<commit_message>
added part about gauge and its meaning
</commit_message>
<xml_diff>
--- a/Team Deliverable 4/RADV_DocumentationandUserGuide.docx
+++ b/Team Deliverable 4/RADV_DocumentationandUserGuide.docx
@@ -263,6 +263,7 @@
           <w:sz w:val="28"/>
         </w:rPr>
       </w:pPr>
+      <w:proofErr w:type="spellStart"/>
       <w:r>
         <w:rPr>
           <w:b/>
@@ -270,6 +271,7 @@
         </w:rPr>
         <w:t>FHIRed_Up</w:t>
       </w:r>
+      <w:proofErr w:type="spellEnd"/>
     </w:p>
     <w:p>
       <w:pPr>
@@ -294,7 +296,15 @@
       </w:r>
       <w:r>
         <w:br/>
-        <w:t xml:space="preserve">Spiro Ganas </w:t>
+        <w:t xml:space="preserve">Spiro </w:t>
+      </w:r>
+      <w:proofErr w:type="spellStart"/>
+      <w:r>
+        <w:t>Ganas</w:t>
+      </w:r>
+      <w:proofErr w:type="spellEnd"/>
+      <w:r>
+        <w:t xml:space="preserve"> </w:t>
       </w:r>
       <w:hyperlink r:id="rId10" w:history="1">
         <w:r>
@@ -324,7 +334,15 @@
       </w:r>
       <w:r>
         <w:br/>
-        <w:t xml:space="preserve">Jamie Richgels </w:t>
+        <w:t xml:space="preserve">Jamie </w:t>
+      </w:r>
+      <w:proofErr w:type="spellStart"/>
+      <w:r>
+        <w:t>Richgels</w:t>
+      </w:r>
+      <w:proofErr w:type="spellEnd"/>
+      <w:r>
+        <w:t xml:space="preserve"> </w:t>
       </w:r>
       <w:hyperlink r:id="rId12" w:history="1">
         <w:r>
@@ -339,7 +357,15 @@
       </w:r>
       <w:r>
         <w:br/>
-        <w:t xml:space="preserve">Daniel Stoneburner </w:t>
+        <w:t xml:space="preserve">Daniel </w:t>
+      </w:r>
+      <w:proofErr w:type="spellStart"/>
+      <w:r>
+        <w:t>Stoneburner</w:t>
+      </w:r>
+      <w:proofErr w:type="spellEnd"/>
+      <w:r>
+        <w:t xml:space="preserve"> </w:t>
       </w:r>
       <w:hyperlink r:id="rId13" w:history="1">
         <w:r>
@@ -2320,8 +2346,13 @@
         <w:jc w:val="both"/>
       </w:pPr>
       <w:r>
-        <w:t>Know high revenue HCCs that are often undiagnosed or undercoded</w:t>
-      </w:r>
+        <w:t xml:space="preserve">Know high revenue HCCs that are often undiagnosed or </w:t>
+      </w:r>
+      <w:proofErr w:type="spellStart"/>
+      <w:r>
+        <w:t>undercoded</w:t>
+      </w:r>
+      <w:proofErr w:type="spellEnd"/>
     </w:p>
     <w:p>
       <w:pPr>
@@ -2539,16 +2570,7 @@
           <w:rFonts w:eastAsia="Times New Roman"/>
           <w:szCs w:val="24"/>
         </w:rPr>
-        <w:t xml:space="preserve">For systems that use a Fast Healthcare Interoperability Resources (FHIR) Server or another centralized data source, RADV allows clinical staff and doctors to search a patient’s available clinical history for any conditions that are not listed in the current year. Upon finding any missing conditions </w:t>
-      </w:r>
-      <w:bookmarkStart w:id="3" w:name="_GoBack"/>
-      <w:bookmarkEnd w:id="3"/>
-      <w:r>
-        <w:rPr>
-          <w:rFonts w:eastAsia="Times New Roman"/>
-          <w:szCs w:val="24"/>
-        </w:rPr>
-        <w:t xml:space="preserve">or hierarchical condition categories (HCCs), clinical staff can add the HCC to the patient’s record. This facilitates accurate risk scoring and financial accounting and payments. </w:t>
+        <w:t xml:space="preserve">For systems that use a Fast Healthcare Interoperability Resources (FHIR) Server or another centralized data source, RADV allows clinical staff and doctors to search a patient’s available clinical history for any conditions that are not listed in the current year. Upon finding any missing conditions or hierarchical condition categories (HCCs), clinical staff can add the HCC to the patient’s record. This facilitates accurate risk scoring and financial accounting and payments. </w:t>
       </w:r>
     </w:p>
     <w:p>
@@ -2560,7 +2582,7 @@
           <w:color w:val="auto"/>
         </w:rPr>
       </w:pPr>
-      <w:bookmarkStart w:id="4" w:name="_Toc449263238"/>
+      <w:bookmarkStart w:id="3" w:name="_Toc449263238"/>
       <w:r>
         <w:rPr>
           <w:rFonts w:ascii="Times New Roman" w:eastAsia="Times New Roman" w:hAnsi="Times New Roman" w:cs="Times New Roman"/>
@@ -2569,11 +2591,27 @@
         </w:rPr>
         <w:t>Future of the Application</w:t>
       </w:r>
-      <w:bookmarkEnd w:id="4"/>
-    </w:p>
-    <w:p>
-      <w:r>
-        <w:t>We hope to enter it in the HealthIT Techlab: Innovation Contest</w:t>
+      <w:bookmarkEnd w:id="3"/>
+    </w:p>
+    <w:p>
+      <w:r>
+        <w:t xml:space="preserve">We hope to enter it in the </w:t>
+      </w:r>
+      <w:proofErr w:type="spellStart"/>
+      <w:r>
+        <w:t>HealthIT</w:t>
+      </w:r>
+      <w:proofErr w:type="spellEnd"/>
+      <w:r>
+        <w:t xml:space="preserve"> </w:t>
+      </w:r>
+      <w:proofErr w:type="spellStart"/>
+      <w:r>
+        <w:t>Techlab</w:t>
+      </w:r>
+      <w:proofErr w:type="spellEnd"/>
+      <w:r>
+        <w:t>: Innovation Contest</w:t>
       </w:r>
     </w:p>
     <w:p>
@@ -2585,7 +2623,7 @@
           <w:color w:val="auto"/>
         </w:rPr>
       </w:pPr>
-      <w:bookmarkStart w:id="5" w:name="_Toc449263239"/>
+      <w:bookmarkStart w:id="4" w:name="_Toc449263239"/>
       <w:r>
         <w:rPr>
           <w:rFonts w:ascii="Times New Roman" w:eastAsia="Times New Roman" w:hAnsi="Times New Roman" w:cs="Times New Roman"/>
@@ -2595,7 +2633,7 @@
         <w:lastRenderedPageBreak/>
         <w:t>System Architecture</w:t>
       </w:r>
-      <w:bookmarkEnd w:id="5"/>
+      <w:bookmarkEnd w:id="4"/>
     </w:p>
     <w:p>
       <w:pPr>
@@ -2664,7 +2702,7 @@
           <w:color w:val="auto"/>
         </w:rPr>
       </w:pPr>
-      <w:bookmarkStart w:id="6" w:name="_Toc449263240"/>
+      <w:bookmarkStart w:id="5" w:name="_Toc449263240"/>
       <w:r>
         <w:rPr>
           <w:rFonts w:ascii="Times New Roman" w:eastAsia="Times New Roman" w:hAnsi="Times New Roman" w:cs="Times New Roman"/>
@@ -2673,14 +2711,14 @@
         </w:rPr>
         <w:t>System Requirements</w:t>
       </w:r>
-      <w:bookmarkEnd w:id="6"/>
+      <w:bookmarkEnd w:id="5"/>
     </w:p>
     <w:p>
       <w:pPr>
         <w:spacing w:before="100" w:beforeAutospacing="1" w:after="100" w:afterAutospacing="1"/>
         <w:jc w:val="both"/>
       </w:pPr>
-      <w:bookmarkStart w:id="7" w:name="_Toc449263241"/>
+      <w:bookmarkStart w:id="6" w:name="_Toc449263241"/>
       <w:r>
         <w:t>RADV itself has been built in Google App Engine and system requirements are deferred to needing to be deployed in that Platform.</w:t>
       </w:r>
@@ -2711,7 +2749,7 @@
         </w:rPr>
         <w:t>User Interface</w:t>
       </w:r>
-      <w:bookmarkEnd w:id="7"/>
+      <w:bookmarkEnd w:id="6"/>
     </w:p>
     <w:p>
       <w:pPr>
@@ -3085,7 +3123,7 @@
           <w:color w:val="auto"/>
         </w:rPr>
       </w:pPr>
-      <w:bookmarkStart w:id="8" w:name="_Toc449263242"/>
+      <w:bookmarkStart w:id="7" w:name="_Toc449263242"/>
       <w:r>
         <w:rPr>
           <w:rFonts w:ascii="Times New Roman" w:eastAsia="Times New Roman" w:hAnsi="Times New Roman" w:cs="Times New Roman"/>
@@ -3094,7 +3132,7 @@
         </w:rPr>
         <w:t>Acronyms &amp; Abbreviations</w:t>
       </w:r>
-      <w:bookmarkEnd w:id="8"/>
+      <w:bookmarkEnd w:id="7"/>
     </w:p>
     <w:p/>
     <w:tbl>
@@ -3232,7 +3270,7 @@
           <w:color w:val="auto"/>
         </w:rPr>
       </w:pPr>
-      <w:bookmarkStart w:id="9" w:name="_Toc449263243"/>
+      <w:bookmarkStart w:id="8" w:name="_Toc449263243"/>
       <w:r>
         <w:rPr>
           <w:rFonts w:ascii="Times New Roman" w:hAnsi="Times New Roman" w:cs="Times New Roman"/>
@@ -3242,7 +3280,7 @@
         <w:lastRenderedPageBreak/>
         <w:t>User Access Levels</w:t>
       </w:r>
-      <w:bookmarkEnd w:id="9"/>
+      <w:bookmarkEnd w:id="8"/>
     </w:p>
     <w:p/>
     <w:p>
@@ -3260,7 +3298,7 @@
           <w:color w:val="auto"/>
         </w:rPr>
       </w:pPr>
-      <w:bookmarkStart w:id="10" w:name="_Toc449263244"/>
+      <w:bookmarkStart w:id="9" w:name="_Toc449263244"/>
       <w:r>
         <w:rPr>
           <w:rFonts w:ascii="Times New Roman" w:hAnsi="Times New Roman" w:cs="Times New Roman"/>
@@ -3269,7 +3307,7 @@
         </w:rPr>
         <w:t>Constraints</w:t>
       </w:r>
-      <w:bookmarkEnd w:id="10"/>
+      <w:bookmarkEnd w:id="9"/>
     </w:p>
     <w:p>
       <w:pPr>
@@ -3332,7 +3370,7 @@
           <w:color w:val="auto"/>
         </w:rPr>
       </w:pPr>
-      <w:bookmarkStart w:id="11" w:name="_Toc449263245"/>
+      <w:bookmarkStart w:id="10" w:name="_Toc449263245"/>
       <w:r>
         <w:rPr>
           <w:rFonts w:ascii="Times New Roman" w:hAnsi="Times New Roman" w:cs="Times New Roman"/>
@@ -3341,7 +3379,7 @@
         </w:rPr>
         <w:t>Using RADV</w:t>
       </w:r>
-      <w:bookmarkEnd w:id="11"/>
+      <w:bookmarkEnd w:id="10"/>
     </w:p>
     <w:p>
       <w:pPr>
@@ -3351,7 +3389,7 @@
           <w:szCs w:val="28"/>
         </w:rPr>
       </w:pPr>
-      <w:bookmarkStart w:id="12" w:name="_Toc449263246"/>
+      <w:bookmarkStart w:id="11" w:name="_Toc449263246"/>
       <w:r>
         <w:rPr>
           <w:sz w:val="28"/>
@@ -3359,7 +3397,7 @@
         </w:rPr>
         <w:t>Login</w:t>
       </w:r>
-      <w:bookmarkEnd w:id="12"/>
+      <w:bookmarkEnd w:id="11"/>
     </w:p>
     <w:p>
       <w:pPr>
@@ -3430,9 +3468,11 @@
       <w:r>
         <w:t xml:space="preserve">Login using username, </w:t>
       </w:r>
+      <w:proofErr w:type="spellStart"/>
       <w:r>
         <w:t>FHIRedUp</w:t>
       </w:r>
+      <w:proofErr w:type="spellEnd"/>
       <w:r>
         <w:t xml:space="preserve">, and password, </w:t>
       </w:r>
@@ -3453,7 +3493,7 @@
           <w:szCs w:val="28"/>
         </w:rPr>
       </w:pPr>
-      <w:bookmarkStart w:id="13" w:name="_Toc449263247"/>
+      <w:bookmarkStart w:id="12" w:name="_Toc449263247"/>
       <w:r>
         <w:rPr>
           <w:rStyle w:val="Heading2Char"/>
@@ -3463,7 +3503,7 @@
         </w:rPr>
         <w:t>Patient Lookup</w:t>
       </w:r>
-      <w:bookmarkEnd w:id="13"/>
+      <w:bookmarkEnd w:id="12"/>
     </w:p>
     <w:p>
       <w:pPr>
@@ -3589,7 +3629,7 @@
           <w:szCs w:val="28"/>
         </w:rPr>
       </w:pPr>
-      <w:bookmarkStart w:id="14" w:name="_Toc449263248"/>
+      <w:bookmarkStart w:id="13" w:name="_Toc449263248"/>
       <w:r>
         <w:rPr>
           <w:sz w:val="28"/>
@@ -3597,23 +3637,37 @@
         </w:rPr>
         <w:t>Patient Display</w:t>
       </w:r>
+      <w:bookmarkEnd w:id="13"/>
+    </w:p>
+    <w:p>
+      <w:pPr>
+        <w:jc w:val="both"/>
+      </w:pPr>
+      <w:r>
+        <w:t>To select a patient, click on the view hyperlink. The patients record displays with their information at the top, their current year’s Hierarchical Condition Categories (HCCs) on the left pane, the candidate missing HCCs in the middle panel with each HCC’s risk score, the year in which it previously appeared on the patient’s EHR,</w:t>
+      </w:r>
+      <w:r>
+        <w:t xml:space="preserve"> the HCC code, and</w:t>
+      </w:r>
+      <w:r>
+        <w:t xml:space="preserve"> a link for adding to or rejecting from the patient’s EHR. The Risk score information and graphical display appear</w:t>
+      </w:r>
+      <w:r>
+        <w:t xml:space="preserve"> on the right panel with the ability to see the impact of adding the candidate HCCs</w:t>
+      </w:r>
+      <w:r>
+        <w:t xml:space="preserve">. </w:t>
+      </w:r>
+      <w:r>
+        <w:t xml:space="preserve">The gauge at the top </w:t>
+      </w:r>
+      <w:r>
+        <w:t xml:space="preserve">of the right panel </w:t>
+      </w:r>
+      <w:bookmarkStart w:id="14" w:name="_GoBack"/>
       <w:bookmarkEnd w:id="14"/>
-    </w:p>
-    <w:p>
-      <w:pPr>
-        <w:jc w:val="both"/>
-      </w:pPr>
-      <w:r>
-        <w:t>To select a patient, click on the view hyperlink. The patients record displays with their information at the top, their current year’s Hierarchical Condition Categories (HCCs) on the left pane, the candidate missing HCCs in the middle panel with each HCC’s risk score, the year in which it previously appeared on the patient’s EHR,</w:t>
-      </w:r>
-      <w:r>
-        <w:t xml:space="preserve"> the HCC code, and</w:t>
-      </w:r>
-      <w:r>
-        <w:t xml:space="preserve"> a link for adding to or rejecting from the patient’s EHR. The Risk score information and graphical display appear</w:t>
-      </w:r>
-      <w:r>
-        <w:t xml:space="preserve"> on the right panel with the ability to see the impact of adding the candidate HCCs.</w:t>
+      <w:r>
+        <w:t>indicates the severity of the patient’s risk score relative to the average patient whose score is 1.</w:t>
       </w:r>
     </w:p>
     <w:p>
@@ -3624,6 +3678,7 @@
         <w:rPr>
           <w:noProof/>
         </w:rPr>
+        <w:lastRenderedPageBreak/>
         <w:drawing>
           <wp:inline distT="0" distB="0" distL="0" distR="0" wp14:anchorId="782C3370" wp14:editId="1F65AB23">
             <wp:extent cx="2720340" cy="1789486"/>
@@ -3669,7 +3724,6 @@
         <w:rPr>
           <w:noProof/>
         </w:rPr>
-        <w:lastRenderedPageBreak/>
         <w:drawing>
           <wp:inline distT="0" distB="0" distL="0" distR="0" wp14:anchorId="32E507C3" wp14:editId="3E093706">
             <wp:extent cx="5943600" cy="628015"/>
@@ -3760,6 +3814,7 @@
         <w:rPr>
           <w:noProof/>
         </w:rPr>
+        <w:lastRenderedPageBreak/>
         <w:drawing>
           <wp:inline distT="0" distB="0" distL="0" distR="0" wp14:anchorId="654912E9" wp14:editId="2381DAE0">
             <wp:extent cx="1828800" cy="4654296"/>
@@ -3862,7 +3917,6 @@
           <w:sz w:val="28"/>
           <w:szCs w:val="28"/>
         </w:rPr>
-        <w:lastRenderedPageBreak/>
         <w:t>Viewing Current Year HCCs</w:t>
       </w:r>
       <w:bookmarkEnd w:id="15"/>
@@ -3993,6 +4047,7 @@
         <w:jc w:val="both"/>
       </w:pPr>
       <w:r>
+        <w:lastRenderedPageBreak/>
         <w:t>A new window should open displaying the Code’s status for that patient and the related SNOMED codes which were entered and translated to that HCC.</w:t>
       </w:r>
     </w:p>
@@ -4063,7 +4118,6 @@
           <w:sz w:val="28"/>
           <w:szCs w:val="28"/>
         </w:rPr>
-        <w:lastRenderedPageBreak/>
         <w:t>Viewing Candidate HCCs</w:t>
       </w:r>
       <w:bookmarkEnd w:id="16"/>
@@ -4209,6 +4263,7 @@
           <w:sz w:val="28"/>
           <w:szCs w:val="28"/>
         </w:rPr>
+        <w:lastRenderedPageBreak/>
         <w:t>Adding an HCC</w:t>
       </w:r>
       <w:bookmarkEnd w:id="17"/>
@@ -4400,21 +4455,24 @@
         <w:jc w:val="both"/>
       </w:pPr>
       <w:r>
+        <w:t>Once added the graphical display at the right automatically updates showing the current HCCs in blue and candidate HCCs in black. The pie chart displays the percentage each HCC contributes to the total. To display the percentage, hover over the pie slice.</w:t>
+      </w:r>
+      <w:r>
+        <w:t xml:space="preserve"> </w:t>
+      </w:r>
+    </w:p>
+    <w:p>
+      <w:pPr>
+        <w:jc w:val="both"/>
+        <w:rPr>
+          <w:noProof/>
+        </w:rPr>
+      </w:pPr>
+      <w:r>
+        <w:rPr>
+          <w:noProof/>
+        </w:rPr>
         <w:lastRenderedPageBreak/>
-        <w:t>Once added the graphical display at the right automatically updates showing the current HCCs in blue and candidate HCCs in black. The pie chart displays the percentage each HCC contributes to the total. To display the percentage, hover over the pie slice.</w:t>
-      </w:r>
-    </w:p>
-    <w:p>
-      <w:pPr>
-        <w:jc w:val="both"/>
-        <w:rPr>
-          <w:noProof/>
-        </w:rPr>
-      </w:pPr>
-      <w:r>
-        <w:rPr>
-          <w:noProof/>
-        </w:rPr>
         <w:drawing>
           <wp:inline distT="0" distB="0" distL="0" distR="0" wp14:anchorId="31EBD718" wp14:editId="3FA79354">
             <wp:extent cx="3105150" cy="4638675"/>
@@ -5468,7 +5526,7 @@
           <w:rPr>
             <w:noProof/>
           </w:rPr>
-          <w:t>2</w:t>
+          <w:t>16</w:t>
         </w:r>
         <w:r>
           <w:rPr>
@@ -7935,7 +7993,7 @@
 </file>
 
 <file path=customXml/itemProps1.xml><?xml version="1.0" encoding="utf-8"?>
-<ds:datastoreItem xmlns:ds="http://schemas.openxmlformats.org/officeDocument/2006/customXml" ds:itemID="{2F210C4F-1B3E-4F4E-8BAF-21E5654DEFC0}">
+<ds:datastoreItem xmlns:ds="http://schemas.openxmlformats.org/officeDocument/2006/customXml" ds:itemID="{A9BB4A9A-3251-4647-920A-063781904583}">
   <ds:schemaRefs>
     <ds:schemaRef ds:uri="http://schemas.openxmlformats.org/officeDocument/2006/bibliography"/>
   </ds:schemaRefs>

</xml_diff>

<commit_message>
Added details for the Gauge & future improvements
</commit_message>
<xml_diff>
--- a/Team Deliverable 4/RADV_DocumentationandUserGuide.docx
+++ b/Team Deliverable 4/RADV_DocumentationandUserGuide.docx
@@ -1,6 +1,6 @@
 
 <file path=word/document.xml><?xml version="1.0" encoding="utf-8"?>
-<w:document xmlns:wpc="http://schemas.microsoft.com/office/word/2010/wordprocessingCanvas" xmlns:cx="http://schemas.microsoft.com/office/drawing/2014/chartex" xmlns:mc="http://schemas.openxmlformats.org/markup-compatibility/2006" xmlns:o="urn:schemas-microsoft-com:office:office" xmlns:r="http://schemas.openxmlformats.org/officeDocument/2006/relationships" xmlns:m="http://schemas.openxmlformats.org/officeDocument/2006/math" xmlns:v="urn:schemas-microsoft-com:vml" xmlns:wp14="http://schemas.microsoft.com/office/word/2010/wordprocessingDrawing" xmlns:wp="http://schemas.openxmlformats.org/drawingml/2006/wordprocessingDrawing" xmlns:w10="urn:schemas-microsoft-com:office:word" xmlns:w="http://schemas.openxmlformats.org/wordprocessingml/2006/main" xmlns:w14="http://schemas.microsoft.com/office/word/2010/wordml" xmlns:w15="http://schemas.microsoft.com/office/word/2012/wordml" xmlns:w16se="http://schemas.microsoft.com/office/word/2015/wordml/symex" xmlns:wpg="http://schemas.microsoft.com/office/word/2010/wordprocessingGroup" xmlns:wpi="http://schemas.microsoft.com/office/word/2010/wordprocessingInk" xmlns:wne="http://schemas.microsoft.com/office/word/2006/wordml" xmlns:wps="http://schemas.microsoft.com/office/word/2010/wordprocessingShape" mc:Ignorable="w14 w15 w16se wp14">
+<w:document xmlns:wpc="http://schemas.microsoft.com/office/word/2010/wordprocessingCanvas" xmlns:mc="http://schemas.openxmlformats.org/markup-compatibility/2006" xmlns:o="urn:schemas-microsoft-com:office:office" xmlns:r="http://schemas.openxmlformats.org/officeDocument/2006/relationships" xmlns:m="http://schemas.openxmlformats.org/officeDocument/2006/math" xmlns:v="urn:schemas-microsoft-com:vml" xmlns:wp14="http://schemas.microsoft.com/office/word/2010/wordprocessingDrawing" xmlns:wp="http://schemas.openxmlformats.org/drawingml/2006/wordprocessingDrawing" xmlns:w10="urn:schemas-microsoft-com:office:word" xmlns:w="http://schemas.openxmlformats.org/wordprocessingml/2006/main" xmlns:w14="http://schemas.microsoft.com/office/word/2010/wordml" xmlns:w15="http://schemas.microsoft.com/office/word/2012/wordml" xmlns:wpg="http://schemas.microsoft.com/office/word/2010/wordprocessingGroup" xmlns:wpi="http://schemas.microsoft.com/office/word/2010/wordprocessingInk" xmlns:wne="http://schemas.microsoft.com/office/word/2006/wordml" xmlns:wps="http://schemas.microsoft.com/office/word/2010/wordprocessingShape" mc:Ignorable="w14 w15 wp14">
   <w:body>
     <w:p>
       <w:pPr>
@@ -263,7 +263,6 @@
           <w:sz w:val="28"/>
         </w:rPr>
       </w:pPr>
-      <w:proofErr w:type="spellStart"/>
       <w:r>
         <w:rPr>
           <w:b/>
@@ -271,7 +270,6 @@
         </w:rPr>
         <w:t>FHIRed_Up</w:t>
       </w:r>
-      <w:proofErr w:type="spellEnd"/>
     </w:p>
     <w:p>
       <w:pPr>
@@ -296,15 +294,7 @@
       </w:r>
       <w:r>
         <w:br/>
-        <w:t xml:space="preserve">Spiro </w:t>
-      </w:r>
-      <w:proofErr w:type="spellStart"/>
-      <w:r>
-        <w:t>Ganas</w:t>
-      </w:r>
-      <w:proofErr w:type="spellEnd"/>
-      <w:r>
-        <w:t xml:space="preserve"> </w:t>
+        <w:t xml:space="preserve">Spiro Ganas </w:t>
       </w:r>
       <w:hyperlink r:id="rId10" w:history="1">
         <w:r>
@@ -334,38 +324,22 @@
       </w:r>
       <w:r>
         <w:br/>
-        <w:t xml:space="preserve">Jamie </w:t>
-      </w:r>
-      <w:proofErr w:type="spellStart"/>
-      <w:r>
-        <w:t>Richgels</w:t>
-      </w:r>
-      <w:proofErr w:type="spellEnd"/>
+        <w:t xml:space="preserve">Jamie Richgels </w:t>
+      </w:r>
+      <w:hyperlink r:id="rId12" w:history="1">
+        <w:r>
+          <w:rPr>
+            <w:rStyle w:val="Hyperlink"/>
+          </w:rPr>
+          <w:t>jrichgels3@gatech.edu</w:t>
+        </w:r>
+      </w:hyperlink>
       <w:r>
         <w:t xml:space="preserve"> </w:t>
       </w:r>
-      <w:hyperlink r:id="rId12" w:history="1">
-        <w:r>
-          <w:rPr>
-            <w:rStyle w:val="Hyperlink"/>
-          </w:rPr>
-          <w:t>jrichgels3@gatech.edu</w:t>
-        </w:r>
-      </w:hyperlink>
-      <w:r>
-        <w:t xml:space="preserve"> </w:t>
-      </w:r>
       <w:r>
         <w:br/>
-        <w:t xml:space="preserve">Daniel </w:t>
-      </w:r>
-      <w:proofErr w:type="spellStart"/>
-      <w:r>
-        <w:t>Stoneburner</w:t>
-      </w:r>
-      <w:proofErr w:type="spellEnd"/>
-      <w:r>
-        <w:t xml:space="preserve"> </w:t>
+        <w:t xml:space="preserve">Daniel Stoneburner </w:t>
       </w:r>
       <w:hyperlink r:id="rId13" w:history="1">
         <w:r>
@@ -478,6 +452,8 @@
         <w:t>Table of Contents</w:t>
       </w:r>
     </w:p>
+    <w:bookmarkStart w:id="0" w:name="_GoBack"/>
+    <w:bookmarkEnd w:id="0"/>
     <w:p>
       <w:pPr>
         <w:pStyle w:val="TOC1"/>
@@ -511,7 +487,7 @@
         </w:rPr>
         <w:fldChar w:fldCharType="separate"/>
       </w:r>
-      <w:hyperlink w:anchor="_Toc449263235" w:history="1">
+      <w:hyperlink w:anchor="_Toc449388091" w:history="1">
         <w:r>
           <w:rPr>
             <w:rStyle w:val="Hyperlink"/>
@@ -540,7 +516,7 @@
             <w:noProof/>
             <w:webHidden/>
           </w:rPr>
-          <w:instrText xml:space="preserve"> PAGEREF _Toc449263235 \h </w:instrText>
+          <w:instrText xml:space="preserve"> PAGEREF _Toc449388091 \h </w:instrText>
         </w:r>
         <w:r>
           <w:rPr>
@@ -583,7 +559,7 @@
           <w:sz w:val="22"/>
         </w:rPr>
       </w:pPr>
-      <w:hyperlink w:anchor="_Toc449263236" w:history="1">
+      <w:hyperlink w:anchor="_Toc449388092" w:history="1">
         <w:r>
           <w:rPr>
             <w:rStyle w:val="Hyperlink"/>
@@ -612,7 +588,7 @@
             <w:noProof/>
             <w:webHidden/>
           </w:rPr>
-          <w:instrText xml:space="preserve"> PAGEREF _Toc449263236 \h </w:instrText>
+          <w:instrText xml:space="preserve"> PAGEREF _Toc449388092 \h </w:instrText>
         </w:r>
         <w:r>
           <w:rPr>
@@ -655,7 +631,7 @@
           <w:sz w:val="22"/>
         </w:rPr>
       </w:pPr>
-      <w:hyperlink w:anchor="_Toc449263237" w:history="1">
+      <w:hyperlink w:anchor="_Toc449388093" w:history="1">
         <w:r>
           <w:rPr>
             <w:rStyle w:val="Hyperlink"/>
@@ -684,7 +660,7 @@
             <w:noProof/>
             <w:webHidden/>
           </w:rPr>
-          <w:instrText xml:space="preserve"> PAGEREF _Toc449263237 \h </w:instrText>
+          <w:instrText xml:space="preserve"> PAGEREF _Toc449388093 \h </w:instrText>
         </w:r>
         <w:r>
           <w:rPr>
@@ -727,7 +703,7 @@
           <w:sz w:val="22"/>
         </w:rPr>
       </w:pPr>
-      <w:hyperlink w:anchor="_Toc449263238" w:history="1">
+      <w:hyperlink w:anchor="_Toc449388094" w:history="1">
         <w:r>
           <w:rPr>
             <w:rStyle w:val="Hyperlink"/>
@@ -756,7 +732,7 @@
             <w:noProof/>
             <w:webHidden/>
           </w:rPr>
-          <w:instrText xml:space="preserve"> PAGEREF _Toc449263238 \h </w:instrText>
+          <w:instrText xml:space="preserve"> PAGEREF _Toc449388094 \h </w:instrText>
         </w:r>
         <w:r>
           <w:rPr>
@@ -799,7 +775,7 @@
           <w:sz w:val="22"/>
         </w:rPr>
       </w:pPr>
-      <w:hyperlink w:anchor="_Toc449263239" w:history="1">
+      <w:hyperlink w:anchor="_Toc449388095" w:history="1">
         <w:r>
           <w:rPr>
             <w:rStyle w:val="Hyperlink"/>
@@ -828,7 +804,7 @@
             <w:noProof/>
             <w:webHidden/>
           </w:rPr>
-          <w:instrText xml:space="preserve"> PAGEREF _Toc449263239 \h </w:instrText>
+          <w:instrText xml:space="preserve"> PAGEREF _Toc449388095 \h </w:instrText>
         </w:r>
         <w:r>
           <w:rPr>
@@ -871,7 +847,7 @@
           <w:sz w:val="22"/>
         </w:rPr>
       </w:pPr>
-      <w:hyperlink w:anchor="_Toc449263240" w:history="1">
+      <w:hyperlink w:anchor="_Toc449388096" w:history="1">
         <w:r>
           <w:rPr>
             <w:rStyle w:val="Hyperlink"/>
@@ -900,7 +876,7 @@
             <w:noProof/>
             <w:webHidden/>
           </w:rPr>
-          <w:instrText xml:space="preserve"> PAGEREF _Toc449263240 \h </w:instrText>
+          <w:instrText xml:space="preserve"> PAGEREF _Toc449388096 \h </w:instrText>
         </w:r>
         <w:r>
           <w:rPr>
@@ -943,7 +919,7 @@
           <w:sz w:val="22"/>
         </w:rPr>
       </w:pPr>
-      <w:hyperlink w:anchor="_Toc449263241" w:history="1">
+      <w:hyperlink w:anchor="_Toc449388097" w:history="1">
         <w:r>
           <w:rPr>
             <w:rStyle w:val="Hyperlink"/>
@@ -972,7 +948,7 @@
             <w:noProof/>
             <w:webHidden/>
           </w:rPr>
-          <w:instrText xml:space="preserve"> PAGEREF _Toc449263241 \h </w:instrText>
+          <w:instrText xml:space="preserve"> PAGEREF _Toc449388097 \h </w:instrText>
         </w:r>
         <w:r>
           <w:rPr>
@@ -1015,7 +991,7 @@
           <w:sz w:val="22"/>
         </w:rPr>
       </w:pPr>
-      <w:hyperlink w:anchor="_Toc449263242" w:history="1">
+      <w:hyperlink w:anchor="_Toc449388098" w:history="1">
         <w:r>
           <w:rPr>
             <w:rStyle w:val="Hyperlink"/>
@@ -1044,7 +1020,7 @@
             <w:noProof/>
             <w:webHidden/>
           </w:rPr>
-          <w:instrText xml:space="preserve"> PAGEREF _Toc449263242 \h </w:instrText>
+          <w:instrText xml:space="preserve"> PAGEREF _Toc449388098 \h </w:instrText>
         </w:r>
         <w:r>
           <w:rPr>
@@ -1087,7 +1063,7 @@
           <w:sz w:val="22"/>
         </w:rPr>
       </w:pPr>
-      <w:hyperlink w:anchor="_Toc449263243" w:history="1">
+      <w:hyperlink w:anchor="_Toc449388099" w:history="1">
         <w:r>
           <w:rPr>
             <w:rStyle w:val="Hyperlink"/>
@@ -1115,7 +1091,7 @@
             <w:noProof/>
             <w:webHidden/>
           </w:rPr>
-          <w:instrText xml:space="preserve"> PAGEREF _Toc449263243 \h </w:instrText>
+          <w:instrText xml:space="preserve"> PAGEREF _Toc449388099 \h </w:instrText>
         </w:r>
         <w:r>
           <w:rPr>
@@ -1135,7 +1111,7 @@
             <w:noProof/>
             <w:webHidden/>
           </w:rPr>
-          <w:t>4</w:t>
+          <w:t>5</w:t>
         </w:r>
         <w:r>
           <w:rPr>
@@ -1158,7 +1134,7 @@
           <w:sz w:val="22"/>
         </w:rPr>
       </w:pPr>
-      <w:hyperlink w:anchor="_Toc449263244" w:history="1">
+      <w:hyperlink w:anchor="_Toc449388100" w:history="1">
         <w:r>
           <w:rPr>
             <w:rStyle w:val="Hyperlink"/>
@@ -1186,7 +1162,7 @@
             <w:noProof/>
             <w:webHidden/>
           </w:rPr>
-          <w:instrText xml:space="preserve"> PAGEREF _Toc449263244 \h </w:instrText>
+          <w:instrText xml:space="preserve"> PAGEREF _Toc449388100 \h </w:instrText>
         </w:r>
         <w:r>
           <w:rPr>
@@ -1229,7 +1205,7 @@
           <w:sz w:val="22"/>
         </w:rPr>
       </w:pPr>
-      <w:hyperlink w:anchor="_Toc449263245" w:history="1">
+      <w:hyperlink w:anchor="_Toc449388101" w:history="1">
         <w:r>
           <w:rPr>
             <w:rStyle w:val="Hyperlink"/>
@@ -1257,7 +1233,7 @@
             <w:noProof/>
             <w:webHidden/>
           </w:rPr>
-          <w:instrText xml:space="preserve"> PAGEREF _Toc449263245 \h </w:instrText>
+          <w:instrText xml:space="preserve"> PAGEREF _Toc449388101 \h </w:instrText>
         </w:r>
         <w:r>
           <w:rPr>
@@ -1300,7 +1276,7 @@
           <w:sz w:val="22"/>
         </w:rPr>
       </w:pPr>
-      <w:hyperlink w:anchor="_Toc449263246" w:history="1">
+      <w:hyperlink w:anchor="_Toc449388102" w:history="1">
         <w:r>
           <w:rPr>
             <w:rStyle w:val="Hyperlink"/>
@@ -1327,7 +1303,7 @@
             <w:noProof/>
             <w:webHidden/>
           </w:rPr>
-          <w:instrText xml:space="preserve"> PAGEREF _Toc449263246 \h </w:instrText>
+          <w:instrText xml:space="preserve"> PAGEREF _Toc449388102 \h </w:instrText>
         </w:r>
         <w:r>
           <w:rPr>
@@ -1370,7 +1346,7 @@
           <w:sz w:val="22"/>
         </w:rPr>
       </w:pPr>
-      <w:hyperlink w:anchor="_Toc449263247" w:history="1">
+      <w:hyperlink w:anchor="_Toc449388103" w:history="1">
         <w:r>
           <w:rPr>
             <w:rStyle w:val="Hyperlink"/>
@@ -1397,7 +1373,7 @@
             <w:noProof/>
             <w:webHidden/>
           </w:rPr>
-          <w:instrText xml:space="preserve"> PAGEREF _Toc449263247 \h </w:instrText>
+          <w:instrText xml:space="preserve"> PAGEREF _Toc449388103 \h </w:instrText>
         </w:r>
         <w:r>
           <w:rPr>
@@ -1417,7 +1393,7 @@
             <w:noProof/>
             <w:webHidden/>
           </w:rPr>
-          <w:t>5</w:t>
+          <w:t>6</w:t>
         </w:r>
         <w:r>
           <w:rPr>
@@ -1440,7 +1416,7 @@
           <w:sz w:val="22"/>
         </w:rPr>
       </w:pPr>
-      <w:hyperlink w:anchor="_Toc449263248" w:history="1">
+      <w:hyperlink w:anchor="_Toc449388104" w:history="1">
         <w:r>
           <w:rPr>
             <w:rStyle w:val="Hyperlink"/>
@@ -1467,7 +1443,7 @@
             <w:noProof/>
             <w:webHidden/>
           </w:rPr>
-          <w:instrText xml:space="preserve"> PAGEREF _Toc449263248 \h </w:instrText>
+          <w:instrText xml:space="preserve"> PAGEREF _Toc449388104 \h </w:instrText>
         </w:r>
         <w:r>
           <w:rPr>
@@ -1487,7 +1463,7 @@
             <w:noProof/>
             <w:webHidden/>
           </w:rPr>
-          <w:t>6</w:t>
+          <w:t>7</w:t>
         </w:r>
         <w:r>
           <w:rPr>
@@ -1510,13 +1486,13 @@
           <w:sz w:val="22"/>
         </w:rPr>
       </w:pPr>
-      <w:hyperlink w:anchor="_Toc449263249" w:history="1">
+      <w:hyperlink w:anchor="_Toc449388105" w:history="1">
         <w:r>
           <w:rPr>
             <w:rStyle w:val="Hyperlink"/>
             <w:noProof/>
           </w:rPr>
-          <w:t>Viewing Current Year HCCs</w:t>
+          <w:t>Candidate Risk Score Meter</w:t>
         </w:r>
         <w:r>
           <w:rPr>
@@ -1537,7 +1513,7 @@
             <w:noProof/>
             <w:webHidden/>
           </w:rPr>
-          <w:instrText xml:space="preserve"> PAGEREF _Toc449263249 \h </w:instrText>
+          <w:instrText xml:space="preserve"> PAGEREF _Toc449388105 \h </w:instrText>
         </w:r>
         <w:r>
           <w:rPr>
@@ -1557,7 +1533,7 @@
             <w:noProof/>
             <w:webHidden/>
           </w:rPr>
-          <w:t>8</w:t>
+          <w:t>9</w:t>
         </w:r>
         <w:r>
           <w:rPr>
@@ -1580,13 +1556,13 @@
           <w:sz w:val="22"/>
         </w:rPr>
       </w:pPr>
-      <w:hyperlink w:anchor="_Toc449263250" w:history="1">
+      <w:hyperlink w:anchor="_Toc449388106" w:history="1">
         <w:r>
           <w:rPr>
             <w:rStyle w:val="Hyperlink"/>
             <w:noProof/>
           </w:rPr>
-          <w:t>Viewing Candidate HCCs</w:t>
+          <w:t>Viewing Current Year HCCs</w:t>
         </w:r>
         <w:r>
           <w:rPr>
@@ -1607,7 +1583,7 @@
             <w:noProof/>
             <w:webHidden/>
           </w:rPr>
-          <w:instrText xml:space="preserve"> PAGEREF _Toc449263250 \h </w:instrText>
+          <w:instrText xml:space="preserve"> PAGEREF _Toc449388106 \h </w:instrText>
         </w:r>
         <w:r>
           <w:rPr>
@@ -1627,7 +1603,7 @@
             <w:noProof/>
             <w:webHidden/>
           </w:rPr>
-          <w:t>9</w:t>
+          <w:t>10</w:t>
         </w:r>
         <w:r>
           <w:rPr>
@@ -1650,13 +1626,13 @@
           <w:sz w:val="22"/>
         </w:rPr>
       </w:pPr>
-      <w:hyperlink w:anchor="_Toc449263251" w:history="1">
+      <w:hyperlink w:anchor="_Toc449388107" w:history="1">
         <w:r>
           <w:rPr>
             <w:rStyle w:val="Hyperlink"/>
             <w:noProof/>
           </w:rPr>
-          <w:t>Adding an HCC</w:t>
+          <w:t>Viewing Candidate HCCs</w:t>
         </w:r>
         <w:r>
           <w:rPr>
@@ -1677,7 +1653,7 @@
             <w:noProof/>
             <w:webHidden/>
           </w:rPr>
-          <w:instrText xml:space="preserve"> PAGEREF _Toc449263251 \h </w:instrText>
+          <w:instrText xml:space="preserve"> PAGEREF _Toc449388107 \h </w:instrText>
         </w:r>
         <w:r>
           <w:rPr>
@@ -1697,7 +1673,7 @@
             <w:noProof/>
             <w:webHidden/>
           </w:rPr>
-          <w:t>10</w:t>
+          <w:t>11</w:t>
         </w:r>
         <w:r>
           <w:rPr>
@@ -1720,13 +1696,13 @@
           <w:sz w:val="22"/>
         </w:rPr>
       </w:pPr>
-      <w:hyperlink w:anchor="_Toc449263252" w:history="1">
+      <w:hyperlink w:anchor="_Toc449388108" w:history="1">
         <w:r>
           <w:rPr>
             <w:rStyle w:val="Hyperlink"/>
             <w:noProof/>
           </w:rPr>
-          <w:t>Rejecting HCCs</w:t>
+          <w:t>Adding an HCC</w:t>
         </w:r>
         <w:r>
           <w:rPr>
@@ -1747,7 +1723,7 @@
             <w:noProof/>
             <w:webHidden/>
           </w:rPr>
-          <w:instrText xml:space="preserve"> PAGEREF _Toc449263252 \h </w:instrText>
+          <w:instrText xml:space="preserve"> PAGEREF _Toc449388108 \h </w:instrText>
         </w:r>
         <w:r>
           <w:rPr>
@@ -1790,13 +1766,13 @@
           <w:sz w:val="22"/>
         </w:rPr>
       </w:pPr>
-      <w:hyperlink w:anchor="_Toc449263253" w:history="1">
+      <w:hyperlink w:anchor="_Toc449388109" w:history="1">
         <w:r>
           <w:rPr>
             <w:rStyle w:val="Hyperlink"/>
             <w:noProof/>
           </w:rPr>
-          <w:t>Look up another patient</w:t>
+          <w:t>Rejecting HCCs</w:t>
         </w:r>
         <w:r>
           <w:rPr>
@@ -1817,7 +1793,7 @@
             <w:noProof/>
             <w:webHidden/>
           </w:rPr>
-          <w:instrText xml:space="preserve"> PAGEREF _Toc449263253 \h </w:instrText>
+          <w:instrText xml:space="preserve"> PAGEREF _Toc449388109 \h </w:instrText>
         </w:r>
         <w:r>
           <w:rPr>
@@ -1837,7 +1813,7 @@
             <w:noProof/>
             <w:webHidden/>
           </w:rPr>
-          <w:t>14</w:t>
+          <w:t>13</w:t>
         </w:r>
         <w:r>
           <w:rPr>
@@ -1860,13 +1836,13 @@
           <w:sz w:val="22"/>
         </w:rPr>
       </w:pPr>
-      <w:hyperlink w:anchor="_Toc449263254" w:history="1">
+      <w:hyperlink w:anchor="_Toc449388110" w:history="1">
         <w:r>
           <w:rPr>
             <w:rStyle w:val="Hyperlink"/>
             <w:noProof/>
           </w:rPr>
-          <w:t>Logout</w:t>
+          <w:t>Look up another patient</w:t>
         </w:r>
         <w:r>
           <w:rPr>
@@ -1887,7 +1863,7 @@
             <w:noProof/>
             <w:webHidden/>
           </w:rPr>
-          <w:instrText xml:space="preserve"> PAGEREF _Toc449263254 \h </w:instrText>
+          <w:instrText xml:space="preserve"> PAGEREF _Toc449388110 \h </w:instrText>
         </w:r>
         <w:r>
           <w:rPr>
@@ -1907,7 +1883,7 @@
             <w:noProof/>
             <w:webHidden/>
           </w:rPr>
-          <w:t>14</w:t>
+          <w:t>16</w:t>
         </w:r>
         <w:r>
           <w:rPr>
@@ -1930,12 +1906,82 @@
           <w:sz w:val="22"/>
         </w:rPr>
       </w:pPr>
-      <w:hyperlink w:anchor="_Toc449263255" w:history="1">
+      <w:hyperlink w:anchor="_Toc449388111" w:history="1">
         <w:r>
           <w:rPr>
             <w:rStyle w:val="Hyperlink"/>
             <w:noProof/>
           </w:rPr>
+          <w:t>Logout</w:t>
+        </w:r>
+        <w:r>
+          <w:rPr>
+            <w:noProof/>
+            <w:webHidden/>
+          </w:rPr>
+          <w:tab/>
+        </w:r>
+        <w:r>
+          <w:rPr>
+            <w:noProof/>
+            <w:webHidden/>
+          </w:rPr>
+          <w:fldChar w:fldCharType="begin"/>
+        </w:r>
+        <w:r>
+          <w:rPr>
+            <w:noProof/>
+            <w:webHidden/>
+          </w:rPr>
+          <w:instrText xml:space="preserve"> PAGEREF _Toc449388111 \h </w:instrText>
+        </w:r>
+        <w:r>
+          <w:rPr>
+            <w:noProof/>
+            <w:webHidden/>
+          </w:rPr>
+        </w:r>
+        <w:r>
+          <w:rPr>
+            <w:noProof/>
+            <w:webHidden/>
+          </w:rPr>
+          <w:fldChar w:fldCharType="separate"/>
+        </w:r>
+        <w:r>
+          <w:rPr>
+            <w:noProof/>
+            <w:webHidden/>
+          </w:rPr>
+          <w:t>16</w:t>
+        </w:r>
+        <w:r>
+          <w:rPr>
+            <w:noProof/>
+            <w:webHidden/>
+          </w:rPr>
+          <w:fldChar w:fldCharType="end"/>
+        </w:r>
+      </w:hyperlink>
+    </w:p>
+    <w:p>
+      <w:pPr>
+        <w:pStyle w:val="TOC2"/>
+        <w:tabs>
+          <w:tab w:val="right" w:leader="dot" w:pos="9350"/>
+        </w:tabs>
+        <w:rPr>
+          <w:rFonts w:asciiTheme="minorHAnsi" w:eastAsiaTheme="minorEastAsia" w:hAnsiTheme="minorHAnsi" w:cstheme="minorBidi"/>
+          <w:noProof/>
+          <w:sz w:val="22"/>
+        </w:rPr>
+      </w:pPr>
+      <w:hyperlink w:anchor="_Toc449388112" w:history="1">
+        <w:r>
+          <w:rPr>
+            <w:rStyle w:val="Hyperlink"/>
+            <w:noProof/>
+          </w:rPr>
           <w:t>Data Recording</w:t>
         </w:r>
         <w:r>
@@ -1957,7 +2003,7 @@
             <w:noProof/>
             <w:webHidden/>
           </w:rPr>
-          <w:instrText xml:space="preserve"> PAGEREF _Toc449263255 \h </w:instrText>
+          <w:instrText xml:space="preserve"> PAGEREF _Toc449388112 \h </w:instrText>
         </w:r>
         <w:r>
           <w:rPr>
@@ -1977,7 +2023,7 @@
             <w:noProof/>
             <w:webHidden/>
           </w:rPr>
-          <w:t>14</w:t>
+          <w:t>16</w:t>
         </w:r>
         <w:r>
           <w:rPr>
@@ -2000,13 +2046,84 @@
           <w:sz w:val="22"/>
         </w:rPr>
       </w:pPr>
-      <w:hyperlink w:anchor="_Toc449263256" w:history="1">
+      <w:hyperlink w:anchor="_Toc449388113" w:history="1">
         <w:r>
           <w:rPr>
             <w:rStyle w:val="Hyperlink"/>
             <w:b/>
             <w:noProof/>
           </w:rPr>
+          <w:t>Future Improvements:</w:t>
+        </w:r>
+        <w:r>
+          <w:rPr>
+            <w:noProof/>
+            <w:webHidden/>
+          </w:rPr>
+          <w:tab/>
+        </w:r>
+        <w:r>
+          <w:rPr>
+            <w:noProof/>
+            <w:webHidden/>
+          </w:rPr>
+          <w:fldChar w:fldCharType="begin"/>
+        </w:r>
+        <w:r>
+          <w:rPr>
+            <w:noProof/>
+            <w:webHidden/>
+          </w:rPr>
+          <w:instrText xml:space="preserve"> PAGEREF _Toc449388113 \h </w:instrText>
+        </w:r>
+        <w:r>
+          <w:rPr>
+            <w:noProof/>
+            <w:webHidden/>
+          </w:rPr>
+        </w:r>
+        <w:r>
+          <w:rPr>
+            <w:noProof/>
+            <w:webHidden/>
+          </w:rPr>
+          <w:fldChar w:fldCharType="separate"/>
+        </w:r>
+        <w:r>
+          <w:rPr>
+            <w:noProof/>
+            <w:webHidden/>
+          </w:rPr>
+          <w:t>17</w:t>
+        </w:r>
+        <w:r>
+          <w:rPr>
+            <w:noProof/>
+            <w:webHidden/>
+          </w:rPr>
+          <w:fldChar w:fldCharType="end"/>
+        </w:r>
+      </w:hyperlink>
+    </w:p>
+    <w:p>
+      <w:pPr>
+        <w:pStyle w:val="TOC1"/>
+        <w:tabs>
+          <w:tab w:val="right" w:leader="dot" w:pos="9350"/>
+        </w:tabs>
+        <w:rPr>
+          <w:rFonts w:asciiTheme="minorHAnsi" w:eastAsiaTheme="minorEastAsia" w:hAnsiTheme="minorHAnsi" w:cstheme="minorBidi"/>
+          <w:noProof/>
+          <w:sz w:val="22"/>
+        </w:rPr>
+      </w:pPr>
+      <w:hyperlink w:anchor="_Toc449388114" w:history="1">
+        <w:r>
+          <w:rPr>
+            <w:rStyle w:val="Hyperlink"/>
+            <w:b/>
+            <w:noProof/>
+          </w:rPr>
           <w:t>References</w:t>
         </w:r>
         <w:r>
@@ -2028,7 +2145,7 @@
             <w:noProof/>
             <w:webHidden/>
           </w:rPr>
-          <w:instrText xml:space="preserve"> PAGEREF _Toc449263256 \h </w:instrText>
+          <w:instrText xml:space="preserve"> PAGEREF _Toc449388114 \h </w:instrText>
         </w:r>
         <w:r>
           <w:rPr>
@@ -2048,7 +2165,7 @@
             <w:noProof/>
             <w:webHidden/>
           </w:rPr>
-          <w:t>15</w:t>
+          <w:t>18</w:t>
         </w:r>
         <w:r>
           <w:rPr>
@@ -2107,7 +2224,7 @@
           <w:color w:val="auto"/>
         </w:rPr>
       </w:pPr>
-      <w:bookmarkStart w:id="0" w:name="_Toc449263235"/>
+      <w:bookmarkStart w:id="1" w:name="_Toc449388091"/>
       <w:r>
         <w:rPr>
           <w:rFonts w:ascii="Times New Roman" w:eastAsia="Times New Roman" w:hAnsi="Times New Roman" w:cs="Times New Roman"/>
@@ -2117,7 +2234,7 @@
         <w:lastRenderedPageBreak/>
         <w:t>Statement of Goals</w:t>
       </w:r>
-      <w:bookmarkEnd w:id="0"/>
+      <w:bookmarkEnd w:id="1"/>
       <w:r>
         <w:rPr>
           <w:rFonts w:ascii="Times New Roman" w:eastAsia="Times New Roman" w:hAnsi="Times New Roman" w:cs="Times New Roman"/>
@@ -2257,7 +2374,7 @@
           <w:color w:val="auto"/>
         </w:rPr>
       </w:pPr>
-      <w:bookmarkStart w:id="1" w:name="_Toc449263236"/>
+      <w:bookmarkStart w:id="2" w:name="_Toc449388092"/>
       <w:r>
         <w:rPr>
           <w:rFonts w:ascii="Times New Roman" w:eastAsia="Times New Roman" w:hAnsi="Times New Roman" w:cs="Times New Roman"/>
@@ -2266,7 +2383,7 @@
         </w:rPr>
         <w:t>Background Information</w:t>
       </w:r>
-      <w:bookmarkEnd w:id="1"/>
+      <w:bookmarkEnd w:id="2"/>
     </w:p>
     <w:p>
       <w:pPr>
@@ -2346,13 +2463,8 @@
         <w:jc w:val="both"/>
       </w:pPr>
       <w:r>
-        <w:t xml:space="preserve">Know high revenue HCCs that are often undiagnosed or </w:t>
-      </w:r>
-      <w:proofErr w:type="spellStart"/>
-      <w:r>
-        <w:t>undercoded</w:t>
-      </w:r>
-      <w:proofErr w:type="spellEnd"/>
+        <w:t>Know high revenue HCCs that are often undiagnosed or undercoded</w:t>
+      </w:r>
     </w:p>
     <w:p>
       <w:pPr>
@@ -2545,7 +2657,7 @@
           <w:color w:val="auto"/>
         </w:rPr>
       </w:pPr>
-      <w:bookmarkStart w:id="2" w:name="_Toc449263237"/>
+      <w:bookmarkStart w:id="3" w:name="_Toc449388093"/>
       <w:r>
         <w:rPr>
           <w:rFonts w:ascii="Times New Roman" w:eastAsia="Times New Roman" w:hAnsi="Times New Roman" w:cs="Times New Roman"/>
@@ -2554,7 +2666,7 @@
         </w:rPr>
         <w:t>Functional Description</w:t>
       </w:r>
-      <w:bookmarkEnd w:id="2"/>
+      <w:bookmarkEnd w:id="3"/>
     </w:p>
     <w:p>
       <w:pPr>
@@ -2582,7 +2694,7 @@
           <w:color w:val="auto"/>
         </w:rPr>
       </w:pPr>
-      <w:bookmarkStart w:id="3" w:name="_Toc449263238"/>
+      <w:bookmarkStart w:id="4" w:name="_Toc449388094"/>
       <w:r>
         <w:rPr>
           <w:rFonts w:ascii="Times New Roman" w:eastAsia="Times New Roman" w:hAnsi="Times New Roman" w:cs="Times New Roman"/>
@@ -2591,27 +2703,18 @@
         </w:rPr>
         <w:t>Future of the Application</w:t>
       </w:r>
-      <w:bookmarkEnd w:id="3"/>
-    </w:p>
-    <w:p>
-      <w:r>
-        <w:t xml:space="preserve">We hope to enter it in the </w:t>
-      </w:r>
-      <w:proofErr w:type="spellStart"/>
-      <w:r>
-        <w:t>HealthIT</w:t>
-      </w:r>
-      <w:proofErr w:type="spellEnd"/>
-      <w:r>
-        <w:t xml:space="preserve"> </w:t>
-      </w:r>
-      <w:proofErr w:type="spellStart"/>
-      <w:r>
-        <w:t>Techlab</w:t>
-      </w:r>
-      <w:proofErr w:type="spellEnd"/>
-      <w:r>
-        <w:t>: Innovation Contest</w:t>
+      <w:bookmarkEnd w:id="4"/>
+    </w:p>
+    <w:p>
+      <w:pPr>
+        <w:pStyle w:val="ListParagraph"/>
+        <w:numPr>
+          <w:ilvl w:val="0"/>
+          <w:numId w:val="12"/>
+        </w:numPr>
+      </w:pPr>
+      <w:r>
+        <w:t>We hope to enter it in the HealthIT Techlab: Innovation Contest</w:t>
       </w:r>
     </w:p>
     <w:p>
@@ -2623,7 +2726,7 @@
           <w:color w:val="auto"/>
         </w:rPr>
       </w:pPr>
-      <w:bookmarkStart w:id="4" w:name="_Toc449263239"/>
+      <w:bookmarkStart w:id="5" w:name="_Toc449388095"/>
       <w:r>
         <w:rPr>
           <w:rFonts w:ascii="Times New Roman" w:eastAsia="Times New Roman" w:hAnsi="Times New Roman" w:cs="Times New Roman"/>
@@ -2633,7 +2736,7 @@
         <w:lastRenderedPageBreak/>
         <w:t>System Architecture</w:t>
       </w:r>
-      <w:bookmarkEnd w:id="4"/>
+      <w:bookmarkEnd w:id="5"/>
     </w:p>
     <w:p>
       <w:pPr>
@@ -2702,7 +2805,7 @@
           <w:color w:val="auto"/>
         </w:rPr>
       </w:pPr>
-      <w:bookmarkStart w:id="5" w:name="_Toc449263240"/>
+      <w:bookmarkStart w:id="6" w:name="_Toc449388096"/>
       <w:r>
         <w:rPr>
           <w:rFonts w:ascii="Times New Roman" w:eastAsia="Times New Roman" w:hAnsi="Times New Roman" w:cs="Times New Roman"/>
@@ -2711,14 +2814,13 @@
         </w:rPr>
         <w:t>System Requirements</w:t>
       </w:r>
-      <w:bookmarkEnd w:id="5"/>
+      <w:bookmarkEnd w:id="6"/>
     </w:p>
     <w:p>
       <w:pPr>
         <w:spacing w:before="100" w:beforeAutospacing="1" w:after="100" w:afterAutospacing="1"/>
         <w:jc w:val="both"/>
       </w:pPr>
-      <w:bookmarkStart w:id="6" w:name="_Toc449263241"/>
       <w:r>
         <w:t>RADV itself has been built in Google App Engine and system requirements are deferred to needing to be deployed in that Platform.</w:t>
       </w:r>
@@ -2741,6 +2843,7 @@
           <w:color w:val="auto"/>
         </w:rPr>
       </w:pPr>
+      <w:bookmarkStart w:id="7" w:name="_Toc449388097"/>
       <w:r>
         <w:rPr>
           <w:rFonts w:ascii="Times New Roman" w:eastAsia="Times New Roman" w:hAnsi="Times New Roman" w:cs="Times New Roman"/>
@@ -2749,7 +2852,7 @@
         </w:rPr>
         <w:t>User Interface</w:t>
       </w:r>
-      <w:bookmarkEnd w:id="6"/>
+      <w:bookmarkEnd w:id="7"/>
     </w:p>
     <w:p>
       <w:pPr>
@@ -3123,7 +3226,7 @@
           <w:color w:val="auto"/>
         </w:rPr>
       </w:pPr>
-      <w:bookmarkStart w:id="7" w:name="_Toc449263242"/>
+      <w:bookmarkStart w:id="8" w:name="_Toc449388098"/>
       <w:r>
         <w:rPr>
           <w:rFonts w:ascii="Times New Roman" w:eastAsia="Times New Roman" w:hAnsi="Times New Roman" w:cs="Times New Roman"/>
@@ -3132,7 +3235,7 @@
         </w:rPr>
         <w:t>Acronyms &amp; Abbreviations</w:t>
       </w:r>
-      <w:bookmarkEnd w:id="7"/>
+      <w:bookmarkEnd w:id="8"/>
     </w:p>
     <w:p/>
     <w:tbl>
@@ -3270,7 +3373,7 @@
           <w:color w:val="auto"/>
         </w:rPr>
       </w:pPr>
-      <w:bookmarkStart w:id="8" w:name="_Toc449263243"/>
+      <w:bookmarkStart w:id="9" w:name="_Toc449388099"/>
       <w:r>
         <w:rPr>
           <w:rFonts w:ascii="Times New Roman" w:hAnsi="Times New Roman" w:cs="Times New Roman"/>
@@ -3280,7 +3383,7 @@
         <w:lastRenderedPageBreak/>
         <w:t>User Access Levels</w:t>
       </w:r>
-      <w:bookmarkEnd w:id="8"/>
+      <w:bookmarkEnd w:id="9"/>
     </w:p>
     <w:p/>
     <w:p>
@@ -3298,7 +3401,7 @@
           <w:color w:val="auto"/>
         </w:rPr>
       </w:pPr>
-      <w:bookmarkStart w:id="9" w:name="_Toc449263244"/>
+      <w:bookmarkStart w:id="10" w:name="_Toc449388100"/>
       <w:r>
         <w:rPr>
           <w:rFonts w:ascii="Times New Roman" w:hAnsi="Times New Roman" w:cs="Times New Roman"/>
@@ -3307,7 +3410,7 @@
         </w:rPr>
         <w:t>Constraints</w:t>
       </w:r>
-      <w:bookmarkEnd w:id="9"/>
+      <w:bookmarkEnd w:id="10"/>
     </w:p>
     <w:p>
       <w:pPr>
@@ -3319,7 +3422,13 @@
         <w:jc w:val="both"/>
       </w:pPr>
       <w:r>
-        <w:t>A real-world implementation would employ Role Based Access Control or other permissions and workflows to ensure that a medical doctor confirms all additions or deletions to patient’s Electronic Health Record in the FHIR server.</w:t>
+        <w:t>A real-world i</w:t>
+      </w:r>
+      <w:r>
+        <w:t>mplementation would employ Role-</w:t>
+      </w:r>
+      <w:r>
+        <w:t>Based Access Control or other permissions and workflows to ensure that a medical doctor confirms all additions or deletions to patient’s Electronic Health Record in the FHIR server.</w:t>
       </w:r>
     </w:p>
     <w:p>
@@ -3370,7 +3479,7 @@
           <w:color w:val="auto"/>
         </w:rPr>
       </w:pPr>
-      <w:bookmarkStart w:id="10" w:name="_Toc449263245"/>
+      <w:bookmarkStart w:id="11" w:name="_Toc449388101"/>
       <w:r>
         <w:rPr>
           <w:rFonts w:ascii="Times New Roman" w:hAnsi="Times New Roman" w:cs="Times New Roman"/>
@@ -3379,7 +3488,7 @@
         </w:rPr>
         <w:t>Using RADV</w:t>
       </w:r>
-      <w:bookmarkEnd w:id="10"/>
+      <w:bookmarkEnd w:id="11"/>
     </w:p>
     <w:p>
       <w:pPr>
@@ -3389,7 +3498,7 @@
           <w:szCs w:val="28"/>
         </w:rPr>
       </w:pPr>
-      <w:bookmarkStart w:id="11" w:name="_Toc449263246"/>
+      <w:bookmarkStart w:id="12" w:name="_Toc449388102"/>
       <w:r>
         <w:rPr>
           <w:sz w:val="28"/>
@@ -3397,7 +3506,7 @@
         </w:rPr>
         <w:t>Login</w:t>
       </w:r>
-      <w:bookmarkEnd w:id="11"/>
+      <w:bookmarkEnd w:id="12"/>
     </w:p>
     <w:p>
       <w:pPr>
@@ -3468,11 +3577,9 @@
       <w:r>
         <w:t xml:space="preserve">Login using username, </w:t>
       </w:r>
-      <w:proofErr w:type="spellStart"/>
       <w:r>
         <w:t>FHIRedUp</w:t>
       </w:r>
-      <w:proofErr w:type="spellEnd"/>
       <w:r>
         <w:t xml:space="preserve">, and password, </w:t>
       </w:r>
@@ -3493,7 +3600,7 @@
           <w:szCs w:val="28"/>
         </w:rPr>
       </w:pPr>
-      <w:bookmarkStart w:id="12" w:name="_Toc449263247"/>
+      <w:bookmarkStart w:id="13" w:name="_Toc449388103"/>
       <w:r>
         <w:rPr>
           <w:rStyle w:val="Heading2Char"/>
@@ -3503,7 +3610,7 @@
         </w:rPr>
         <w:t>Patient Lookup</w:t>
       </w:r>
-      <w:bookmarkEnd w:id="12"/>
+      <w:bookmarkEnd w:id="13"/>
     </w:p>
     <w:p>
       <w:pPr>
@@ -3629,7 +3736,7 @@
           <w:szCs w:val="28"/>
         </w:rPr>
       </w:pPr>
-      <w:bookmarkStart w:id="13" w:name="_Toc449263248"/>
+      <w:bookmarkStart w:id="14" w:name="_Toc449388104"/>
       <w:r>
         <w:rPr>
           <w:sz w:val="28"/>
@@ -3637,7 +3744,7 @@
         </w:rPr>
         <w:t>Patient Display</w:t>
       </w:r>
-      <w:bookmarkEnd w:id="13"/>
+      <w:bookmarkEnd w:id="14"/>
     </w:p>
     <w:p>
       <w:pPr>
@@ -3656,18 +3763,19 @@
         <w:t xml:space="preserve"> on the right panel with the ability to see the impact of adding the candidate HCCs</w:t>
       </w:r>
       <w:r>
-        <w:t xml:space="preserve">. </w:t>
-      </w:r>
-      <w:r>
-        <w:t xml:space="preserve">The gauge at the top </w:t>
-      </w:r>
-      <w:r>
-        <w:t xml:space="preserve">of the right panel </w:t>
-      </w:r>
-      <w:bookmarkStart w:id="14" w:name="_GoBack"/>
-      <w:bookmarkEnd w:id="14"/>
-      <w:r>
-        <w:t>indicates the severity of the patient’s risk score relative to the average patient whose score is 1.</w:t>
+        <w:t xml:space="preserve">. The gauge at the top of the right panel indicates the severity of the patient’s </w:t>
+      </w:r>
+      <w:r>
+        <w:t xml:space="preserve">candidate </w:t>
+      </w:r>
+      <w:r>
+        <w:t xml:space="preserve">risk score relative </w:t>
+      </w:r>
+      <w:r>
+        <w:t>to their current risk score</w:t>
+      </w:r>
+      <w:r>
+        <w:t>.</w:t>
       </w:r>
     </w:p>
     <w:p>
@@ -3680,9 +3788,9 @@
         </w:rPr>
         <w:lastRenderedPageBreak/>
         <w:drawing>
-          <wp:inline distT="0" distB="0" distL="0" distR="0" wp14:anchorId="782C3370" wp14:editId="1F65AB23">
-            <wp:extent cx="2720340" cy="1789486"/>
-            <wp:effectExtent l="0" t="0" r="3810" b="1270"/>
+          <wp:inline distT="0" distB="0" distL="0" distR="0" wp14:anchorId="782C3370" wp14:editId="2D779993">
+            <wp:extent cx="5082493" cy="3343348"/>
+            <wp:effectExtent l="0" t="0" r="4445" b="0"/>
             <wp:docPr id="26" name="Picture 26"/>
             <wp:cNvGraphicFramePr>
               <a:graphicFrameLocks xmlns:a="http://schemas.openxmlformats.org/drawingml/2006/main" noChangeAspect="1"/>
@@ -3703,7 +3811,7 @@
                   <pic:spPr>
                     <a:xfrm>
                       <a:off x="0" y="0"/>
-                      <a:ext cx="2740655" cy="1802849"/>
+                      <a:ext cx="5197716" cy="3419144"/>
                     </a:xfrm>
                     <a:prstGeom prst="rect">
                       <a:avLst/>
@@ -3862,7 +3970,7 @@
           <w:noProof/>
         </w:rPr>
         <w:drawing>
-          <wp:inline distT="0" distB="0" distL="0" distR="0" wp14:anchorId="7A5AD17D" wp14:editId="386CFC55">
+          <wp:inline distT="0" distB="0" distL="0" distR="0" wp14:anchorId="7A5AD17D" wp14:editId="7A64EBCD">
             <wp:extent cx="1874520" cy="4764024"/>
             <wp:effectExtent l="0" t="0" r="0" b="0"/>
             <wp:docPr id="30" name="Picture 30"/>
@@ -3908,18 +4016,405 @@
         <w:pStyle w:val="Heading2"/>
         <w:rPr>
           <w:sz w:val="28"/>
-          <w:szCs w:val="28"/>
-        </w:rPr>
-      </w:pPr>
-      <w:bookmarkStart w:id="15" w:name="_Toc449263249"/>
-      <w:r>
+        </w:rPr>
+      </w:pPr>
+      <w:bookmarkStart w:id="15" w:name="_Toc449388105"/>
+      <w:r>
+        <w:rPr>
+          <w:sz w:val="28"/>
+        </w:rPr>
+        <w:t>Candidate Risk Score Meter</w:t>
+      </w:r>
+      <w:bookmarkEnd w:id="15"/>
+    </w:p>
+    <w:p>
+      <w:r>
+        <w:t>The candidate risk score meter (or gauge) indicates the severity of the patient’s candidate risk score relative to their current risk score.  It is used to quickly identify if a patient’s candidate HCCs would make a significant impact to their current risk score if they were added to the patient.</w:t>
+      </w:r>
+    </w:p>
+    <w:p>
+      <w:pPr>
+        <w:jc w:val="center"/>
+      </w:pPr>
+      <w:r>
+        <w:rPr>
+          <w:noProof/>
+        </w:rPr>
+        <w:drawing>
+          <wp:inline distT="0" distB="0" distL="0" distR="0" wp14:anchorId="55D91273" wp14:editId="79A5C74F">
+            <wp:extent cx="1116353" cy="1164890"/>
+            <wp:effectExtent l="0" t="0" r="7620" b="0"/>
+            <wp:docPr id="10" name="Picture 10"/>
+            <wp:cNvGraphicFramePr>
+              <a:graphicFrameLocks xmlns:a="http://schemas.openxmlformats.org/drawingml/2006/main" noChangeAspect="1"/>
+            </wp:cNvGraphicFramePr>
+            <a:graphic xmlns:a="http://schemas.openxmlformats.org/drawingml/2006/main">
+              <a:graphicData uri="http://schemas.openxmlformats.org/drawingml/2006/picture">
+                <pic:pic xmlns:pic="http://schemas.openxmlformats.org/drawingml/2006/picture">
+                  <pic:nvPicPr>
+                    <pic:cNvPr id="1" name=""/>
+                    <pic:cNvPicPr/>
+                  </pic:nvPicPr>
+                  <pic:blipFill>
+                    <a:blip r:embed="rId34"/>
+                    <a:stretch>
+                      <a:fillRect/>
+                    </a:stretch>
+                  </pic:blipFill>
+                  <pic:spPr>
+                    <a:xfrm>
+                      <a:off x="0" y="0"/>
+                      <a:ext cx="1125875" cy="1174826"/>
+                    </a:xfrm>
+                    <a:prstGeom prst="rect">
+                      <a:avLst/>
+                    </a:prstGeom>
+                  </pic:spPr>
+                </pic:pic>
+              </a:graphicData>
+            </a:graphic>
+          </wp:inline>
+        </w:drawing>
+      </w:r>
+      <w:r>
+        <w:br/>
+      </w:r>
+      <w:r>
+        <w:rPr>
+          <w:sz w:val="12"/>
+        </w:rPr>
+        <w:t>Candidate Risk Score Meter</w:t>
+      </w:r>
+    </w:p>
+    <w:p>
+      <w:pPr>
+        <w:jc w:val="both"/>
+      </w:pPr>
+      <w:r>
+        <w:t>The formula for calculating this metric is:</w:t>
+      </w:r>
+    </w:p>
+    <w:p>
+      <w:pPr>
+        <w:jc w:val="both"/>
+      </w:pPr>
+      <m:oMathPara>
+        <m:oMath>
+          <m:r>
+            <w:rPr>
+              <w:rFonts w:ascii="Cambria Math" w:hAnsi="Cambria Math" w:cs="Cambria Math"/>
+              <w:sz w:val="22"/>
+            </w:rPr>
+            <w:lastRenderedPageBreak/>
+            <m:t xml:space="preserve">x% </m:t>
+          </m:r>
+          <m:r>
+            <m:rPr>
+              <m:sty m:val="p"/>
+            </m:rPr>
+            <w:rPr>
+              <w:rFonts w:ascii="Cambria Math" w:hAnsi="Cambria Math" w:cs="Cambria Math"/>
+              <w:sz w:val="22"/>
+            </w:rPr>
+            <m:t>=</m:t>
+          </m:r>
+          <m:d>
+            <m:dPr>
+              <m:ctrlPr>
+                <w:rPr>
+                  <w:rFonts w:ascii="Cambria Math" w:hAnsi="Cambria Math" w:cs="Cambria Math"/>
+                  <w:sz w:val="22"/>
+                </w:rPr>
+              </m:ctrlPr>
+            </m:dPr>
+            <m:e>
+              <m:r>
+                <m:rPr>
+                  <m:sty m:val="p"/>
+                </m:rPr>
+                <w:rPr>
+                  <w:rFonts w:ascii="Cambria Math" w:hAnsi="Cambria Math" w:cs="Cambria Math"/>
+                  <w:sz w:val="22"/>
+                </w:rPr>
+                <m:t>1-</m:t>
+              </m:r>
+              <m:f>
+                <m:fPr>
+                  <m:ctrlPr>
+                    <w:rPr>
+                      <w:rFonts w:ascii="Cambria Math" w:hAnsi="Cambria Math"/>
+                      <w:sz w:val="22"/>
+                    </w:rPr>
+                  </m:ctrlPr>
+                </m:fPr>
+                <m:num>
+                  <m:r>
+                    <m:rPr>
+                      <m:sty m:val="p"/>
+                    </m:rPr>
+                    <w:rPr>
+                      <w:rFonts w:ascii="Cambria Math" w:hAnsi="Cambria Math" w:cs="Cambria Math"/>
+                      <w:sz w:val="22"/>
+                    </w:rPr>
+                    <m:t>Current Risk Score</m:t>
+                  </m:r>
+                </m:num>
+                <m:den>
+                  <m:r>
+                    <m:rPr>
+                      <m:sty m:val="p"/>
+                    </m:rPr>
+                    <w:rPr>
+                      <w:rFonts w:ascii="Cambria Math" w:hAnsi="Cambria Math" w:cs="Cambria Math"/>
+                      <w:sz w:val="22"/>
+                    </w:rPr>
+                    <m:t xml:space="preserve">Sum </m:t>
+                  </m:r>
+                  <m:d>
+                    <m:dPr>
+                      <m:ctrlPr>
+                        <w:rPr>
+                          <w:rFonts w:ascii="Cambria Math" w:hAnsi="Cambria Math" w:cs="Cambria Math"/>
+                          <w:sz w:val="22"/>
+                        </w:rPr>
+                      </m:ctrlPr>
+                    </m:dPr>
+                    <m:e>
+                      <m:r>
+                        <m:rPr>
+                          <m:sty m:val="p"/>
+                        </m:rPr>
+                        <w:rPr>
+                          <w:rFonts w:ascii="Cambria Math" w:hAnsi="Cambria Math" w:cs="Cambria Math"/>
+                          <w:sz w:val="22"/>
+                        </w:rPr>
+                        <m:t>Candidate HCC Risk Scores</m:t>
+                      </m:r>
+                    </m:e>
+                  </m:d>
+                  <m:r>
+                    <w:rPr>
+                      <w:rFonts w:ascii="Cambria Math" w:hAnsi="Cambria Math" w:cs="Cambria Math"/>
+                      <w:sz w:val="22"/>
+                    </w:rPr>
+                    <m:t>+</m:t>
+                  </m:r>
+                  <m:r>
+                    <m:rPr>
+                      <m:sty m:val="p"/>
+                    </m:rPr>
+                    <w:rPr>
+                      <w:rFonts w:ascii="Cambria Math" w:hAnsi="Cambria Math" w:cs="Cambria Math"/>
+                      <w:sz w:val="22"/>
+                    </w:rPr>
+                    <m:t>Current Risk Score</m:t>
+                  </m:r>
+                </m:den>
+              </m:f>
+              <m:ctrlPr>
+                <w:rPr>
+                  <w:rFonts w:ascii="Cambria Math" w:hAnsi="Cambria Math"/>
+                  <w:i/>
+                  <w:sz w:val="22"/>
+                </w:rPr>
+              </m:ctrlPr>
+            </m:e>
+          </m:d>
+          <m:r>
+            <w:rPr>
+              <w:rFonts w:ascii="Cambria Math" w:hAnsi="Cambria Math"/>
+              <w:sz w:val="22"/>
+            </w:rPr>
+            <m:t>*100%</m:t>
+          </m:r>
+        </m:oMath>
+      </m:oMathPara>
+    </w:p>
+    <w:p>
+      <w:pPr>
+        <w:jc w:val="both"/>
+      </w:pPr>
+      <w:r>
+        <w:rPr>
+          <w:i/>
+        </w:rPr>
+        <w:t>E</w:t>
+      </w:r>
+      <w:r>
+        <w:rPr>
+          <w:i/>
+        </w:rPr>
+        <w:t>xample:</w:t>
+      </w:r>
+      <w:r>
+        <w:t xml:space="preserve"> </w:t>
+      </w:r>
+    </w:p>
+    <w:p>
+      <w:pPr>
+        <w:jc w:val="both"/>
+      </w:pPr>
+      <w:r>
+        <w:t>I</w:t>
+      </w:r>
+      <w:r>
+        <w:t xml:space="preserve">f a patient has a Current Risk Score of </w:t>
+      </w:r>
+      <w:r>
+        <w:t xml:space="preserve">0.723 and the sum of their Candidate Risk Scores is 1.687, the candidate risk score meter would register 70, indicating the </w:t>
+      </w:r>
+      <w:r>
+        <w:t xml:space="preserve">patient’s </w:t>
+      </w:r>
+      <w:r>
+        <w:t xml:space="preserve">current risk </w:t>
+      </w:r>
+      <w:r>
+        <w:t>score is 70% less then what it w</w:t>
+      </w:r>
+      <w:r>
+        <w:t>ould be if candidate HCCs where included.</w:t>
+      </w:r>
+    </w:p>
+    <w:p>
+      <w:pPr>
+        <w:jc w:val="both"/>
+      </w:pPr>
+      <m:oMathPara>
+        <m:oMath>
+          <m:r>
+            <w:rPr>
+              <w:rFonts w:ascii="Cambria Math" w:hAnsi="Cambria Math" w:cs="Cambria Math"/>
+              <w:sz w:val="22"/>
+            </w:rPr>
+            <m:t xml:space="preserve">70% </m:t>
+          </m:r>
+          <m:r>
+            <m:rPr>
+              <m:sty m:val="p"/>
+            </m:rPr>
+            <w:rPr>
+              <w:rFonts w:ascii="Cambria Math" w:hAnsi="Cambria Math" w:cs="Cambria Math"/>
+              <w:sz w:val="22"/>
+            </w:rPr>
+            <m:t>=</m:t>
+          </m:r>
+          <m:d>
+            <m:dPr>
+              <m:ctrlPr>
+                <w:rPr>
+                  <w:rFonts w:ascii="Cambria Math" w:hAnsi="Cambria Math" w:cs="Cambria Math"/>
+                  <w:sz w:val="22"/>
+                </w:rPr>
+              </m:ctrlPr>
+            </m:dPr>
+            <m:e>
+              <m:r>
+                <m:rPr>
+                  <m:sty m:val="p"/>
+                </m:rPr>
+                <w:rPr>
+                  <w:rFonts w:ascii="Cambria Math" w:hAnsi="Cambria Math" w:cs="Cambria Math"/>
+                  <w:sz w:val="22"/>
+                </w:rPr>
+                <m:t>1-</m:t>
+              </m:r>
+              <m:f>
+                <m:fPr>
+                  <m:ctrlPr>
+                    <w:rPr>
+                      <w:rFonts w:ascii="Cambria Math" w:hAnsi="Cambria Math"/>
+                      <w:sz w:val="22"/>
+                    </w:rPr>
+                  </m:ctrlPr>
+                </m:fPr>
+                <m:num>
+                  <m:r>
+                    <m:rPr>
+                      <m:sty m:val="p"/>
+                    </m:rPr>
+                    <w:rPr>
+                      <w:rFonts w:ascii="Cambria Math" w:hAnsi="Cambria Math" w:cs="Cambria Math"/>
+                      <w:sz w:val="22"/>
+                    </w:rPr>
+                    <m:t>0.723</m:t>
+                  </m:r>
+                </m:num>
+                <m:den>
+                  <m:r>
+                    <m:rPr>
+                      <m:sty m:val="p"/>
+                    </m:rPr>
+                    <w:rPr>
+                      <w:rFonts w:ascii="Cambria Math" w:hAnsi="Cambria Math" w:cs="Cambria Math"/>
+                      <w:sz w:val="22"/>
+                    </w:rPr>
+                    <m:t>1.687</m:t>
+                  </m:r>
+                  <m:r>
+                    <w:rPr>
+                      <w:rFonts w:ascii="Cambria Math" w:hAnsi="Cambria Math" w:cs="Cambria Math"/>
+                      <w:sz w:val="22"/>
+                    </w:rPr>
+                    <m:t>+</m:t>
+                  </m:r>
+                  <m:r>
+                    <m:rPr>
+                      <m:sty m:val="p"/>
+                    </m:rPr>
+                    <w:rPr>
+                      <w:rFonts w:ascii="Cambria Math" w:hAnsi="Cambria Math" w:cs="Cambria Math"/>
+                      <w:sz w:val="22"/>
+                    </w:rPr>
+                    <m:t>0.723</m:t>
+                  </m:r>
+                </m:den>
+              </m:f>
+              <m:ctrlPr>
+                <w:rPr>
+                  <w:rFonts w:ascii="Cambria Math" w:hAnsi="Cambria Math"/>
+                  <w:i/>
+                  <w:sz w:val="22"/>
+                </w:rPr>
+              </m:ctrlPr>
+            </m:e>
+          </m:d>
+          <m:r>
+            <w:rPr>
+              <w:rFonts w:ascii="Cambria Math" w:hAnsi="Cambria Math"/>
+              <w:sz w:val="22"/>
+            </w:rPr>
+            <m:t>*100%</m:t>
+          </m:r>
+        </m:oMath>
+      </m:oMathPara>
+    </w:p>
+    <w:p>
+      <w:pPr>
+        <w:pStyle w:val="Heading2"/>
         <w:rPr>
           <w:sz w:val="28"/>
           <w:szCs w:val="28"/>
         </w:rPr>
+      </w:pPr>
+    </w:p>
+    <w:p>
+      <w:pPr>
+        <w:pStyle w:val="Heading2"/>
+        <w:rPr>
+          <w:sz w:val="28"/>
+          <w:szCs w:val="28"/>
+        </w:rPr>
+      </w:pPr>
+      <w:bookmarkStart w:id="16" w:name="_Toc449388106"/>
+      <w:r>
+        <w:rPr>
+          <w:sz w:val="28"/>
+          <w:szCs w:val="28"/>
+        </w:rPr>
         <w:t>Viewing Current Year HCCs</w:t>
       </w:r>
-      <w:bookmarkEnd w:id="15"/>
+      <w:bookmarkEnd w:id="16"/>
     </w:p>
     <w:p>
       <w:r>
@@ -3994,7 +4489,7 @@
               </wp:anchor>
             </w:drawing>
           </mc:Choice>
-          <mc:Fallback>
+          <mc:Fallback xmlns:cx="http://schemas.microsoft.com/office/drawing/2014/chartex" xmlns:w16se="http://schemas.microsoft.com/office/word/2015/wordml/symex">
             <w:pict>
               <v:oval w14:anchorId="51604FCD" id="Oval 32" o:spid="_x0000_s1026" style="position:absolute;margin-left:3.6pt;margin-top:17.85pt;width:43.2pt;height:17.4pt;z-index:251659264;visibility:visible;mso-wrap-style:square;mso-wrap-distance-left:9pt;mso-wrap-distance-top:0;mso-wrap-distance-right:9pt;mso-wrap-distance-bottom:0;mso-position-horizontal:absolute;mso-position-horizontal-relative:text;mso-position-vertical:absolute;mso-position-vertical-relative:text;v-text-anchor:middle" o:gfxdata="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" filled="f" strokecolor="red" strokeweight="2pt"/>
             </w:pict>
@@ -4010,57 +4505,6 @@
             <wp:extent cx="1857375" cy="1733550"/>
             <wp:effectExtent l="0" t="0" r="9525" b="0"/>
             <wp:docPr id="31" name="Picture 31"/>
-            <wp:cNvGraphicFramePr>
-              <a:graphicFrameLocks xmlns:a="http://schemas.openxmlformats.org/drawingml/2006/main" noChangeAspect="1"/>
-            </wp:cNvGraphicFramePr>
-            <a:graphic xmlns:a="http://schemas.openxmlformats.org/drawingml/2006/main">
-              <a:graphicData uri="http://schemas.openxmlformats.org/drawingml/2006/picture">
-                <pic:pic xmlns:pic="http://schemas.openxmlformats.org/drawingml/2006/picture">
-                  <pic:nvPicPr>
-                    <pic:cNvPr id="1" name=""/>
-                    <pic:cNvPicPr/>
-                  </pic:nvPicPr>
-                  <pic:blipFill>
-                    <a:blip r:embed="rId34"/>
-                    <a:stretch>
-                      <a:fillRect/>
-                    </a:stretch>
-                  </pic:blipFill>
-                  <pic:spPr>
-                    <a:xfrm>
-                      <a:off x="0" y="0"/>
-                      <a:ext cx="1857375" cy="1733550"/>
-                    </a:xfrm>
-                    <a:prstGeom prst="rect">
-                      <a:avLst/>
-                    </a:prstGeom>
-                  </pic:spPr>
-                </pic:pic>
-              </a:graphicData>
-            </a:graphic>
-          </wp:inline>
-        </w:drawing>
-      </w:r>
-    </w:p>
-    <w:p>
-      <w:pPr>
-        <w:jc w:val="both"/>
-      </w:pPr>
-      <w:r>
-        <w:lastRenderedPageBreak/>
-        <w:t>A new window should open displaying the Code’s status for that patient and the related SNOMED codes which were entered and translated to that HCC.</w:t>
-      </w:r>
-    </w:p>
-    <w:p>
-      <w:r>
-        <w:rPr>
-          <w:noProof/>
-        </w:rPr>
-        <w:drawing>
-          <wp:inline distT="0" distB="0" distL="0" distR="0" wp14:anchorId="07633073" wp14:editId="47F73470">
-            <wp:extent cx="5943600" cy="3533775"/>
-            <wp:effectExtent l="0" t="0" r="0" b="9525"/>
-            <wp:docPr id="33" name="Picture 33"/>
             <wp:cNvGraphicFramePr>
               <a:graphicFrameLocks xmlns:a="http://schemas.openxmlformats.org/drawingml/2006/main" noChangeAspect="1"/>
             </wp:cNvGraphicFramePr>
@@ -4080,6 +4524,57 @@
                   <pic:spPr>
                     <a:xfrm>
                       <a:off x="0" y="0"/>
+                      <a:ext cx="1857375" cy="1733550"/>
+                    </a:xfrm>
+                    <a:prstGeom prst="rect">
+                      <a:avLst/>
+                    </a:prstGeom>
+                  </pic:spPr>
+                </pic:pic>
+              </a:graphicData>
+            </a:graphic>
+          </wp:inline>
+        </w:drawing>
+      </w:r>
+    </w:p>
+    <w:p>
+      <w:pPr>
+        <w:jc w:val="both"/>
+      </w:pPr>
+      <w:r>
+        <w:t>A new window should open displaying the Code’s status for that patient and the related SNOMED codes which were entered and translated to that HCC.</w:t>
+      </w:r>
+    </w:p>
+    <w:p>
+      <w:r>
+        <w:rPr>
+          <w:noProof/>
+        </w:rPr>
+        <w:lastRenderedPageBreak/>
+        <w:drawing>
+          <wp:inline distT="0" distB="0" distL="0" distR="0" wp14:anchorId="07633073" wp14:editId="47F73470">
+            <wp:extent cx="5943600" cy="3533775"/>
+            <wp:effectExtent l="0" t="0" r="0" b="9525"/>
+            <wp:docPr id="33" name="Picture 33"/>
+            <wp:cNvGraphicFramePr>
+              <a:graphicFrameLocks xmlns:a="http://schemas.openxmlformats.org/drawingml/2006/main" noChangeAspect="1"/>
+            </wp:cNvGraphicFramePr>
+            <a:graphic xmlns:a="http://schemas.openxmlformats.org/drawingml/2006/main">
+              <a:graphicData uri="http://schemas.openxmlformats.org/drawingml/2006/picture">
+                <pic:pic xmlns:pic="http://schemas.openxmlformats.org/drawingml/2006/picture">
+                  <pic:nvPicPr>
+                    <pic:cNvPr id="1" name=""/>
+                    <pic:cNvPicPr/>
+                  </pic:nvPicPr>
+                  <pic:blipFill>
+                    <a:blip r:embed="rId36"/>
+                    <a:stretch>
+                      <a:fillRect/>
+                    </a:stretch>
+                  </pic:blipFill>
+                  <pic:spPr>
+                    <a:xfrm>
+                      <a:off x="0" y="0"/>
                       <a:ext cx="5943600" cy="3533775"/>
                     </a:xfrm>
                     <a:prstGeom prst="rect">
@@ -4112,7 +4607,7 @@
           <w:szCs w:val="28"/>
         </w:rPr>
       </w:pPr>
-      <w:bookmarkStart w:id="16" w:name="_Toc449263250"/>
+      <w:bookmarkStart w:id="17" w:name="_Toc449388107"/>
       <w:r>
         <w:rPr>
           <w:sz w:val="28"/>
@@ -4120,7 +4615,7 @@
         </w:rPr>
         <w:t>Viewing Candidate HCCs</w:t>
       </w:r>
-      <w:bookmarkEnd w:id="16"/>
+      <w:bookmarkEnd w:id="17"/>
     </w:p>
     <w:p>
       <w:pPr>
@@ -4193,7 +4688,7 @@
               </wp:anchor>
             </w:drawing>
           </mc:Choice>
-          <mc:Fallback>
+          <mc:Fallback xmlns:cx="http://schemas.microsoft.com/office/drawing/2014/chartex" xmlns:w16se="http://schemas.microsoft.com/office/word/2015/wordml/symex">
             <w:pict>
               <v:oval w14:anchorId="41647707" id="Oval 35" o:spid="_x0000_s1026" style="position:absolute;margin-left:106.8pt;margin-top:38.3pt;width:215.4pt;height:20.4pt;z-index:251660288;visibility:visible;mso-wrap-style:square;mso-wrap-distance-left:9pt;mso-wrap-distance-top:0;mso-wrap-distance-right:9pt;mso-wrap-distance-bottom:0;mso-position-horizontal:absolute;mso-position-horizontal-relative:text;mso-position-vertical:absolute;mso-position-vertical-relative:text;v-text-anchor:middle" o:gfxdata="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" filled="f" strokecolor="red" strokeweight="2pt"/>
             </w:pict>
@@ -4228,7 +4723,7 @@
                     <pic:cNvPicPr/>
                   </pic:nvPicPr>
                   <pic:blipFill>
-                    <a:blip r:embed="rId36"/>
+                    <a:blip r:embed="rId37"/>
                     <a:stretch>
                       <a:fillRect/>
                     </a:stretch>
@@ -4257,27 +4752,27 @@
           <w:szCs w:val="28"/>
         </w:rPr>
       </w:pPr>
-      <w:bookmarkStart w:id="17" w:name="_Toc449263251"/>
+      <w:bookmarkStart w:id="18" w:name="_Toc449388108"/>
       <w:r>
         <w:rPr>
           <w:sz w:val="28"/>
           <w:szCs w:val="28"/>
         </w:rPr>
+        <w:t>Adding an HCC</w:t>
+      </w:r>
+      <w:bookmarkEnd w:id="18"/>
+    </w:p>
+    <w:p>
+      <w:r>
+        <w:t xml:space="preserve">To add an HCC to a patient’s EHR, select the add link to the left of the specific HCC. </w:t>
+      </w:r>
+    </w:p>
+    <w:p>
+      <w:r>
+        <w:rPr>
+          <w:noProof/>
+        </w:rPr>
         <w:lastRenderedPageBreak/>
-        <w:t>Adding an HCC</w:t>
-      </w:r>
-      <w:bookmarkEnd w:id="17"/>
-    </w:p>
-    <w:p>
-      <w:r>
-        <w:t xml:space="preserve">To add an HCC to a patient’s EHR, select the add link to the left of the specific HCC. </w:t>
-      </w:r>
-    </w:p>
-    <w:p>
-      <w:r>
-        <w:rPr>
-          <w:noProof/>
-        </w:rPr>
         <mc:AlternateContent>
           <mc:Choice Requires="wps">
             <w:drawing>
@@ -4347,7 +4842,7 @@
               </wp:anchor>
             </w:drawing>
           </mc:Choice>
-          <mc:Fallback>
+          <mc:Fallback xmlns:cx="http://schemas.microsoft.com/office/drawing/2014/chartex" xmlns:w16se="http://schemas.microsoft.com/office/word/2015/wordml/symex">
             <w:pict>
               <v:oval w14:anchorId="3FFF99B8" id="Oval 37" o:spid="_x0000_s1026" style="position:absolute;margin-left:-11.4pt;margin-top:58.7pt;width:42pt;height:24.6pt;z-index:251662336;visibility:visible;mso-wrap-style:square;mso-width-percent:0;mso-height-percent:0;mso-wrap-distance-left:9pt;mso-wrap-distance-top:0;mso-wrap-distance-right:9pt;mso-wrap-distance-bottom:0;mso-position-horizontal:absolute;mso-position-horizontal-relative:margin;mso-position-vertical:absolute;mso-position-vertical-relative:text;mso-width-percent:0;mso-height-percent:0;mso-width-relative:margin;mso-height-relative:margin;v-text-anchor:middle" o:gfxdata="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" filled="f" strokecolor="red" strokeweight="2pt">
                 <w10:wrap anchorx="margin"/>
@@ -4365,59 +4860,6 @@
             <wp:extent cx="5829300" cy="1276350"/>
             <wp:effectExtent l="0" t="0" r="0" b="0"/>
             <wp:docPr id="36" name="Picture 36"/>
-            <wp:cNvGraphicFramePr>
-              <a:graphicFrameLocks xmlns:a="http://schemas.openxmlformats.org/drawingml/2006/main" noChangeAspect="1"/>
-            </wp:cNvGraphicFramePr>
-            <a:graphic xmlns:a="http://schemas.openxmlformats.org/drawingml/2006/main">
-              <a:graphicData uri="http://schemas.openxmlformats.org/drawingml/2006/picture">
-                <pic:pic xmlns:pic="http://schemas.openxmlformats.org/drawingml/2006/picture">
-                  <pic:nvPicPr>
-                    <pic:cNvPr id="1" name=""/>
-                    <pic:cNvPicPr/>
-                  </pic:nvPicPr>
-                  <pic:blipFill>
-                    <a:blip r:embed="rId36"/>
-                    <a:stretch>
-                      <a:fillRect/>
-                    </a:stretch>
-                  </pic:blipFill>
-                  <pic:spPr>
-                    <a:xfrm>
-                      <a:off x="0" y="0"/>
-                      <a:ext cx="5829300" cy="1276350"/>
-                    </a:xfrm>
-                    <a:prstGeom prst="rect">
-                      <a:avLst/>
-                    </a:prstGeom>
-                  </pic:spPr>
-                </pic:pic>
-              </a:graphicData>
-            </a:graphic>
-          </wp:inline>
-        </w:drawing>
-      </w:r>
-    </w:p>
-    <w:p>
-      <w:pPr>
-        <w:jc w:val="both"/>
-      </w:pPr>
-      <w:r>
-        <w:t>A new window should open allowing the user to select corresponding SNOMED codes, the verification status which should be confirmed by default, and to enter supporting reasons.</w:t>
-      </w:r>
-    </w:p>
-    <w:p>
-      <w:pPr>
-        <w:jc w:val="center"/>
-      </w:pPr>
-      <w:r>
-        <w:rPr>
-          <w:noProof/>
-        </w:rPr>
-        <w:drawing>
-          <wp:inline distT="0" distB="0" distL="0" distR="0" wp14:anchorId="766482FB" wp14:editId="2D28CCDB">
-            <wp:extent cx="4736592" cy="2843784"/>
-            <wp:effectExtent l="0" t="0" r="6985" b="0"/>
-            <wp:docPr id="38" name="Picture 38"/>
             <wp:cNvGraphicFramePr>
               <a:graphicFrameLocks xmlns:a="http://schemas.openxmlformats.org/drawingml/2006/main" noChangeAspect="1"/>
             </wp:cNvGraphicFramePr>
@@ -4437,7 +4879,7 @@
                   <pic:spPr>
                     <a:xfrm>
                       <a:off x="0" y="0"/>
-                      <a:ext cx="4736592" cy="2843784"/>
+                      <a:ext cx="5829300" cy="1276350"/>
                     </a:xfrm>
                     <a:prstGeom prst="rect">
                       <a:avLst/>
@@ -4455,29 +4897,22 @@
         <w:jc w:val="both"/>
       </w:pPr>
       <w:r>
-        <w:t>Once added the graphical display at the right automatically updates showing the current HCCs in blue and candidate HCCs in black. The pie chart displays the percentage each HCC contributes to the total. To display the percentage, hover over the pie slice.</w:t>
-      </w:r>
-      <w:r>
-        <w:t xml:space="preserve"> </w:t>
-      </w:r>
-    </w:p>
-    <w:p>
-      <w:pPr>
-        <w:jc w:val="both"/>
-        <w:rPr>
-          <w:noProof/>
-        </w:rPr>
-      </w:pPr>
-      <w:r>
-        <w:rPr>
-          <w:noProof/>
-        </w:rPr>
-        <w:lastRenderedPageBreak/>
+        <w:t>A new window should open allowing the user to select corresponding SNOMED codes, the verification status which should be confirmed by default, and to enter supporting reasons.</w:t>
+      </w:r>
+    </w:p>
+    <w:p>
+      <w:pPr>
+        <w:jc w:val="center"/>
+      </w:pPr>
+      <w:r>
+        <w:rPr>
+          <w:noProof/>
+        </w:rPr>
         <w:drawing>
-          <wp:inline distT="0" distB="0" distL="0" distR="0" wp14:anchorId="31EBD718" wp14:editId="3FA79354">
-            <wp:extent cx="3105150" cy="4638675"/>
-            <wp:effectExtent l="0" t="0" r="0" b="9525"/>
-            <wp:docPr id="40" name="Picture 40"/>
+          <wp:inline distT="0" distB="0" distL="0" distR="0" wp14:anchorId="766482FB" wp14:editId="2D28CCDB">
+            <wp:extent cx="4736592" cy="2843784"/>
+            <wp:effectExtent l="0" t="0" r="6985" b="0"/>
+            <wp:docPr id="38" name="Picture 38"/>
             <wp:cNvGraphicFramePr>
               <a:graphicFrameLocks xmlns:a="http://schemas.openxmlformats.org/drawingml/2006/main" noChangeAspect="1"/>
             </wp:cNvGraphicFramePr>
@@ -4497,7 +4932,7 @@
                   <pic:spPr>
                     <a:xfrm>
                       <a:off x="0" y="0"/>
-                      <a:ext cx="3105150" cy="4638675"/>
+                      <a:ext cx="4736592" cy="2843784"/>
                     </a:xfrm>
                     <a:prstGeom prst="rect">
                       <a:avLst/>
@@ -4509,21 +4944,35 @@
           </wp:inline>
         </w:drawing>
       </w:r>
-      <w:r>
-        <w:rPr>
-          <w:noProof/>
-        </w:rPr>
+    </w:p>
+    <w:p>
+      <w:pPr>
+        <w:jc w:val="both"/>
+      </w:pPr>
+      <w:r>
+        <w:t>Once added the graphical display at the right automatically updates showing the current HCCs in blue and candidate HCCs in black. The pie chart displays the percentage each HCC contributes to the total. To display the percentage, hover over the pie slice.</w:t>
+      </w:r>
+      <w:r>
         <w:t xml:space="preserve"> </w:t>
       </w:r>
-      <w:r>
-        <w:rPr>
-          <w:noProof/>
-        </w:rPr>
+    </w:p>
+    <w:p>
+      <w:pPr>
+        <w:jc w:val="both"/>
+        <w:rPr>
+          <w:noProof/>
+        </w:rPr>
+      </w:pPr>
+      <w:r>
+        <w:rPr>
+          <w:noProof/>
+        </w:rPr>
+        <w:lastRenderedPageBreak/>
         <w:drawing>
-          <wp:inline distT="0" distB="0" distL="0" distR="0" wp14:anchorId="5CB079C4" wp14:editId="793C2B91">
-            <wp:extent cx="2705100" cy="2686050"/>
-            <wp:effectExtent l="0" t="0" r="0" b="0"/>
-            <wp:docPr id="41" name="Picture 41"/>
+          <wp:inline distT="0" distB="0" distL="0" distR="0" wp14:anchorId="31EBD718" wp14:editId="1187BE08">
+            <wp:extent cx="3105150" cy="4638675"/>
+            <wp:effectExtent l="0" t="0" r="0" b="9525"/>
+            <wp:docPr id="40" name="Picture 40"/>
             <wp:cNvGraphicFramePr>
               <a:graphicFrameLocks xmlns:a="http://schemas.openxmlformats.org/drawingml/2006/main" noChangeAspect="1"/>
             </wp:cNvGraphicFramePr>
@@ -4543,6 +4992,52 @@
                   <pic:spPr>
                     <a:xfrm>
                       <a:off x="0" y="0"/>
+                      <a:ext cx="3105150" cy="4638675"/>
+                    </a:xfrm>
+                    <a:prstGeom prst="rect">
+                      <a:avLst/>
+                    </a:prstGeom>
+                  </pic:spPr>
+                </pic:pic>
+              </a:graphicData>
+            </a:graphic>
+          </wp:inline>
+        </w:drawing>
+      </w:r>
+      <w:r>
+        <w:rPr>
+          <w:noProof/>
+        </w:rPr>
+        <w:t xml:space="preserve"> </w:t>
+      </w:r>
+      <w:r>
+        <w:rPr>
+          <w:noProof/>
+        </w:rPr>
+        <w:drawing>
+          <wp:inline distT="0" distB="0" distL="0" distR="0" wp14:anchorId="5CB079C4" wp14:editId="793C2B91">
+            <wp:extent cx="2705100" cy="2686050"/>
+            <wp:effectExtent l="0" t="0" r="0" b="0"/>
+            <wp:docPr id="41" name="Picture 41"/>
+            <wp:cNvGraphicFramePr>
+              <a:graphicFrameLocks xmlns:a="http://schemas.openxmlformats.org/drawingml/2006/main" noChangeAspect="1"/>
+            </wp:cNvGraphicFramePr>
+            <a:graphic xmlns:a="http://schemas.openxmlformats.org/drawingml/2006/main">
+              <a:graphicData uri="http://schemas.openxmlformats.org/drawingml/2006/picture">
+                <pic:pic xmlns:pic="http://schemas.openxmlformats.org/drawingml/2006/picture">
+                  <pic:nvPicPr>
+                    <pic:cNvPr id="1" name=""/>
+                    <pic:cNvPicPr/>
+                  </pic:nvPicPr>
+                  <pic:blipFill>
+                    <a:blip r:embed="rId40"/>
+                    <a:stretch>
+                      <a:fillRect/>
+                    </a:stretch>
+                  </pic:blipFill>
+                  <pic:spPr>
+                    <a:xfrm>
+                      <a:off x="0" y="0"/>
                       <a:ext cx="2705100" cy="2686050"/>
                     </a:xfrm>
                     <a:prstGeom prst="rect">
@@ -4573,7 +5068,7 @@
           <w:szCs w:val="28"/>
         </w:rPr>
       </w:pPr>
-      <w:bookmarkStart w:id="18" w:name="_Toc449263252"/>
+      <w:bookmarkStart w:id="19" w:name="_Toc449388109"/>
       <w:r>
         <w:rPr>
           <w:noProof/>
@@ -4582,7 +5077,7 @@
         </w:rPr>
         <w:t>Rejecting HCCs</w:t>
       </w:r>
-      <w:bookmarkEnd w:id="18"/>
+      <w:bookmarkEnd w:id="19"/>
     </w:p>
     <w:p>
       <w:pPr>
@@ -4692,7 +5187,7 @@
               </wp:anchor>
             </w:drawing>
           </mc:Choice>
-          <mc:Fallback>
+          <mc:Fallback xmlns:cx="http://schemas.microsoft.com/office/drawing/2014/chartex" xmlns:w16se="http://schemas.microsoft.com/office/word/2015/wordml/symex">
             <w:pict>
               <v:oval w14:anchorId="29055D7C" id="Oval 43" o:spid="_x0000_s1026" style="position:absolute;margin-left:16.8pt;margin-top:77.75pt;width:42pt;height:24.6pt;z-index:251664384;visibility:visible;mso-wrap-style:square;mso-width-percent:0;mso-height-percent:0;mso-wrap-distance-left:9pt;mso-wrap-distance-top:0;mso-wrap-distance-right:9pt;mso-wrap-distance-bottom:0;mso-position-horizontal:absolute;mso-position-horizontal-relative:margin;mso-position-vertical:absolute;mso-position-vertical-relative:text;mso-width-percent:0;mso-height-percent:0;mso-width-relative:margin;mso-height-relative:margin;v-text-anchor:middle" o:gfxdata="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" filled="f" strokecolor="red" strokeweight="2pt">
                 <w10:wrap anchorx="margin"/>
@@ -4721,7 +5216,7 @@
                     <pic:cNvPicPr/>
                   </pic:nvPicPr>
                   <pic:blipFill>
-                    <a:blip r:embed="rId40"/>
+                    <a:blip r:embed="rId41"/>
                     <a:stretch>
                       <a:fillRect/>
                     </a:stretch>
@@ -4782,7 +5277,7 @@
                     <pic:cNvPicPr/>
                   </pic:nvPicPr>
                   <pic:blipFill>
-                    <a:blip r:embed="rId41"/>
+                    <a:blip r:embed="rId42"/>
                     <a:stretch>
                       <a:fillRect/>
                     </a:stretch>
@@ -4896,7 +5391,7 @@
               </wp:anchor>
             </w:drawing>
           </mc:Choice>
-          <mc:Fallback>
+          <mc:Fallback xmlns:cx="http://schemas.microsoft.com/office/drawing/2014/chartex" xmlns:w16se="http://schemas.microsoft.com/office/word/2015/wordml/symex">
             <w:pict>
               <v:oval w14:anchorId="32660CAA" id="Oval 46" o:spid="_x0000_s1026" style="position:absolute;margin-left:373.8pt;margin-top:249pt;width:42pt;height:24.6pt;z-index:251666432;visibility:visible;mso-wrap-style:square;mso-width-percent:0;mso-height-percent:0;mso-wrap-distance-left:9pt;mso-wrap-distance-top:0;mso-wrap-distance-right:9pt;mso-wrap-distance-bottom:0;mso-position-horizontal:absolute;mso-position-horizontal-relative:margin;mso-position-vertical:absolute;mso-position-vertical-relative:text;mso-width-percent:0;mso-height-percent:0;mso-width-relative:margin;mso-height-relative:margin;v-text-anchor:middle" o:gfxdata="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" filled="f" strokecolor="red" strokeweight="2pt">
                 <w10:wrap anchorx="margin"/>
@@ -4914,67 +5409,6 @@
             <wp:extent cx="5943600" cy="3503930"/>
             <wp:effectExtent l="0" t="0" r="0" b="1270"/>
             <wp:docPr id="45" name="Picture 45"/>
-            <wp:cNvGraphicFramePr>
-              <a:graphicFrameLocks xmlns:a="http://schemas.openxmlformats.org/drawingml/2006/main" noChangeAspect="1"/>
-            </wp:cNvGraphicFramePr>
-            <a:graphic xmlns:a="http://schemas.openxmlformats.org/drawingml/2006/main">
-              <a:graphicData uri="http://schemas.openxmlformats.org/drawingml/2006/picture">
-                <pic:pic xmlns:pic="http://schemas.openxmlformats.org/drawingml/2006/picture">
-                  <pic:nvPicPr>
-                    <pic:cNvPr id="1" name=""/>
-                    <pic:cNvPicPr/>
-                  </pic:nvPicPr>
-                  <pic:blipFill>
-                    <a:blip r:embed="rId42"/>
-                    <a:stretch>
-                      <a:fillRect/>
-                    </a:stretch>
-                  </pic:blipFill>
-                  <pic:spPr>
-                    <a:xfrm>
-                      <a:off x="0" y="0"/>
-                      <a:ext cx="5943600" cy="3503930"/>
-                    </a:xfrm>
-                    <a:prstGeom prst="rect">
-                      <a:avLst/>
-                    </a:prstGeom>
-                  </pic:spPr>
-                </pic:pic>
-              </a:graphicData>
-            </a:graphic>
-          </wp:inline>
-        </w:drawing>
-      </w:r>
-    </w:p>
-    <w:p>
-      <w:pPr>
-        <w:jc w:val="both"/>
-        <w:rPr>
-          <w:noProof/>
-        </w:rPr>
-      </w:pPr>
-      <w:r>
-        <w:rPr>
-          <w:noProof/>
-        </w:rPr>
-        <w:t>The HCC no longer appears in the candidate HCC list unless include Rejected HCCs is displayed. The graphs at th right are updated a well.</w:t>
-      </w:r>
-    </w:p>
-    <w:p>
-      <w:pPr>
-        <w:rPr>
-          <w:noProof/>
-        </w:rPr>
-      </w:pPr>
-      <w:r>
-        <w:rPr>
-          <w:noProof/>
-        </w:rPr>
-        <w:drawing>
-          <wp:inline distT="0" distB="0" distL="0" distR="0" wp14:anchorId="3C7D4E04" wp14:editId="70216D52">
-            <wp:extent cx="3529584" cy="1581912"/>
-            <wp:effectExtent l="0" t="0" r="0" b="0"/>
-            <wp:docPr id="47" name="Picture 47"/>
             <wp:cNvGraphicFramePr>
               <a:graphicFrameLocks xmlns:a="http://schemas.openxmlformats.org/drawingml/2006/main" noChangeAspect="1"/>
             </wp:cNvGraphicFramePr>
@@ -4994,7 +5428,7 @@
                   <pic:spPr>
                     <a:xfrm>
                       <a:off x="0" y="0"/>
-                      <a:ext cx="3529584" cy="1581912"/>
+                      <a:ext cx="5943600" cy="3503930"/>
                     </a:xfrm>
                     <a:prstGeom prst="rect">
                       <a:avLst/>
@@ -5006,21 +5440,36 @@
           </wp:inline>
         </w:drawing>
       </w:r>
-      <w:r>
-        <w:rPr>
-          <w:noProof/>
-        </w:rPr>
-        <w:tab/>
-      </w:r>
+    </w:p>
+    <w:p>
+      <w:pPr>
+        <w:jc w:val="both"/>
+        <w:rPr>
+          <w:noProof/>
+        </w:rPr>
+      </w:pPr>
+      <w:r>
+        <w:rPr>
+          <w:noProof/>
+        </w:rPr>
+        <w:t>The HCC no longer appears in the candidate HCC list unless include Rejected HCCs is displayed. The graphs at th right are updated a well.</w:t>
+      </w:r>
+    </w:p>
+    <w:p>
+      <w:pPr>
+        <w:rPr>
+          <w:noProof/>
+        </w:rPr>
+      </w:pPr>
       <w:r>
         <w:rPr>
           <w:noProof/>
         </w:rPr>
         <w:drawing>
-          <wp:inline distT="0" distB="0" distL="0" distR="0" wp14:anchorId="5D9C9CBA" wp14:editId="0940AAA5">
-            <wp:extent cx="1380744" cy="3054096"/>
+          <wp:inline distT="0" distB="0" distL="0" distR="0" wp14:anchorId="3C7D4E04" wp14:editId="70216D52">
+            <wp:extent cx="3529584" cy="1581912"/>
             <wp:effectExtent l="0" t="0" r="0" b="0"/>
-            <wp:docPr id="50" name="Picture 50"/>
+            <wp:docPr id="47" name="Picture 47"/>
             <wp:cNvGraphicFramePr>
               <a:graphicFrameLocks xmlns:a="http://schemas.openxmlformats.org/drawingml/2006/main" noChangeAspect="1"/>
             </wp:cNvGraphicFramePr>
@@ -5040,7 +5489,7 @@
                   <pic:spPr>
                     <a:xfrm>
                       <a:off x="0" y="0"/>
-                      <a:ext cx="1380744" cy="3054096"/>
+                      <a:ext cx="3529584" cy="1581912"/>
                     </a:xfrm>
                     <a:prstGeom prst="rect">
                       <a:avLst/>
@@ -5052,23 +5501,21 @@
           </wp:inline>
         </w:drawing>
       </w:r>
-    </w:p>
-    <w:p>
-      <w:pPr>
-        <w:rPr>
-          <w:noProof/>
-        </w:rPr>
-      </w:pPr>
-      <w:r>
-        <w:rPr>
-          <w:noProof/>
-        </w:rPr>
-        <w:lastRenderedPageBreak/>
+      <w:r>
+        <w:rPr>
+          <w:noProof/>
+        </w:rPr>
+        <w:tab/>
+      </w:r>
+      <w:r>
+        <w:rPr>
+          <w:noProof/>
+        </w:rPr>
         <w:drawing>
-          <wp:inline distT="0" distB="0" distL="0" distR="0" wp14:anchorId="1E1C8353" wp14:editId="0E202A44">
-            <wp:extent cx="3575304" cy="1380744"/>
-            <wp:effectExtent l="0" t="0" r="6350" b="0"/>
-            <wp:docPr id="48" name="Picture 48"/>
+          <wp:inline distT="0" distB="0" distL="0" distR="0" wp14:anchorId="5D9C9CBA" wp14:editId="0940AAA5">
+            <wp:extent cx="1380744" cy="3054096"/>
+            <wp:effectExtent l="0" t="0" r="0" b="0"/>
+            <wp:docPr id="50" name="Picture 50"/>
             <wp:cNvGraphicFramePr>
               <a:graphicFrameLocks xmlns:a="http://schemas.openxmlformats.org/drawingml/2006/main" noChangeAspect="1"/>
             </wp:cNvGraphicFramePr>
@@ -5088,7 +5535,7 @@
                   <pic:spPr>
                     <a:xfrm>
                       <a:off x="0" y="0"/>
-                      <a:ext cx="3575304" cy="1380744"/>
+                      <a:ext cx="1380744" cy="3054096"/>
                     </a:xfrm>
                     <a:prstGeom prst="rect">
                       <a:avLst/>
@@ -5100,27 +5547,23 @@
           </wp:inline>
         </w:drawing>
       </w:r>
-      <w:r>
-        <w:rPr>
-          <w:noProof/>
-        </w:rPr>
-        <w:tab/>
-      </w:r>
-      <w:r>
-        <w:rPr>
-          <w:noProof/>
-        </w:rPr>
-        <w:tab/>
-      </w:r>
-      <w:r>
-        <w:rPr>
-          <w:noProof/>
-        </w:rPr>
+    </w:p>
+    <w:p>
+      <w:pPr>
+        <w:rPr>
+          <w:noProof/>
+        </w:rPr>
+      </w:pPr>
+      <w:r>
+        <w:rPr>
+          <w:noProof/>
+        </w:rPr>
+        <w:lastRenderedPageBreak/>
         <w:drawing>
-          <wp:inline distT="0" distB="0" distL="0" distR="0" wp14:anchorId="6F449598" wp14:editId="5E7E1E48">
-            <wp:extent cx="1298448" cy="2871216"/>
-            <wp:effectExtent l="0" t="0" r="0" b="5715"/>
-            <wp:docPr id="49" name="Picture 49"/>
+          <wp:inline distT="0" distB="0" distL="0" distR="0" wp14:anchorId="1E1C8353" wp14:editId="0E202A44">
+            <wp:extent cx="3575304" cy="1380744"/>
+            <wp:effectExtent l="0" t="0" r="6350" b="0"/>
+            <wp:docPr id="48" name="Picture 48"/>
             <wp:cNvGraphicFramePr>
               <a:graphicFrameLocks xmlns:a="http://schemas.openxmlformats.org/drawingml/2006/main" noChangeAspect="1"/>
             </wp:cNvGraphicFramePr>
@@ -5140,6 +5583,58 @@
                   <pic:spPr>
                     <a:xfrm>
                       <a:off x="0" y="0"/>
+                      <a:ext cx="3575304" cy="1380744"/>
+                    </a:xfrm>
+                    <a:prstGeom prst="rect">
+                      <a:avLst/>
+                    </a:prstGeom>
+                  </pic:spPr>
+                </pic:pic>
+              </a:graphicData>
+            </a:graphic>
+          </wp:inline>
+        </w:drawing>
+      </w:r>
+      <w:r>
+        <w:rPr>
+          <w:noProof/>
+        </w:rPr>
+        <w:tab/>
+      </w:r>
+      <w:r>
+        <w:rPr>
+          <w:noProof/>
+        </w:rPr>
+        <w:tab/>
+      </w:r>
+      <w:r>
+        <w:rPr>
+          <w:noProof/>
+        </w:rPr>
+        <w:drawing>
+          <wp:inline distT="0" distB="0" distL="0" distR="0" wp14:anchorId="6F449598" wp14:editId="5E7E1E48">
+            <wp:extent cx="1298448" cy="2871216"/>
+            <wp:effectExtent l="0" t="0" r="0" b="5715"/>
+            <wp:docPr id="49" name="Picture 49"/>
+            <wp:cNvGraphicFramePr>
+              <a:graphicFrameLocks xmlns:a="http://schemas.openxmlformats.org/drawingml/2006/main" noChangeAspect="1"/>
+            </wp:cNvGraphicFramePr>
+            <a:graphic xmlns:a="http://schemas.openxmlformats.org/drawingml/2006/main">
+              <a:graphicData uri="http://schemas.openxmlformats.org/drawingml/2006/picture">
+                <pic:pic xmlns:pic="http://schemas.openxmlformats.org/drawingml/2006/picture">
+                  <pic:nvPicPr>
+                    <pic:cNvPr id="1" name=""/>
+                    <pic:cNvPicPr/>
+                  </pic:nvPicPr>
+                  <pic:blipFill>
+                    <a:blip r:embed="rId47"/>
+                    <a:stretch>
+                      <a:fillRect/>
+                    </a:stretch>
+                  </pic:blipFill>
+                  <pic:spPr>
+                    <a:xfrm>
+                      <a:off x="0" y="0"/>
                       <a:ext cx="1298448" cy="2871216"/>
                     </a:xfrm>
                     <a:prstGeom prst="rect">
@@ -5169,7 +5664,7 @@
           <w:szCs w:val="28"/>
         </w:rPr>
       </w:pPr>
-      <w:bookmarkStart w:id="19" w:name="_Toc449263253"/>
+      <w:bookmarkStart w:id="20" w:name="_Toc449388110"/>
       <w:r>
         <w:rPr>
           <w:noProof/>
@@ -5178,7 +5673,7 @@
         </w:rPr>
         <w:t>Look up another patient</w:t>
       </w:r>
-      <w:bookmarkEnd w:id="19"/>
+      <w:bookmarkEnd w:id="20"/>
     </w:p>
     <w:p>
       <w:pPr>
@@ -5203,7 +5698,7 @@
           <w:szCs w:val="28"/>
         </w:rPr>
       </w:pPr>
-      <w:bookmarkStart w:id="20" w:name="_Toc449263254"/>
+      <w:bookmarkStart w:id="21" w:name="_Toc449388111"/>
       <w:r>
         <w:rPr>
           <w:noProof/>
@@ -5212,7 +5707,7 @@
         </w:rPr>
         <w:t>Logout</w:t>
       </w:r>
-      <w:bookmarkEnd w:id="20"/>
+      <w:bookmarkEnd w:id="21"/>
     </w:p>
     <w:p>
       <w:pPr>
@@ -5236,7 +5731,7 @@
           <w:szCs w:val="28"/>
         </w:rPr>
       </w:pPr>
-      <w:bookmarkStart w:id="21" w:name="_Toc449263255"/>
+      <w:bookmarkStart w:id="22" w:name="_Toc449388112"/>
       <w:r>
         <w:rPr>
           <w:noProof/>
@@ -5245,7 +5740,7 @@
         </w:rPr>
         <w:t>Data Recording</w:t>
       </w:r>
-      <w:bookmarkEnd w:id="21"/>
+      <w:bookmarkEnd w:id="22"/>
     </w:p>
     <w:p>
       <w:pPr>
@@ -5262,16 +5757,19 @@
       </w:r>
     </w:p>
     <w:p/>
-    <w:p/>
-    <w:p>
-      <w:pPr>
-        <w:jc w:val="both"/>
-      </w:pPr>
-    </w:p>
-    <w:p/>
-    <w:p/>
-    <w:p>
-      <w:r>
+    <w:p>
+      <w:pPr>
+        <w:rPr>
+          <w:rFonts w:eastAsiaTheme="majorEastAsia"/>
+          <w:b/>
+          <w:sz w:val="32"/>
+          <w:szCs w:val="32"/>
+        </w:rPr>
+      </w:pPr>
+      <w:r>
+        <w:rPr>
+          <w:b/>
+        </w:rPr>
         <w:br w:type="page"/>
       </w:r>
     </w:p>
@@ -5284,7 +5782,7 @@
           <w:color w:val="auto"/>
         </w:rPr>
       </w:pPr>
-      <w:bookmarkStart w:id="22" w:name="_Toc449263256"/>
+      <w:bookmarkStart w:id="23" w:name="_Toc449388113"/>
       <w:r>
         <w:rPr>
           <w:rFonts w:ascii="Times New Roman" w:hAnsi="Times New Roman" w:cs="Times New Roman"/>
@@ -5292,9 +5790,127 @@
           <w:color w:val="auto"/>
         </w:rPr>
         <w:lastRenderedPageBreak/>
+        <w:t xml:space="preserve">Future </w:t>
+      </w:r>
+      <w:r>
+        <w:rPr>
+          <w:rFonts w:ascii="Times New Roman" w:hAnsi="Times New Roman" w:cs="Times New Roman"/>
+          <w:b/>
+          <w:color w:val="auto"/>
+        </w:rPr>
+        <w:t>Improvements</w:t>
+      </w:r>
+      <w:r>
+        <w:rPr>
+          <w:rFonts w:ascii="Times New Roman" w:hAnsi="Times New Roman" w:cs="Times New Roman"/>
+          <w:b/>
+          <w:color w:val="auto"/>
+        </w:rPr>
+        <w:t>:</w:t>
+      </w:r>
+      <w:bookmarkEnd w:id="23"/>
+    </w:p>
+    <w:p>
+      <w:r>
+        <w:t>Some</w:t>
+      </w:r>
+      <w:r>
+        <w:t xml:space="preserve"> candidate features </w:t>
+      </w:r>
+      <w:r>
+        <w:t xml:space="preserve">identified for the RADV tool </w:t>
+      </w:r>
+      <w:r>
+        <w:t>include:</w:t>
+      </w:r>
+    </w:p>
+    <w:p>
+      <w:pPr>
+        <w:pStyle w:val="ListParagraph"/>
+        <w:numPr>
+          <w:ilvl w:val="0"/>
+          <w:numId w:val="13"/>
+        </w:numPr>
+      </w:pPr>
+      <w:r>
+        <w:t>A report listing patients with a high “candidate” HCC risk score.  This would help providers identify high risk patients with past medical conditions not yet recorded for the current calendar year.</w:t>
+      </w:r>
+    </w:p>
+    <w:p>
+      <w:pPr>
+        <w:pStyle w:val="ListParagraph"/>
+        <w:numPr>
+          <w:ilvl w:val="0"/>
+          <w:numId w:val="13"/>
+        </w:numPr>
+      </w:pPr>
+      <w:r>
+        <w:t>Allow the selection of individual Candidate HCCs (instead of all Candidate HCCs</w:t>
+      </w:r>
+      <w:r>
+        <w:t xml:space="preserve"> listed</w:t>
+      </w:r>
+      <w:r>
+        <w:t>) to review the net impact this subset would have on the patient’s calculated risk score.</w:t>
+      </w:r>
+    </w:p>
+    <w:p>
+      <w:pPr>
+        <w:pStyle w:val="ListParagraph"/>
+        <w:numPr>
+          <w:ilvl w:val="0"/>
+          <w:numId w:val="13"/>
+        </w:numPr>
+      </w:pPr>
+      <w:r>
+        <w:t xml:space="preserve">Role-based access to control </w:t>
+      </w:r>
+      <w:r>
+        <w:t xml:space="preserve">to determine </w:t>
+      </w:r>
+      <w:r>
+        <w:t>which users can view, add, update and reject HCCs</w:t>
+      </w:r>
+      <w:r>
+        <w:t>.</w:t>
+      </w:r>
+    </w:p>
+    <w:p>
+      <w:pPr>
+        <w:rPr>
+          <w:rFonts w:eastAsiaTheme="majorEastAsia"/>
+          <w:b/>
+          <w:sz w:val="32"/>
+          <w:szCs w:val="32"/>
+        </w:rPr>
+      </w:pPr>
+      <w:r>
+        <w:rPr>
+          <w:b/>
+        </w:rPr>
+        <w:br w:type="page"/>
+      </w:r>
+    </w:p>
+    <w:p>
+      <w:pPr>
+        <w:pStyle w:val="Heading1"/>
+        <w:rPr>
+          <w:rFonts w:ascii="Times New Roman" w:hAnsi="Times New Roman" w:cs="Times New Roman"/>
+          <w:b/>
+          <w:color w:val="auto"/>
+        </w:rPr>
+      </w:pPr>
+      <w:bookmarkStart w:id="24" w:name="_Toc449388114"/>
+      <w:r>
+        <w:rPr>
+          <w:rFonts w:ascii="Times New Roman" w:hAnsi="Times New Roman" w:cs="Times New Roman"/>
+          <w:b/>
+          <w:color w:val="auto"/>
+        </w:rPr>
+        <w:lastRenderedPageBreak/>
         <w:t>References</w:t>
       </w:r>
-      <w:bookmarkEnd w:id="22"/>
+      <w:bookmarkEnd w:id="24"/>
     </w:p>
     <w:p>
       <w:r>
@@ -5302,7 +5918,7 @@
       </w:r>
     </w:p>
     <w:p>
-      <w:hyperlink r:id="rId47" w:history="1">
+      <w:hyperlink r:id="rId48" w:history="1">
         <w:r>
           <w:rPr>
             <w:rStyle w:val="Hyperlink"/>
@@ -5315,7 +5931,7 @@
       </w:r>
     </w:p>
     <w:p>
-      <w:hyperlink r:id="rId48" w:history="1">
+      <w:hyperlink r:id="rId49" w:history="1">
         <w:r>
           <w:rPr>
             <w:rStyle w:val="Hyperlink"/>
@@ -5328,7 +5944,7 @@
       </w:r>
     </w:p>
     <w:p>
-      <w:hyperlink r:id="rId49" w:history="1">
+      <w:hyperlink r:id="rId50" w:history="1">
         <w:r>
           <w:rPr>
             <w:rStyle w:val="Hyperlink"/>
@@ -5346,7 +5962,7 @@
           <w:rStyle w:val="Hyperlink"/>
         </w:rPr>
       </w:pPr>
-      <w:hyperlink r:id="rId50" w:history="1">
+      <w:hyperlink r:id="rId51" w:history="1">
         <w:r>
           <w:rPr>
             <w:rStyle w:val="Hyperlink"/>
@@ -5380,7 +5996,7 @@
       </w:r>
     </w:p>
     <w:p>
-      <w:hyperlink r:id="rId51" w:history="1">
+      <w:hyperlink r:id="rId52" w:history="1">
         <w:r>
           <w:rPr>
             <w:rStyle w:val="Hyperlink"/>
@@ -5393,7 +6009,7 @@
       </w:r>
     </w:p>
     <w:p>
-      <w:hyperlink r:id="rId52" w:history="1">
+      <w:hyperlink r:id="rId53" w:history="1">
         <w:r>
           <w:rPr>
             <w:rStyle w:val="Hyperlink"/>
@@ -5406,7 +6022,7 @@
       </w:r>
     </w:p>
     <w:p>
-      <w:hyperlink r:id="rId53" w:history="1">
+      <w:hyperlink r:id="rId54" w:history="1">
         <w:r>
           <w:rPr>
             <w:rStyle w:val="Hyperlink"/>
@@ -5419,7 +6035,7 @@
       </w:r>
     </w:p>
     <w:p>
-      <w:hyperlink r:id="rId54" w:history="1">
+      <w:hyperlink r:id="rId55" w:history="1">
         <w:r>
           <w:rPr>
             <w:rStyle w:val="Hyperlink"/>
@@ -5429,11 +6045,42 @@
       </w:hyperlink>
       <w:r>
         <w:t xml:space="preserve"> </w:t>
+      </w:r>
+    </w:p>
+    <w:p/>
+    <w:p>
+      <w:r>
+        <w:t>Graphing Tools:</w:t>
+      </w:r>
+    </w:p>
+    <w:p>
+      <w:r>
+        <w:t>High</w:t>
+      </w:r>
+      <w:r>
+        <w:t>c</w:t>
+      </w:r>
+      <w:r>
+        <w:t xml:space="preserve">harts </w:t>
+      </w:r>
+      <w:r>
+        <w:t>(</w:t>
+      </w:r>
+      <w:hyperlink r:id="rId56" w:history="1">
+        <w:r>
+          <w:rPr>
+            <w:rStyle w:val="Hyperlink"/>
+          </w:rPr>
+          <w:t>http://www.highcharts.com/</w:t>
+        </w:r>
+      </w:hyperlink>
+      <w:r>
+        <w:t>)</w:t>
       </w:r>
     </w:p>
     <w:p/>
     <w:sectPr>
-      <w:footerReference w:type="default" r:id="rId55"/>
+      <w:footerReference w:type="default" r:id="rId57"/>
       <w:pgSz w:w="12240" w:h="15840"/>
       <w:pgMar w:top="1440" w:right="1440" w:bottom="1440" w:left="1440" w:header="720" w:footer="720" w:gutter="0"/>
       <w:pgNumType w:start="1"/>
@@ -5445,7 +6092,7 @@
 </file>
 
 <file path=word/endnotes.xml><?xml version="1.0" encoding="utf-8"?>
-<w:endnotes xmlns:wpc="http://schemas.microsoft.com/office/word/2010/wordprocessingCanvas" xmlns:cx="http://schemas.microsoft.com/office/drawing/2014/chartex" xmlns:mc="http://schemas.openxmlformats.org/markup-compatibility/2006" xmlns:o="urn:schemas-microsoft-com:office:office" xmlns:r="http://schemas.openxmlformats.org/officeDocument/2006/relationships" xmlns:m="http://schemas.openxmlformats.org/officeDocument/2006/math" xmlns:v="urn:schemas-microsoft-com:vml" xmlns:wp14="http://schemas.microsoft.com/office/word/2010/wordprocessingDrawing" xmlns:wp="http://schemas.openxmlformats.org/drawingml/2006/wordprocessingDrawing" xmlns:w10="urn:schemas-microsoft-com:office:word" xmlns:w="http://schemas.openxmlformats.org/wordprocessingml/2006/main" xmlns:w14="http://schemas.microsoft.com/office/word/2010/wordml" xmlns:w15="http://schemas.microsoft.com/office/word/2012/wordml" xmlns:w16se="http://schemas.microsoft.com/office/word/2015/wordml/symex" xmlns:wpg="http://schemas.microsoft.com/office/word/2010/wordprocessingGroup" xmlns:wpi="http://schemas.microsoft.com/office/word/2010/wordprocessingInk" xmlns:wne="http://schemas.microsoft.com/office/word/2006/wordml" xmlns:wps="http://schemas.microsoft.com/office/word/2010/wordprocessingShape" mc:Ignorable="w14 w15 w16se wp14">
+<w:endnotes xmlns:wpc="http://schemas.microsoft.com/office/word/2010/wordprocessingCanvas" xmlns:mc="http://schemas.openxmlformats.org/markup-compatibility/2006" xmlns:o="urn:schemas-microsoft-com:office:office" xmlns:r="http://schemas.openxmlformats.org/officeDocument/2006/relationships" xmlns:m="http://schemas.openxmlformats.org/officeDocument/2006/math" xmlns:v="urn:schemas-microsoft-com:vml" xmlns:wp14="http://schemas.microsoft.com/office/word/2010/wordprocessingDrawing" xmlns:wp="http://schemas.openxmlformats.org/drawingml/2006/wordprocessingDrawing" xmlns:w10="urn:schemas-microsoft-com:office:word" xmlns:w="http://schemas.openxmlformats.org/wordprocessingml/2006/main" xmlns:w14="http://schemas.microsoft.com/office/word/2010/wordml" xmlns:w15="http://schemas.microsoft.com/office/word/2012/wordml" xmlns:wpg="http://schemas.microsoft.com/office/word/2010/wordprocessingGroup" xmlns:wpi="http://schemas.microsoft.com/office/word/2010/wordprocessingInk" xmlns:wne="http://schemas.microsoft.com/office/word/2006/wordml" xmlns:wps="http://schemas.microsoft.com/office/word/2010/wordprocessingShape" mc:Ignorable="w14 w15 wp14">
   <w:endnote w:type="separator" w:id="-1">
     <w:p>
       <w:pPr>
@@ -5470,7 +6117,7 @@
 </file>
 
 <file path=word/footer1.xml><?xml version="1.0" encoding="utf-8"?>
-<w:ftr xmlns:wpc="http://schemas.microsoft.com/office/word/2010/wordprocessingCanvas" xmlns:cx="http://schemas.microsoft.com/office/drawing/2014/chartex" xmlns:mc="http://schemas.openxmlformats.org/markup-compatibility/2006" xmlns:o="urn:schemas-microsoft-com:office:office" xmlns:r="http://schemas.openxmlformats.org/officeDocument/2006/relationships" xmlns:m="http://schemas.openxmlformats.org/officeDocument/2006/math" xmlns:v="urn:schemas-microsoft-com:vml" xmlns:wp14="http://schemas.microsoft.com/office/word/2010/wordprocessingDrawing" xmlns:wp="http://schemas.openxmlformats.org/drawingml/2006/wordprocessingDrawing" xmlns:w10="urn:schemas-microsoft-com:office:word" xmlns:w="http://schemas.openxmlformats.org/wordprocessingml/2006/main" xmlns:w14="http://schemas.microsoft.com/office/word/2010/wordml" xmlns:w15="http://schemas.microsoft.com/office/word/2012/wordml" xmlns:w16se="http://schemas.microsoft.com/office/word/2015/wordml/symex" xmlns:wpg="http://schemas.microsoft.com/office/word/2010/wordprocessingGroup" xmlns:wpi="http://schemas.microsoft.com/office/word/2010/wordprocessingInk" xmlns:wne="http://schemas.microsoft.com/office/word/2006/wordml" xmlns:wps="http://schemas.microsoft.com/office/word/2010/wordprocessingShape" mc:Ignorable="w14 w15 w16se wp14">
+<w:ftr xmlns:wpc="http://schemas.microsoft.com/office/word/2010/wordprocessingCanvas" xmlns:mc="http://schemas.openxmlformats.org/markup-compatibility/2006" xmlns:o="urn:schemas-microsoft-com:office:office" xmlns:r="http://schemas.openxmlformats.org/officeDocument/2006/relationships" xmlns:m="http://schemas.openxmlformats.org/officeDocument/2006/math" xmlns:v="urn:schemas-microsoft-com:vml" xmlns:wp14="http://schemas.microsoft.com/office/word/2010/wordprocessingDrawing" xmlns:wp="http://schemas.openxmlformats.org/drawingml/2006/wordprocessingDrawing" xmlns:w10="urn:schemas-microsoft-com:office:word" xmlns:w="http://schemas.openxmlformats.org/wordprocessingml/2006/main" xmlns:w14="http://schemas.microsoft.com/office/word/2010/wordml" xmlns:w15="http://schemas.microsoft.com/office/word/2012/wordml" xmlns:wpg="http://schemas.microsoft.com/office/word/2010/wordprocessingGroup" xmlns:wpi="http://schemas.microsoft.com/office/word/2010/wordprocessingInk" xmlns:wne="http://schemas.microsoft.com/office/word/2006/wordml" xmlns:wps="http://schemas.microsoft.com/office/word/2010/wordprocessingShape" mc:Ignorable="w14 w15 wp14">
   <w:p>
     <w:pPr>
       <w:pStyle w:val="Footer"/>
@@ -5489,7 +6136,7 @@
 </file>
 
 <file path=word/footer2.xml><?xml version="1.0" encoding="utf-8"?>
-<w:ftr xmlns:wpc="http://schemas.microsoft.com/office/word/2010/wordprocessingCanvas" xmlns:cx="http://schemas.microsoft.com/office/drawing/2014/chartex" xmlns:mc="http://schemas.openxmlformats.org/markup-compatibility/2006" xmlns:o="urn:schemas-microsoft-com:office:office" xmlns:r="http://schemas.openxmlformats.org/officeDocument/2006/relationships" xmlns:m="http://schemas.openxmlformats.org/officeDocument/2006/math" xmlns:v="urn:schemas-microsoft-com:vml" xmlns:wp14="http://schemas.microsoft.com/office/word/2010/wordprocessingDrawing" xmlns:wp="http://schemas.openxmlformats.org/drawingml/2006/wordprocessingDrawing" xmlns:w10="urn:schemas-microsoft-com:office:word" xmlns:w="http://schemas.openxmlformats.org/wordprocessingml/2006/main" xmlns:w14="http://schemas.microsoft.com/office/word/2010/wordml" xmlns:w15="http://schemas.microsoft.com/office/word/2012/wordml" xmlns:w16se="http://schemas.microsoft.com/office/word/2015/wordml/symex" xmlns:wpg="http://schemas.microsoft.com/office/word/2010/wordprocessingGroup" xmlns:wpi="http://schemas.microsoft.com/office/word/2010/wordprocessingInk" xmlns:wne="http://schemas.microsoft.com/office/word/2006/wordml" xmlns:wps="http://schemas.microsoft.com/office/word/2010/wordprocessingShape" mc:Ignorable="w14 w15 w16se wp14">
+<w:ftr xmlns:wpc="http://schemas.microsoft.com/office/word/2010/wordprocessingCanvas" xmlns:mc="http://schemas.openxmlformats.org/markup-compatibility/2006" xmlns:o="urn:schemas-microsoft-com:office:office" xmlns:r="http://schemas.openxmlformats.org/officeDocument/2006/relationships" xmlns:m="http://schemas.openxmlformats.org/officeDocument/2006/math" xmlns:v="urn:schemas-microsoft-com:vml" xmlns:wp14="http://schemas.microsoft.com/office/word/2010/wordprocessingDrawing" xmlns:wp="http://schemas.openxmlformats.org/drawingml/2006/wordprocessingDrawing" xmlns:w10="urn:schemas-microsoft-com:office:word" xmlns:w="http://schemas.openxmlformats.org/wordprocessingml/2006/main" xmlns:w14="http://schemas.microsoft.com/office/word/2010/wordml" xmlns:w15="http://schemas.microsoft.com/office/word/2012/wordml" xmlns:wpg="http://schemas.microsoft.com/office/word/2010/wordprocessingGroup" xmlns:wpi="http://schemas.microsoft.com/office/word/2010/wordprocessingInk" xmlns:wne="http://schemas.microsoft.com/office/word/2006/wordml" xmlns:wps="http://schemas.microsoft.com/office/word/2010/wordprocessingShape" mc:Ignorable="w14 w15 wp14">
   <w:sdt>
     <w:sdtPr>
       <w:id w:val="-1681427510"/>
@@ -5526,7 +6173,7 @@
           <w:rPr>
             <w:noProof/>
           </w:rPr>
-          <w:t>16</w:t>
+          <w:t>5</w:t>
         </w:r>
         <w:r>
           <w:rPr>
@@ -5556,7 +6203,7 @@
 </file>
 
 <file path=word/footnotes.xml><?xml version="1.0" encoding="utf-8"?>
-<w:footnotes xmlns:wpc="http://schemas.microsoft.com/office/word/2010/wordprocessingCanvas" xmlns:cx="http://schemas.microsoft.com/office/drawing/2014/chartex" xmlns:mc="http://schemas.openxmlformats.org/markup-compatibility/2006" xmlns:o="urn:schemas-microsoft-com:office:office" xmlns:r="http://schemas.openxmlformats.org/officeDocument/2006/relationships" xmlns:m="http://schemas.openxmlformats.org/officeDocument/2006/math" xmlns:v="urn:schemas-microsoft-com:vml" xmlns:wp14="http://schemas.microsoft.com/office/word/2010/wordprocessingDrawing" xmlns:wp="http://schemas.openxmlformats.org/drawingml/2006/wordprocessingDrawing" xmlns:w10="urn:schemas-microsoft-com:office:word" xmlns:w="http://schemas.openxmlformats.org/wordprocessingml/2006/main" xmlns:w14="http://schemas.microsoft.com/office/word/2010/wordml" xmlns:w15="http://schemas.microsoft.com/office/word/2012/wordml" xmlns:w16se="http://schemas.microsoft.com/office/word/2015/wordml/symex" xmlns:wpg="http://schemas.microsoft.com/office/word/2010/wordprocessingGroup" xmlns:wpi="http://schemas.microsoft.com/office/word/2010/wordprocessingInk" xmlns:wne="http://schemas.microsoft.com/office/word/2006/wordml" xmlns:wps="http://schemas.microsoft.com/office/word/2010/wordprocessingShape" mc:Ignorable="w14 w15 w16se wp14">
+<w:footnotes xmlns:wpc="http://schemas.microsoft.com/office/word/2010/wordprocessingCanvas" xmlns:mc="http://schemas.openxmlformats.org/markup-compatibility/2006" xmlns:o="urn:schemas-microsoft-com:office:office" xmlns:r="http://schemas.openxmlformats.org/officeDocument/2006/relationships" xmlns:m="http://schemas.openxmlformats.org/officeDocument/2006/math" xmlns:v="urn:schemas-microsoft-com:vml" xmlns:wp14="http://schemas.microsoft.com/office/word/2010/wordprocessingDrawing" xmlns:wp="http://schemas.openxmlformats.org/drawingml/2006/wordprocessingDrawing" xmlns:w10="urn:schemas-microsoft-com:office:word" xmlns:w="http://schemas.openxmlformats.org/wordprocessingml/2006/main" xmlns:w14="http://schemas.microsoft.com/office/word/2010/wordml" xmlns:w15="http://schemas.microsoft.com/office/word/2012/wordml" xmlns:wpg="http://schemas.microsoft.com/office/word/2010/wordprocessingGroup" xmlns:wpi="http://schemas.microsoft.com/office/word/2010/wordprocessingInk" xmlns:wne="http://schemas.microsoft.com/office/word/2006/wordml" xmlns:wps="http://schemas.microsoft.com/office/word/2010/wordprocessingShape" mc:Ignorable="w14 w15 wp14">
   <w:footnote w:type="separator" w:id="-1">
     <w:p>
       <w:pPr>
@@ -5581,7 +6228,7 @@
 </file>
 
 <file path=word/numbering.xml><?xml version="1.0" encoding="utf-8"?>
-<w:numbering xmlns:wpc="http://schemas.microsoft.com/office/word/2010/wordprocessingCanvas" xmlns:cx="http://schemas.microsoft.com/office/drawing/2014/chartex" xmlns:mc="http://schemas.openxmlformats.org/markup-compatibility/2006" xmlns:o="urn:schemas-microsoft-com:office:office" xmlns:r="http://schemas.openxmlformats.org/officeDocument/2006/relationships" xmlns:m="http://schemas.openxmlformats.org/officeDocument/2006/math" xmlns:v="urn:schemas-microsoft-com:vml" xmlns:wp14="http://schemas.microsoft.com/office/word/2010/wordprocessingDrawing" xmlns:wp="http://schemas.openxmlformats.org/drawingml/2006/wordprocessingDrawing" xmlns:w10="urn:schemas-microsoft-com:office:word" xmlns:w="http://schemas.openxmlformats.org/wordprocessingml/2006/main" xmlns:w14="http://schemas.microsoft.com/office/word/2010/wordml" xmlns:w15="http://schemas.microsoft.com/office/word/2012/wordml" xmlns:w16se="http://schemas.microsoft.com/office/word/2015/wordml/symex" xmlns:wpg="http://schemas.microsoft.com/office/word/2010/wordprocessingGroup" xmlns:wpi="http://schemas.microsoft.com/office/word/2010/wordprocessingInk" xmlns:wne="http://schemas.microsoft.com/office/word/2006/wordml" xmlns:wps="http://schemas.microsoft.com/office/word/2010/wordprocessingShape" mc:Ignorable="w14 w15 w16se wp14">
+<w:numbering xmlns:wpc="http://schemas.microsoft.com/office/word/2010/wordprocessingCanvas" xmlns:mc="http://schemas.openxmlformats.org/markup-compatibility/2006" xmlns:o="urn:schemas-microsoft-com:office:office" xmlns:r="http://schemas.openxmlformats.org/officeDocument/2006/relationships" xmlns:m="http://schemas.openxmlformats.org/officeDocument/2006/math" xmlns:v="urn:schemas-microsoft-com:vml" xmlns:wp14="http://schemas.microsoft.com/office/word/2010/wordprocessingDrawing" xmlns:wp="http://schemas.openxmlformats.org/drawingml/2006/wordprocessingDrawing" xmlns:w10="urn:schemas-microsoft-com:office:word" xmlns:w="http://schemas.openxmlformats.org/wordprocessingml/2006/main" xmlns:w14="http://schemas.microsoft.com/office/word/2010/wordml" xmlns:w15="http://schemas.microsoft.com/office/word/2012/wordml" xmlns:wpg="http://schemas.microsoft.com/office/word/2010/wordprocessingGroup" xmlns:wpi="http://schemas.microsoft.com/office/word/2010/wordprocessingInk" xmlns:wne="http://schemas.microsoft.com/office/word/2006/wordml" xmlns:wps="http://schemas.microsoft.com/office/word/2010/wordprocessingShape" mc:Ignorable="w14 w15 wp14">
   <w:abstractNum w:abstractNumId="0" w15:restartNumberingAfterBreak="0">
     <w:nsid w:val="0F2C32BB"/>
     <w:multiLevelType w:val="hybridMultilevel"/>
@@ -6622,6 +7269,119 @@
     </w:lvl>
   </w:abstractNum>
   <w:abstractNum w:abstractNumId="8" w15:restartNumberingAfterBreak="0">
+    <w:nsid w:val="3B2F41D5"/>
+    <w:multiLevelType w:val="hybridMultilevel"/>
+    <w:tmpl w:val="877ACDE8"/>
+    <w:lvl w:ilvl="0" w:tplc="04090001">
+      <w:start w:val="1"/>
+      <w:numFmt w:val="bullet"/>
+      <w:lvlText w:val=""/>
+      <w:lvlJc w:val="left"/>
+      <w:pPr>
+        <w:ind w:left="720" w:hanging="360"/>
+      </w:pPr>
+      <w:rPr>
+        <w:rFonts w:ascii="Symbol" w:hAnsi="Symbol" w:hint="default"/>
+      </w:rPr>
+    </w:lvl>
+    <w:lvl w:ilvl="1" w:tplc="04090003" w:tentative="1">
+      <w:start w:val="1"/>
+      <w:numFmt w:val="bullet"/>
+      <w:lvlText w:val="o"/>
+      <w:lvlJc w:val="left"/>
+      <w:pPr>
+        <w:ind w:left="1440" w:hanging="360"/>
+      </w:pPr>
+      <w:rPr>
+        <w:rFonts w:ascii="Courier New" w:hAnsi="Courier New" w:cs="Courier New" w:hint="default"/>
+      </w:rPr>
+    </w:lvl>
+    <w:lvl w:ilvl="2" w:tplc="04090005" w:tentative="1">
+      <w:start w:val="1"/>
+      <w:numFmt w:val="bullet"/>
+      <w:lvlText w:val=""/>
+      <w:lvlJc w:val="left"/>
+      <w:pPr>
+        <w:ind w:left="2160" w:hanging="360"/>
+      </w:pPr>
+      <w:rPr>
+        <w:rFonts w:ascii="Wingdings" w:hAnsi="Wingdings" w:hint="default"/>
+      </w:rPr>
+    </w:lvl>
+    <w:lvl w:ilvl="3" w:tplc="04090001" w:tentative="1">
+      <w:start w:val="1"/>
+      <w:numFmt w:val="bullet"/>
+      <w:lvlText w:val=""/>
+      <w:lvlJc w:val="left"/>
+      <w:pPr>
+        <w:ind w:left="2880" w:hanging="360"/>
+      </w:pPr>
+      <w:rPr>
+        <w:rFonts w:ascii="Symbol" w:hAnsi="Symbol" w:hint="default"/>
+      </w:rPr>
+    </w:lvl>
+    <w:lvl w:ilvl="4" w:tplc="04090003" w:tentative="1">
+      <w:start w:val="1"/>
+      <w:numFmt w:val="bullet"/>
+      <w:lvlText w:val="o"/>
+      <w:lvlJc w:val="left"/>
+      <w:pPr>
+        <w:ind w:left="3600" w:hanging="360"/>
+      </w:pPr>
+      <w:rPr>
+        <w:rFonts w:ascii="Courier New" w:hAnsi="Courier New" w:cs="Courier New" w:hint="default"/>
+      </w:rPr>
+    </w:lvl>
+    <w:lvl w:ilvl="5" w:tplc="04090005" w:tentative="1">
+      <w:start w:val="1"/>
+      <w:numFmt w:val="bullet"/>
+      <w:lvlText w:val=""/>
+      <w:lvlJc w:val="left"/>
+      <w:pPr>
+        <w:ind w:left="4320" w:hanging="360"/>
+      </w:pPr>
+      <w:rPr>
+        <w:rFonts w:ascii="Wingdings" w:hAnsi="Wingdings" w:hint="default"/>
+      </w:rPr>
+    </w:lvl>
+    <w:lvl w:ilvl="6" w:tplc="04090001" w:tentative="1">
+      <w:start w:val="1"/>
+      <w:numFmt w:val="bullet"/>
+      <w:lvlText w:val=""/>
+      <w:lvlJc w:val="left"/>
+      <w:pPr>
+        <w:ind w:left="5040" w:hanging="360"/>
+      </w:pPr>
+      <w:rPr>
+        <w:rFonts w:ascii="Symbol" w:hAnsi="Symbol" w:hint="default"/>
+      </w:rPr>
+    </w:lvl>
+    <w:lvl w:ilvl="7" w:tplc="04090003" w:tentative="1">
+      <w:start w:val="1"/>
+      <w:numFmt w:val="bullet"/>
+      <w:lvlText w:val="o"/>
+      <w:lvlJc w:val="left"/>
+      <w:pPr>
+        <w:ind w:left="5760" w:hanging="360"/>
+      </w:pPr>
+      <w:rPr>
+        <w:rFonts w:ascii="Courier New" w:hAnsi="Courier New" w:cs="Courier New" w:hint="default"/>
+      </w:rPr>
+    </w:lvl>
+    <w:lvl w:ilvl="8" w:tplc="04090005" w:tentative="1">
+      <w:start w:val="1"/>
+      <w:numFmt w:val="bullet"/>
+      <w:lvlText w:val=""/>
+      <w:lvlJc w:val="left"/>
+      <w:pPr>
+        <w:ind w:left="6480" w:hanging="360"/>
+      </w:pPr>
+      <w:rPr>
+        <w:rFonts w:ascii="Wingdings" w:hAnsi="Wingdings" w:hint="default"/>
+      </w:rPr>
+    </w:lvl>
+  </w:abstractNum>
+  <w:abstractNum w:abstractNumId="9" w15:restartNumberingAfterBreak="0">
     <w:nsid w:val="47711038"/>
     <w:multiLevelType w:val="hybridMultilevel"/>
     <w:tmpl w:val="F50423CA"/>
@@ -6734,7 +7494,93 @@
       </w:rPr>
     </w:lvl>
   </w:abstractNum>
-  <w:abstractNum w:abstractNumId="9" w15:restartNumberingAfterBreak="0">
+  <w:abstractNum w:abstractNumId="10" w15:restartNumberingAfterBreak="0">
+    <w:nsid w:val="518B132D"/>
+    <w:multiLevelType w:val="hybridMultilevel"/>
+    <w:tmpl w:val="98B4C074"/>
+    <w:lvl w:ilvl="0" w:tplc="0409000F">
+      <w:start w:val="1"/>
+      <w:numFmt w:val="decimal"/>
+      <w:lvlText w:val="%1."/>
+      <w:lvlJc w:val="left"/>
+      <w:pPr>
+        <w:ind w:left="720" w:hanging="360"/>
+      </w:pPr>
+    </w:lvl>
+    <w:lvl w:ilvl="1" w:tplc="04090019" w:tentative="1">
+      <w:start w:val="1"/>
+      <w:numFmt w:val="lowerLetter"/>
+      <w:lvlText w:val="%2."/>
+      <w:lvlJc w:val="left"/>
+      <w:pPr>
+        <w:ind w:left="1440" w:hanging="360"/>
+      </w:pPr>
+    </w:lvl>
+    <w:lvl w:ilvl="2" w:tplc="0409001B" w:tentative="1">
+      <w:start w:val="1"/>
+      <w:numFmt w:val="lowerRoman"/>
+      <w:lvlText w:val="%3."/>
+      <w:lvlJc w:val="right"/>
+      <w:pPr>
+        <w:ind w:left="2160" w:hanging="180"/>
+      </w:pPr>
+    </w:lvl>
+    <w:lvl w:ilvl="3" w:tplc="0409000F" w:tentative="1">
+      <w:start w:val="1"/>
+      <w:numFmt w:val="decimal"/>
+      <w:lvlText w:val="%4."/>
+      <w:lvlJc w:val="left"/>
+      <w:pPr>
+        <w:ind w:left="2880" w:hanging="360"/>
+      </w:pPr>
+    </w:lvl>
+    <w:lvl w:ilvl="4" w:tplc="04090019" w:tentative="1">
+      <w:start w:val="1"/>
+      <w:numFmt w:val="lowerLetter"/>
+      <w:lvlText w:val="%5."/>
+      <w:lvlJc w:val="left"/>
+      <w:pPr>
+        <w:ind w:left="3600" w:hanging="360"/>
+      </w:pPr>
+    </w:lvl>
+    <w:lvl w:ilvl="5" w:tplc="0409001B" w:tentative="1">
+      <w:start w:val="1"/>
+      <w:numFmt w:val="lowerRoman"/>
+      <w:lvlText w:val="%6."/>
+      <w:lvlJc w:val="right"/>
+      <w:pPr>
+        <w:ind w:left="4320" w:hanging="180"/>
+      </w:pPr>
+    </w:lvl>
+    <w:lvl w:ilvl="6" w:tplc="0409000F" w:tentative="1">
+      <w:start w:val="1"/>
+      <w:numFmt w:val="decimal"/>
+      <w:lvlText w:val="%7."/>
+      <w:lvlJc w:val="left"/>
+      <w:pPr>
+        <w:ind w:left="5040" w:hanging="360"/>
+      </w:pPr>
+    </w:lvl>
+    <w:lvl w:ilvl="7" w:tplc="04090019" w:tentative="1">
+      <w:start w:val="1"/>
+      <w:numFmt w:val="lowerLetter"/>
+      <w:lvlText w:val="%8."/>
+      <w:lvlJc w:val="left"/>
+      <w:pPr>
+        <w:ind w:left="5760" w:hanging="360"/>
+      </w:pPr>
+    </w:lvl>
+    <w:lvl w:ilvl="8" w:tplc="0409001B" w:tentative="1">
+      <w:start w:val="1"/>
+      <w:numFmt w:val="lowerRoman"/>
+      <w:lvlText w:val="%9."/>
+      <w:lvlJc w:val="right"/>
+      <w:pPr>
+        <w:ind w:left="6480" w:hanging="180"/>
+      </w:pPr>
+    </w:lvl>
+  </w:abstractNum>
+  <w:abstractNum w:abstractNumId="11" w15:restartNumberingAfterBreak="0">
     <w:nsid w:val="53547BD3"/>
     <w:multiLevelType w:val="hybridMultilevel"/>
     <w:tmpl w:val="20723850"/>
@@ -6872,6 +7718,92 @@
       <w:rPr>
         <w:rFonts w:ascii="Wingdings 2" w:hAnsi="Wingdings 2" w:hint="default"/>
       </w:rPr>
+    </w:lvl>
+  </w:abstractNum>
+  <w:abstractNum w:abstractNumId="12" w15:restartNumberingAfterBreak="0">
+    <w:nsid w:val="5D275E4A"/>
+    <w:multiLevelType w:val="hybridMultilevel"/>
+    <w:tmpl w:val="98B4C074"/>
+    <w:lvl w:ilvl="0" w:tplc="0409000F">
+      <w:start w:val="1"/>
+      <w:numFmt w:val="decimal"/>
+      <w:lvlText w:val="%1."/>
+      <w:lvlJc w:val="left"/>
+      <w:pPr>
+        <w:ind w:left="720" w:hanging="360"/>
+      </w:pPr>
+    </w:lvl>
+    <w:lvl w:ilvl="1" w:tplc="04090019" w:tentative="1">
+      <w:start w:val="1"/>
+      <w:numFmt w:val="lowerLetter"/>
+      <w:lvlText w:val="%2."/>
+      <w:lvlJc w:val="left"/>
+      <w:pPr>
+        <w:ind w:left="1440" w:hanging="360"/>
+      </w:pPr>
+    </w:lvl>
+    <w:lvl w:ilvl="2" w:tplc="0409001B" w:tentative="1">
+      <w:start w:val="1"/>
+      <w:numFmt w:val="lowerRoman"/>
+      <w:lvlText w:val="%3."/>
+      <w:lvlJc w:val="right"/>
+      <w:pPr>
+        <w:ind w:left="2160" w:hanging="180"/>
+      </w:pPr>
+    </w:lvl>
+    <w:lvl w:ilvl="3" w:tplc="0409000F" w:tentative="1">
+      <w:start w:val="1"/>
+      <w:numFmt w:val="decimal"/>
+      <w:lvlText w:val="%4."/>
+      <w:lvlJc w:val="left"/>
+      <w:pPr>
+        <w:ind w:left="2880" w:hanging="360"/>
+      </w:pPr>
+    </w:lvl>
+    <w:lvl w:ilvl="4" w:tplc="04090019" w:tentative="1">
+      <w:start w:val="1"/>
+      <w:numFmt w:val="lowerLetter"/>
+      <w:lvlText w:val="%5."/>
+      <w:lvlJc w:val="left"/>
+      <w:pPr>
+        <w:ind w:left="3600" w:hanging="360"/>
+      </w:pPr>
+    </w:lvl>
+    <w:lvl w:ilvl="5" w:tplc="0409001B" w:tentative="1">
+      <w:start w:val="1"/>
+      <w:numFmt w:val="lowerRoman"/>
+      <w:lvlText w:val="%6."/>
+      <w:lvlJc w:val="right"/>
+      <w:pPr>
+        <w:ind w:left="4320" w:hanging="180"/>
+      </w:pPr>
+    </w:lvl>
+    <w:lvl w:ilvl="6" w:tplc="0409000F" w:tentative="1">
+      <w:start w:val="1"/>
+      <w:numFmt w:val="decimal"/>
+      <w:lvlText w:val="%7."/>
+      <w:lvlJc w:val="left"/>
+      <w:pPr>
+        <w:ind w:left="5040" w:hanging="360"/>
+      </w:pPr>
+    </w:lvl>
+    <w:lvl w:ilvl="7" w:tplc="04090019" w:tentative="1">
+      <w:start w:val="1"/>
+      <w:numFmt w:val="lowerLetter"/>
+      <w:lvlText w:val="%8."/>
+      <w:lvlJc w:val="left"/>
+      <w:pPr>
+        <w:ind w:left="5760" w:hanging="360"/>
+      </w:pPr>
+    </w:lvl>
+    <w:lvl w:ilvl="8" w:tplc="0409001B" w:tentative="1">
+      <w:start w:val="1"/>
+      <w:numFmt w:val="lowerRoman"/>
+      <w:lvlText w:val="%9."/>
+      <w:lvlJc w:val="right"/>
+      <w:pPr>
+        <w:ind w:left="6480" w:hanging="180"/>
+      </w:pPr>
     </w:lvl>
   </w:abstractNum>
   <w:num w:numId="1">
@@ -6896,19 +7828,28 @@
     <w:abstractNumId w:val="5"/>
   </w:num>
   <w:num w:numId="8">
-    <w:abstractNumId w:val="9"/>
+    <w:abstractNumId w:val="11"/>
   </w:num>
   <w:num w:numId="9">
     <w:abstractNumId w:val="1"/>
   </w:num>
   <w:num w:numId="10">
+    <w:abstractNumId w:val="9"/>
+  </w:num>
+  <w:num w:numId="11">
     <w:abstractNumId w:val="8"/>
+  </w:num>
+  <w:num w:numId="12">
+    <w:abstractNumId w:val="10"/>
+  </w:num>
+  <w:num w:numId="13">
+    <w:abstractNumId w:val="12"/>
   </w:num>
 </w:numbering>
 </file>
 
 <file path=word/styles.xml><?xml version="1.0" encoding="utf-8"?>
-<w:styles xmlns:mc="http://schemas.openxmlformats.org/markup-compatibility/2006" xmlns:r="http://schemas.openxmlformats.org/officeDocument/2006/relationships" xmlns:w="http://schemas.openxmlformats.org/wordprocessingml/2006/main" xmlns:w14="http://schemas.microsoft.com/office/word/2010/wordml" xmlns:w15="http://schemas.microsoft.com/office/word/2012/wordml" xmlns:w16se="http://schemas.microsoft.com/office/word/2015/wordml/symex" mc:Ignorable="w14 w15 w16se">
+<w:styles xmlns:mc="http://schemas.openxmlformats.org/markup-compatibility/2006" xmlns:r="http://schemas.openxmlformats.org/officeDocument/2006/relationships" xmlns:w="http://schemas.openxmlformats.org/wordprocessingml/2006/main" xmlns:w14="http://schemas.microsoft.com/office/word/2010/wordml" xmlns:w15="http://schemas.microsoft.com/office/word/2012/wordml" mc:Ignorable="w14 w15">
   <w:docDefaults>
     <w:rPrDefault>
       <w:rPr>
@@ -7700,6 +8641,18 @@
       </w:tblBorders>
     </w:tblPr>
   </w:style>
+  <w:style w:type="character" w:styleId="FollowedHyperlink">
+    <w:name w:val="FollowedHyperlink"/>
+    <w:basedOn w:val="DefaultParagraphFont"/>
+    <w:uiPriority w:val="99"/>
+    <w:semiHidden/>
+    <w:unhideWhenUsed/>
+    <w:rsid w:val="009E31B4"/>
+    <w:rPr>
+      <w:color w:val="800080" w:themeColor="followedHyperlink"/>
+      <w:u w:val="single"/>
+    </w:rPr>
+  </w:style>
 </w:styles>
 </file>
 
@@ -7993,7 +8946,7 @@
 </file>
 
 <file path=customXml/itemProps1.xml><?xml version="1.0" encoding="utf-8"?>
-<ds:datastoreItem xmlns:ds="http://schemas.openxmlformats.org/officeDocument/2006/customXml" ds:itemID="{A9BB4A9A-3251-4647-920A-063781904583}">
+<ds:datastoreItem xmlns:ds="http://schemas.openxmlformats.org/officeDocument/2006/customXml" ds:itemID="{10BED185-5424-44CB-AF70-60D057D44A39}">
   <ds:schemaRefs>
     <ds:schemaRef ds:uri="http://schemas.openxmlformats.org/officeDocument/2006/bibliography"/>
   </ds:schemaRefs>

</xml_diff>

<commit_message>
Updated documentation. Removed extra ppt files
</commit_message>
<xml_diff>
--- a/Team Deliverable 4/RADV_DocumentationandUserGuide.docx
+++ b/Team Deliverable 4/RADV_DocumentationandUserGuide.docx
@@ -1,6 +1,6 @@
 
 <file path=word/document.xml><?xml version="1.0" encoding="utf-8"?>
-<w:document xmlns:wpc="http://schemas.microsoft.com/office/word/2010/wordprocessingCanvas" xmlns:mc="http://schemas.openxmlformats.org/markup-compatibility/2006" xmlns:o="urn:schemas-microsoft-com:office:office" xmlns:r="http://schemas.openxmlformats.org/officeDocument/2006/relationships" xmlns:m="http://schemas.openxmlformats.org/officeDocument/2006/math" xmlns:v="urn:schemas-microsoft-com:vml" xmlns:wp14="http://schemas.microsoft.com/office/word/2010/wordprocessingDrawing" xmlns:wp="http://schemas.openxmlformats.org/drawingml/2006/wordprocessingDrawing" xmlns:w10="urn:schemas-microsoft-com:office:word" xmlns:w="http://schemas.openxmlformats.org/wordprocessingml/2006/main" xmlns:w14="http://schemas.microsoft.com/office/word/2010/wordml" xmlns:w15="http://schemas.microsoft.com/office/word/2012/wordml" xmlns:wpg="http://schemas.microsoft.com/office/word/2010/wordprocessingGroup" xmlns:wpi="http://schemas.microsoft.com/office/word/2010/wordprocessingInk" xmlns:wne="http://schemas.microsoft.com/office/word/2006/wordml" xmlns:wps="http://schemas.microsoft.com/office/word/2010/wordprocessingShape" mc:Ignorable="w14 w15 wp14">
+<w:document xmlns:wpc="http://schemas.microsoft.com/office/word/2010/wordprocessingCanvas" xmlns:cx="http://schemas.microsoft.com/office/drawing/2014/chartex" xmlns:cx1="http://schemas.microsoft.com/office/drawing/2015/9/8/chartex" xmlns:cx2="http://schemas.microsoft.com/office/drawing/2015/10/21/chartex" xmlns:mc="http://schemas.openxmlformats.org/markup-compatibility/2006" xmlns:o="urn:schemas-microsoft-com:office:office" xmlns:r="http://schemas.openxmlformats.org/officeDocument/2006/relationships" xmlns:m="http://schemas.openxmlformats.org/officeDocument/2006/math" xmlns:v="urn:schemas-microsoft-com:vml" xmlns:wp14="http://schemas.microsoft.com/office/word/2010/wordprocessingDrawing" xmlns:wp="http://schemas.openxmlformats.org/drawingml/2006/wordprocessingDrawing" xmlns:w10="urn:schemas-microsoft-com:office:word" xmlns:w="http://schemas.openxmlformats.org/wordprocessingml/2006/main" xmlns:w14="http://schemas.microsoft.com/office/word/2010/wordml" xmlns:w15="http://schemas.microsoft.com/office/word/2012/wordml" xmlns:w16se="http://schemas.microsoft.com/office/word/2015/wordml/symex" xmlns:wpg="http://schemas.microsoft.com/office/word/2010/wordprocessingGroup" xmlns:wpi="http://schemas.microsoft.com/office/word/2010/wordprocessingInk" xmlns:wne="http://schemas.microsoft.com/office/word/2006/wordml" xmlns:wps="http://schemas.microsoft.com/office/word/2010/wordprocessingShape" mc:Ignorable="w14 w15 w16se wp14">
   <w:body>
     <w:p>
       <w:pPr>
@@ -263,6 +263,7 @@
           <w:sz w:val="28"/>
         </w:rPr>
       </w:pPr>
+      <w:proofErr w:type="spellStart"/>
       <w:r>
         <w:rPr>
           <w:b/>
@@ -270,6 +271,7 @@
         </w:rPr>
         <w:t>FHIRed_Up</w:t>
       </w:r>
+      <w:proofErr w:type="spellEnd"/>
     </w:p>
     <w:p>
       <w:pPr>
@@ -294,7 +296,15 @@
       </w:r>
       <w:r>
         <w:br/>
-        <w:t xml:space="preserve">Spiro Ganas </w:t>
+        <w:t xml:space="preserve">Spiro </w:t>
+      </w:r>
+      <w:proofErr w:type="spellStart"/>
+      <w:r>
+        <w:t>Ganas</w:t>
+      </w:r>
+      <w:proofErr w:type="spellEnd"/>
+      <w:r>
+        <w:t xml:space="preserve"> </w:t>
       </w:r>
       <w:hyperlink r:id="rId10" w:history="1">
         <w:r>
@@ -324,7 +334,15 @@
       </w:r>
       <w:r>
         <w:br/>
-        <w:t xml:space="preserve">Jamie Richgels </w:t>
+        <w:t xml:space="preserve">Jamie </w:t>
+      </w:r>
+      <w:proofErr w:type="spellStart"/>
+      <w:r>
+        <w:t>Richgels</w:t>
+      </w:r>
+      <w:proofErr w:type="spellEnd"/>
+      <w:r>
+        <w:t xml:space="preserve"> </w:t>
       </w:r>
       <w:hyperlink r:id="rId12" w:history="1">
         <w:r>
@@ -339,7 +357,15 @@
       </w:r>
       <w:r>
         <w:br/>
-        <w:t xml:space="preserve">Daniel Stoneburner </w:t>
+        <w:t xml:space="preserve">Daniel </w:t>
+      </w:r>
+      <w:proofErr w:type="spellStart"/>
+      <w:r>
+        <w:t>Stoneburner</w:t>
+      </w:r>
+      <w:proofErr w:type="spellEnd"/>
+      <w:r>
+        <w:t xml:space="preserve"> </w:t>
       </w:r>
       <w:hyperlink r:id="rId13" w:history="1">
         <w:r>
@@ -452,8 +478,6 @@
         <w:t>Table of Contents</w:t>
       </w:r>
     </w:p>
-    <w:bookmarkStart w:id="0" w:name="_GoBack"/>
-    <w:bookmarkEnd w:id="0"/>
     <w:p>
       <w:pPr>
         <w:pStyle w:val="TOC1"/>
@@ -487,7 +511,7 @@
         </w:rPr>
         <w:fldChar w:fldCharType="separate"/>
       </w:r>
-      <w:hyperlink w:anchor="_Toc449388091" w:history="1">
+      <w:hyperlink w:anchor="_Toc449521954" w:history="1">
         <w:r>
           <w:rPr>
             <w:rStyle w:val="Hyperlink"/>
@@ -516,7 +540,7 @@
             <w:noProof/>
             <w:webHidden/>
           </w:rPr>
-          <w:instrText xml:space="preserve"> PAGEREF _Toc449388091 \h </w:instrText>
+          <w:instrText xml:space="preserve"> PAGEREF _Toc449521954 \h </w:instrText>
         </w:r>
         <w:r>
           <w:rPr>
@@ -559,7 +583,7 @@
           <w:sz w:val="22"/>
         </w:rPr>
       </w:pPr>
-      <w:hyperlink w:anchor="_Toc449388092" w:history="1">
+      <w:hyperlink w:anchor="_Toc449521955" w:history="1">
         <w:r>
           <w:rPr>
             <w:rStyle w:val="Hyperlink"/>
@@ -588,7 +612,7 @@
             <w:noProof/>
             <w:webHidden/>
           </w:rPr>
-          <w:instrText xml:space="preserve"> PAGEREF _Toc449388092 \h </w:instrText>
+          <w:instrText xml:space="preserve"> PAGEREF _Toc449521955 \h </w:instrText>
         </w:r>
         <w:r>
           <w:rPr>
@@ -631,7 +655,7 @@
           <w:sz w:val="22"/>
         </w:rPr>
       </w:pPr>
-      <w:hyperlink w:anchor="_Toc449388093" w:history="1">
+      <w:hyperlink w:anchor="_Toc449521956" w:history="1">
         <w:r>
           <w:rPr>
             <w:rStyle w:val="Hyperlink"/>
@@ -660,7 +684,7 @@
             <w:noProof/>
             <w:webHidden/>
           </w:rPr>
-          <w:instrText xml:space="preserve"> PAGEREF _Toc449388093 \h </w:instrText>
+          <w:instrText xml:space="preserve"> PAGEREF _Toc449521956 \h </w:instrText>
         </w:r>
         <w:r>
           <w:rPr>
@@ -703,7 +727,7 @@
           <w:sz w:val="22"/>
         </w:rPr>
       </w:pPr>
-      <w:hyperlink w:anchor="_Toc449388094" w:history="1">
+      <w:hyperlink w:anchor="_Toc449521957" w:history="1">
         <w:r>
           <w:rPr>
             <w:rStyle w:val="Hyperlink"/>
@@ -732,7 +756,7 @@
             <w:noProof/>
             <w:webHidden/>
           </w:rPr>
-          <w:instrText xml:space="preserve"> PAGEREF _Toc449388094 \h </w:instrText>
+          <w:instrText xml:space="preserve"> PAGEREF _Toc449521957 \h </w:instrText>
         </w:r>
         <w:r>
           <w:rPr>
@@ -775,7 +799,7 @@
           <w:sz w:val="22"/>
         </w:rPr>
       </w:pPr>
-      <w:hyperlink w:anchor="_Toc449388095" w:history="1">
+      <w:hyperlink w:anchor="_Toc449521958" w:history="1">
         <w:r>
           <w:rPr>
             <w:rStyle w:val="Hyperlink"/>
@@ -804,7 +828,7 @@
             <w:noProof/>
             <w:webHidden/>
           </w:rPr>
-          <w:instrText xml:space="preserve"> PAGEREF _Toc449388095 \h </w:instrText>
+          <w:instrText xml:space="preserve"> PAGEREF _Toc449521958 \h </w:instrText>
         </w:r>
         <w:r>
           <w:rPr>
@@ -847,7 +871,7 @@
           <w:sz w:val="22"/>
         </w:rPr>
       </w:pPr>
-      <w:hyperlink w:anchor="_Toc449388096" w:history="1">
+      <w:hyperlink w:anchor="_Toc449521959" w:history="1">
         <w:r>
           <w:rPr>
             <w:rStyle w:val="Hyperlink"/>
@@ -876,7 +900,7 @@
             <w:noProof/>
             <w:webHidden/>
           </w:rPr>
-          <w:instrText xml:space="preserve"> PAGEREF _Toc449388096 \h </w:instrText>
+          <w:instrText xml:space="preserve"> PAGEREF _Toc449521959 \h </w:instrText>
         </w:r>
         <w:r>
           <w:rPr>
@@ -919,7 +943,7 @@
           <w:sz w:val="22"/>
         </w:rPr>
       </w:pPr>
-      <w:hyperlink w:anchor="_Toc449388097" w:history="1">
+      <w:hyperlink w:anchor="_Toc449521960" w:history="1">
         <w:r>
           <w:rPr>
             <w:rStyle w:val="Hyperlink"/>
@@ -948,7 +972,7 @@
             <w:noProof/>
             <w:webHidden/>
           </w:rPr>
-          <w:instrText xml:space="preserve"> PAGEREF _Toc449388097 \h </w:instrText>
+          <w:instrText xml:space="preserve"> PAGEREF _Toc449521960 \h </w:instrText>
         </w:r>
         <w:r>
           <w:rPr>
@@ -968,7 +992,7 @@
             <w:noProof/>
             <w:webHidden/>
           </w:rPr>
-          <w:t>3</w:t>
+          <w:t>4</w:t>
         </w:r>
         <w:r>
           <w:rPr>
@@ -991,7 +1015,7 @@
           <w:sz w:val="22"/>
         </w:rPr>
       </w:pPr>
-      <w:hyperlink w:anchor="_Toc449388098" w:history="1">
+      <w:hyperlink w:anchor="_Toc449521961" w:history="1">
         <w:r>
           <w:rPr>
             <w:rStyle w:val="Hyperlink"/>
@@ -1020,7 +1044,7 @@
             <w:noProof/>
             <w:webHidden/>
           </w:rPr>
-          <w:instrText xml:space="preserve"> PAGEREF _Toc449388098 \h </w:instrText>
+          <w:instrText xml:space="preserve"> PAGEREF _Toc449521961 \h </w:instrText>
         </w:r>
         <w:r>
           <w:rPr>
@@ -1040,7 +1064,7 @@
             <w:noProof/>
             <w:webHidden/>
           </w:rPr>
-          <w:t>4</w:t>
+          <w:t>5</w:t>
         </w:r>
         <w:r>
           <w:rPr>
@@ -1063,7 +1087,7 @@
           <w:sz w:val="22"/>
         </w:rPr>
       </w:pPr>
-      <w:hyperlink w:anchor="_Toc449388099" w:history="1">
+      <w:hyperlink w:anchor="_Toc449521962" w:history="1">
         <w:r>
           <w:rPr>
             <w:rStyle w:val="Hyperlink"/>
@@ -1091,7 +1115,7 @@
             <w:noProof/>
             <w:webHidden/>
           </w:rPr>
-          <w:instrText xml:space="preserve"> PAGEREF _Toc449388099 \h </w:instrText>
+          <w:instrText xml:space="preserve"> PAGEREF _Toc449521962 \h </w:instrText>
         </w:r>
         <w:r>
           <w:rPr>
@@ -1134,7 +1158,7 @@
           <w:sz w:val="22"/>
         </w:rPr>
       </w:pPr>
-      <w:hyperlink w:anchor="_Toc449388100" w:history="1">
+      <w:hyperlink w:anchor="_Toc449521963" w:history="1">
         <w:r>
           <w:rPr>
             <w:rStyle w:val="Hyperlink"/>
@@ -1162,7 +1186,7 @@
             <w:noProof/>
             <w:webHidden/>
           </w:rPr>
-          <w:instrText xml:space="preserve"> PAGEREF _Toc449388100 \h </w:instrText>
+          <w:instrText xml:space="preserve"> PAGEREF _Toc449521963 \h </w:instrText>
         </w:r>
         <w:r>
           <w:rPr>
@@ -1205,13 +1229,84 @@
           <w:sz w:val="22"/>
         </w:rPr>
       </w:pPr>
-      <w:hyperlink w:anchor="_Toc449388101" w:history="1">
+      <w:hyperlink w:anchor="_Toc449521964" w:history="1">
         <w:r>
           <w:rPr>
             <w:rStyle w:val="Hyperlink"/>
             <w:b/>
             <w:noProof/>
           </w:rPr>
+          <w:t>GitHub Repository</w:t>
+        </w:r>
+        <w:r>
+          <w:rPr>
+            <w:noProof/>
+            <w:webHidden/>
+          </w:rPr>
+          <w:tab/>
+        </w:r>
+        <w:r>
+          <w:rPr>
+            <w:noProof/>
+            <w:webHidden/>
+          </w:rPr>
+          <w:fldChar w:fldCharType="begin"/>
+        </w:r>
+        <w:r>
+          <w:rPr>
+            <w:noProof/>
+            <w:webHidden/>
+          </w:rPr>
+          <w:instrText xml:space="preserve"> PAGEREF _Toc449521964 \h </w:instrText>
+        </w:r>
+        <w:r>
+          <w:rPr>
+            <w:noProof/>
+            <w:webHidden/>
+          </w:rPr>
+        </w:r>
+        <w:r>
+          <w:rPr>
+            <w:noProof/>
+            <w:webHidden/>
+          </w:rPr>
+          <w:fldChar w:fldCharType="separate"/>
+        </w:r>
+        <w:r>
+          <w:rPr>
+            <w:noProof/>
+            <w:webHidden/>
+          </w:rPr>
+          <w:t>5</w:t>
+        </w:r>
+        <w:r>
+          <w:rPr>
+            <w:noProof/>
+            <w:webHidden/>
+          </w:rPr>
+          <w:fldChar w:fldCharType="end"/>
+        </w:r>
+      </w:hyperlink>
+    </w:p>
+    <w:p>
+      <w:pPr>
+        <w:pStyle w:val="TOC1"/>
+        <w:tabs>
+          <w:tab w:val="right" w:leader="dot" w:pos="9350"/>
+        </w:tabs>
+        <w:rPr>
+          <w:rFonts w:asciiTheme="minorHAnsi" w:eastAsiaTheme="minorEastAsia" w:hAnsiTheme="minorHAnsi" w:cstheme="minorBidi"/>
+          <w:noProof/>
+          <w:sz w:val="22"/>
+        </w:rPr>
+      </w:pPr>
+      <w:hyperlink w:anchor="_Toc449521965" w:history="1">
+        <w:r>
+          <w:rPr>
+            <w:rStyle w:val="Hyperlink"/>
+            <w:b/>
+            <w:noProof/>
+          </w:rPr>
           <w:t>Using RADV</w:t>
         </w:r>
         <w:r>
@@ -1233,7 +1328,7 @@
             <w:noProof/>
             <w:webHidden/>
           </w:rPr>
-          <w:instrText xml:space="preserve"> PAGEREF _Toc449388101 \h </w:instrText>
+          <w:instrText xml:space="preserve"> PAGEREF _Toc449521965 \h </w:instrText>
         </w:r>
         <w:r>
           <w:rPr>
@@ -1253,7 +1348,7 @@
             <w:noProof/>
             <w:webHidden/>
           </w:rPr>
-          <w:t>5</w:t>
+          <w:t>6</w:t>
         </w:r>
         <w:r>
           <w:rPr>
@@ -1276,7 +1371,7 @@
           <w:sz w:val="22"/>
         </w:rPr>
       </w:pPr>
-      <w:hyperlink w:anchor="_Toc449388102" w:history="1">
+      <w:hyperlink w:anchor="_Toc449521966" w:history="1">
         <w:r>
           <w:rPr>
             <w:rStyle w:val="Hyperlink"/>
@@ -1303,7 +1398,7 @@
             <w:noProof/>
             <w:webHidden/>
           </w:rPr>
-          <w:instrText xml:space="preserve"> PAGEREF _Toc449388102 \h </w:instrText>
+          <w:instrText xml:space="preserve"> PAGEREF _Toc449521966 \h </w:instrText>
         </w:r>
         <w:r>
           <w:rPr>
@@ -1323,7 +1418,7 @@
             <w:noProof/>
             <w:webHidden/>
           </w:rPr>
-          <w:t>5</w:t>
+          <w:t>6</w:t>
         </w:r>
         <w:r>
           <w:rPr>
@@ -1346,7 +1441,7 @@
           <w:sz w:val="22"/>
         </w:rPr>
       </w:pPr>
-      <w:hyperlink w:anchor="_Toc449388103" w:history="1">
+      <w:hyperlink w:anchor="_Toc449521967" w:history="1">
         <w:r>
           <w:rPr>
             <w:rStyle w:val="Hyperlink"/>
@@ -1373,7 +1468,7 @@
             <w:noProof/>
             <w:webHidden/>
           </w:rPr>
-          <w:instrText xml:space="preserve"> PAGEREF _Toc449388103 \h </w:instrText>
+          <w:instrText xml:space="preserve"> PAGEREF _Toc449521967 \h </w:instrText>
         </w:r>
         <w:r>
           <w:rPr>
@@ -1416,7 +1511,7 @@
           <w:sz w:val="22"/>
         </w:rPr>
       </w:pPr>
-      <w:hyperlink w:anchor="_Toc449388104" w:history="1">
+      <w:hyperlink w:anchor="_Toc449521968" w:history="1">
         <w:r>
           <w:rPr>
             <w:rStyle w:val="Hyperlink"/>
@@ -1443,7 +1538,7 @@
             <w:noProof/>
             <w:webHidden/>
           </w:rPr>
-          <w:instrText xml:space="preserve"> PAGEREF _Toc449388104 \h </w:instrText>
+          <w:instrText xml:space="preserve"> PAGEREF _Toc449521968 \h </w:instrText>
         </w:r>
         <w:r>
           <w:rPr>
@@ -1486,7 +1581,7 @@
           <w:sz w:val="22"/>
         </w:rPr>
       </w:pPr>
-      <w:hyperlink w:anchor="_Toc449388105" w:history="1">
+      <w:hyperlink w:anchor="_Toc449521969" w:history="1">
         <w:r>
           <w:rPr>
             <w:rStyle w:val="Hyperlink"/>
@@ -1513,7 +1608,7 @@
             <w:noProof/>
             <w:webHidden/>
           </w:rPr>
-          <w:instrText xml:space="preserve"> PAGEREF _Toc449388105 \h </w:instrText>
+          <w:instrText xml:space="preserve"> PAGEREF _Toc449521969 \h </w:instrText>
         </w:r>
         <w:r>
           <w:rPr>
@@ -1556,7 +1651,7 @@
           <w:sz w:val="22"/>
         </w:rPr>
       </w:pPr>
-      <w:hyperlink w:anchor="_Toc449388106" w:history="1">
+      <w:hyperlink w:anchor="_Toc449521970" w:history="1">
         <w:r>
           <w:rPr>
             <w:rStyle w:val="Hyperlink"/>
@@ -1583,7 +1678,7 @@
             <w:noProof/>
             <w:webHidden/>
           </w:rPr>
-          <w:instrText xml:space="preserve"> PAGEREF _Toc449388106 \h </w:instrText>
+          <w:instrText xml:space="preserve"> PAGEREF _Toc449521970 \h </w:instrText>
         </w:r>
         <w:r>
           <w:rPr>
@@ -1603,7 +1698,7 @@
             <w:noProof/>
             <w:webHidden/>
           </w:rPr>
-          <w:t>10</w:t>
+          <w:t>9</w:t>
         </w:r>
         <w:r>
           <w:rPr>
@@ -1626,7 +1721,7 @@
           <w:sz w:val="22"/>
         </w:rPr>
       </w:pPr>
-      <w:hyperlink w:anchor="_Toc449388107" w:history="1">
+      <w:hyperlink w:anchor="_Toc449521971" w:history="1">
         <w:r>
           <w:rPr>
             <w:rStyle w:val="Hyperlink"/>
@@ -1653,7 +1748,7 @@
             <w:noProof/>
             <w:webHidden/>
           </w:rPr>
-          <w:instrText xml:space="preserve"> PAGEREF _Toc449388107 \h </w:instrText>
+          <w:instrText xml:space="preserve"> PAGEREF _Toc449521971 \h </w:instrText>
         </w:r>
         <w:r>
           <w:rPr>
@@ -1673,7 +1768,7 @@
             <w:noProof/>
             <w:webHidden/>
           </w:rPr>
-          <w:t>11</w:t>
+          <w:t>10</w:t>
         </w:r>
         <w:r>
           <w:rPr>
@@ -1696,7 +1791,7 @@
           <w:sz w:val="22"/>
         </w:rPr>
       </w:pPr>
-      <w:hyperlink w:anchor="_Toc449388108" w:history="1">
+      <w:hyperlink w:anchor="_Toc449521972" w:history="1">
         <w:r>
           <w:rPr>
             <w:rStyle w:val="Hyperlink"/>
@@ -1723,7 +1818,7 @@
             <w:noProof/>
             <w:webHidden/>
           </w:rPr>
-          <w:instrText xml:space="preserve"> PAGEREF _Toc449388108 \h </w:instrText>
+          <w:instrText xml:space="preserve"> PAGEREF _Toc449521972 \h </w:instrText>
         </w:r>
         <w:r>
           <w:rPr>
@@ -1766,7 +1861,7 @@
           <w:sz w:val="22"/>
         </w:rPr>
       </w:pPr>
-      <w:hyperlink w:anchor="_Toc449388109" w:history="1">
+      <w:hyperlink w:anchor="_Toc449521973" w:history="1">
         <w:r>
           <w:rPr>
             <w:rStyle w:val="Hyperlink"/>
@@ -1793,7 +1888,7 @@
             <w:noProof/>
             <w:webHidden/>
           </w:rPr>
-          <w:instrText xml:space="preserve"> PAGEREF _Toc449388109 \h </w:instrText>
+          <w:instrText xml:space="preserve"> PAGEREF _Toc449521973 \h </w:instrText>
         </w:r>
         <w:r>
           <w:rPr>
@@ -1813,7 +1908,7 @@
             <w:noProof/>
             <w:webHidden/>
           </w:rPr>
-          <w:t>13</w:t>
+          <w:t>12</w:t>
         </w:r>
         <w:r>
           <w:rPr>
@@ -1836,7 +1931,7 @@
           <w:sz w:val="22"/>
         </w:rPr>
       </w:pPr>
-      <w:hyperlink w:anchor="_Toc449388110" w:history="1">
+      <w:hyperlink w:anchor="_Toc449521974" w:history="1">
         <w:r>
           <w:rPr>
             <w:rStyle w:val="Hyperlink"/>
@@ -1863,7 +1958,7 @@
             <w:noProof/>
             <w:webHidden/>
           </w:rPr>
-          <w:instrText xml:space="preserve"> PAGEREF _Toc449388110 \h </w:instrText>
+          <w:instrText xml:space="preserve"> PAGEREF _Toc449521974 \h </w:instrText>
         </w:r>
         <w:r>
           <w:rPr>
@@ -1883,7 +1978,7 @@
             <w:noProof/>
             <w:webHidden/>
           </w:rPr>
-          <w:t>16</w:t>
+          <w:t>14</w:t>
         </w:r>
         <w:r>
           <w:rPr>
@@ -1906,7 +2001,7 @@
           <w:sz w:val="22"/>
         </w:rPr>
       </w:pPr>
-      <w:hyperlink w:anchor="_Toc449388111" w:history="1">
+      <w:hyperlink w:anchor="_Toc449521975" w:history="1">
         <w:r>
           <w:rPr>
             <w:rStyle w:val="Hyperlink"/>
@@ -1933,7 +2028,7 @@
             <w:noProof/>
             <w:webHidden/>
           </w:rPr>
-          <w:instrText xml:space="preserve"> PAGEREF _Toc449388111 \h </w:instrText>
+          <w:instrText xml:space="preserve"> PAGEREF _Toc449521975 \h </w:instrText>
         </w:r>
         <w:r>
           <w:rPr>
@@ -1953,7 +2048,7 @@
             <w:noProof/>
             <w:webHidden/>
           </w:rPr>
-          <w:t>16</w:t>
+          <w:t>14</w:t>
         </w:r>
         <w:r>
           <w:rPr>
@@ -1976,7 +2071,7 @@
           <w:sz w:val="22"/>
         </w:rPr>
       </w:pPr>
-      <w:hyperlink w:anchor="_Toc449388112" w:history="1">
+      <w:hyperlink w:anchor="_Toc449521976" w:history="1">
         <w:r>
           <w:rPr>
             <w:rStyle w:val="Hyperlink"/>
@@ -2003,7 +2098,7 @@
             <w:noProof/>
             <w:webHidden/>
           </w:rPr>
-          <w:instrText xml:space="preserve"> PAGEREF _Toc449388112 \h </w:instrText>
+          <w:instrText xml:space="preserve"> PAGEREF _Toc449521976 \h </w:instrText>
         </w:r>
         <w:r>
           <w:rPr>
@@ -2023,7 +2118,7 @@
             <w:noProof/>
             <w:webHidden/>
           </w:rPr>
-          <w:t>16</w:t>
+          <w:t>14</w:t>
         </w:r>
         <w:r>
           <w:rPr>
@@ -2046,14 +2141,14 @@
           <w:sz w:val="22"/>
         </w:rPr>
       </w:pPr>
-      <w:hyperlink w:anchor="_Toc449388113" w:history="1">
+      <w:hyperlink w:anchor="_Toc449521977" w:history="1">
         <w:r>
           <w:rPr>
             <w:rStyle w:val="Hyperlink"/>
             <w:b/>
             <w:noProof/>
           </w:rPr>
-          <w:t>Future Improvements:</w:t>
+          <w:t>Future Improvements</w:t>
         </w:r>
         <w:r>
           <w:rPr>
@@ -2074,7 +2169,7 @@
             <w:noProof/>
             <w:webHidden/>
           </w:rPr>
-          <w:instrText xml:space="preserve"> PAGEREF _Toc449388113 \h </w:instrText>
+          <w:instrText xml:space="preserve"> PAGEREF _Toc449521977 \h </w:instrText>
         </w:r>
         <w:r>
           <w:rPr>
@@ -2094,7 +2189,7 @@
             <w:noProof/>
             <w:webHidden/>
           </w:rPr>
-          <w:t>17</w:t>
+          <w:t>14</w:t>
         </w:r>
         <w:r>
           <w:rPr>
@@ -2117,7 +2212,7 @@
           <w:sz w:val="22"/>
         </w:rPr>
       </w:pPr>
-      <w:hyperlink w:anchor="_Toc449388114" w:history="1">
+      <w:hyperlink w:anchor="_Toc449521978" w:history="1">
         <w:r>
           <w:rPr>
             <w:rStyle w:val="Hyperlink"/>
@@ -2145,7 +2240,7 @@
             <w:noProof/>
             <w:webHidden/>
           </w:rPr>
-          <w:instrText xml:space="preserve"> PAGEREF _Toc449388114 \h </w:instrText>
+          <w:instrText xml:space="preserve"> PAGEREF _Toc449521978 \h </w:instrText>
         </w:r>
         <w:r>
           <w:rPr>
@@ -2165,7 +2260,7 @@
             <w:noProof/>
             <w:webHidden/>
           </w:rPr>
-          <w:t>18</w:t>
+          <w:t>15</w:t>
         </w:r>
         <w:r>
           <w:rPr>
@@ -2224,7 +2319,7 @@
           <w:color w:val="auto"/>
         </w:rPr>
       </w:pPr>
-      <w:bookmarkStart w:id="1" w:name="_Toc449388091"/>
+      <w:bookmarkStart w:id="0" w:name="_Toc449521954"/>
       <w:r>
         <w:rPr>
           <w:rFonts w:ascii="Times New Roman" w:eastAsia="Times New Roman" w:hAnsi="Times New Roman" w:cs="Times New Roman"/>
@@ -2234,7 +2329,7 @@
         <w:lastRenderedPageBreak/>
         <w:t>Statement of Goals</w:t>
       </w:r>
-      <w:bookmarkEnd w:id="1"/>
+      <w:bookmarkEnd w:id="0"/>
       <w:r>
         <w:rPr>
           <w:rFonts w:ascii="Times New Roman" w:eastAsia="Times New Roman" w:hAnsi="Times New Roman" w:cs="Times New Roman"/>
@@ -2374,7 +2469,7 @@
           <w:color w:val="auto"/>
         </w:rPr>
       </w:pPr>
-      <w:bookmarkStart w:id="2" w:name="_Toc449388092"/>
+      <w:bookmarkStart w:id="1" w:name="_Toc449521955"/>
       <w:r>
         <w:rPr>
           <w:rFonts w:ascii="Times New Roman" w:eastAsia="Times New Roman" w:hAnsi="Times New Roman" w:cs="Times New Roman"/>
@@ -2383,10 +2478,11 @@
         </w:rPr>
         <w:t>Background Information</w:t>
       </w:r>
-      <w:bookmarkEnd w:id="2"/>
-    </w:p>
-    <w:p>
-      <w:pPr>
+      <w:bookmarkEnd w:id="1"/>
+    </w:p>
+    <w:p>
+      <w:pPr>
+        <w:spacing w:line="240" w:lineRule="auto"/>
         <w:jc w:val="both"/>
       </w:pPr>
       <w:r>
@@ -2395,6 +2491,7 @@
     </w:p>
     <w:p>
       <w:pPr>
+        <w:spacing w:line="240" w:lineRule="auto"/>
         <w:jc w:val="both"/>
       </w:pPr>
       <w:r>
@@ -2403,6 +2500,7 @@
     </w:p>
     <w:p>
       <w:pPr>
+        <w:spacing w:line="240" w:lineRule="auto"/>
         <w:jc w:val="both"/>
       </w:pPr>
       <w:r>
@@ -2411,6 +2509,7 @@
     </w:p>
     <w:p>
       <w:pPr>
+        <w:spacing w:line="240" w:lineRule="auto"/>
         <w:jc w:val="both"/>
       </w:pPr>
       <w:r>
@@ -2419,6 +2518,7 @@
     </w:p>
     <w:p>
       <w:pPr>
+        <w:spacing w:line="240" w:lineRule="auto"/>
         <w:jc w:val="both"/>
       </w:pPr>
       <w:r>
@@ -2427,6 +2527,7 @@
     </w:p>
     <w:p>
       <w:pPr>
+        <w:spacing w:line="240" w:lineRule="auto"/>
         <w:jc w:val="both"/>
       </w:pPr>
       <w:r>
@@ -2435,6 +2536,7 @@
     </w:p>
     <w:p>
       <w:pPr>
+        <w:spacing w:line="240" w:lineRule="auto"/>
         <w:jc w:val="both"/>
       </w:pPr>
       <w:r>
@@ -2460,11 +2562,17 @@
           <w:ilvl w:val="0"/>
           <w:numId w:val="10"/>
         </w:numPr>
+        <w:spacing w:line="240" w:lineRule="auto"/>
         <w:jc w:val="both"/>
       </w:pPr>
       <w:r>
-        <w:t>Know high revenue HCCs that are often undiagnosed or undercoded</w:t>
-      </w:r>
+        <w:t xml:space="preserve">Know high revenue HCCs that are often undiagnosed or </w:t>
+      </w:r>
+      <w:proofErr w:type="spellStart"/>
+      <w:r>
+        <w:t>undercoded</w:t>
+      </w:r>
+      <w:proofErr w:type="spellEnd"/>
     </w:p>
     <w:p>
       <w:pPr>
@@ -2473,6 +2581,7 @@
           <w:ilvl w:val="0"/>
           <w:numId w:val="10"/>
         </w:numPr>
+        <w:spacing w:line="240" w:lineRule="auto"/>
         <w:jc w:val="both"/>
       </w:pPr>
       <w:r>
@@ -2486,6 +2595,7 @@
           <w:ilvl w:val="0"/>
           <w:numId w:val="10"/>
         </w:numPr>
+        <w:spacing w:line="240" w:lineRule="auto"/>
         <w:jc w:val="both"/>
       </w:pPr>
       <w:r>
@@ -2499,20 +2609,25 @@
           <w:ilvl w:val="0"/>
           <w:numId w:val="10"/>
         </w:numPr>
+        <w:spacing w:line="240" w:lineRule="auto"/>
         <w:jc w:val="both"/>
       </w:pPr>
       <w:r>
+        <w:t>Conduct annual comprehensive exams for members who have not yet been seen early in the year.</w:t>
+      </w:r>
+    </w:p>
+    <w:p>
+      <w:pPr>
+        <w:spacing w:line="240" w:lineRule="auto"/>
+      </w:pPr>
+      <w:r>
         <w:lastRenderedPageBreak/>
-        <w:t>Conduct annual comprehensive exams for members who have not yet been seen early in the year.</w:t>
-      </w:r>
-    </w:p>
-    <w:p>
-      <w:r>
         <w:t>Example of Risk Score Error and consequences:</w:t>
       </w:r>
     </w:p>
     <w:p>
       <w:pPr>
+        <w:spacing w:line="240" w:lineRule="auto"/>
         <w:jc w:val="both"/>
       </w:pPr>
       <w:r>
@@ -2657,7 +2772,7 @@
           <w:color w:val="auto"/>
         </w:rPr>
       </w:pPr>
-      <w:bookmarkStart w:id="3" w:name="_Toc449388093"/>
+      <w:bookmarkStart w:id="2" w:name="_Toc449521956"/>
       <w:r>
         <w:rPr>
           <w:rFonts w:ascii="Times New Roman" w:eastAsia="Times New Roman" w:hAnsi="Times New Roman" w:cs="Times New Roman"/>
@@ -2666,7 +2781,7 @@
         </w:rPr>
         <w:t>Functional Description</w:t>
       </w:r>
-      <w:bookmarkEnd w:id="3"/>
+      <w:bookmarkEnd w:id="2"/>
     </w:p>
     <w:p>
       <w:pPr>
@@ -2694,7 +2809,7 @@
           <w:color w:val="auto"/>
         </w:rPr>
       </w:pPr>
-      <w:bookmarkStart w:id="4" w:name="_Toc449388094"/>
+      <w:bookmarkStart w:id="3" w:name="_Toc449521957"/>
       <w:r>
         <w:rPr>
           <w:rFonts w:ascii="Times New Roman" w:eastAsia="Times New Roman" w:hAnsi="Times New Roman" w:cs="Times New Roman"/>
@@ -2703,18 +2818,27 @@
         </w:rPr>
         <w:t>Future of the Application</w:t>
       </w:r>
-      <w:bookmarkEnd w:id="4"/>
-    </w:p>
-    <w:p>
-      <w:pPr>
-        <w:pStyle w:val="ListParagraph"/>
-        <w:numPr>
-          <w:ilvl w:val="0"/>
-          <w:numId w:val="12"/>
-        </w:numPr>
-      </w:pPr>
-      <w:r>
-        <w:t>We hope to enter it in the HealthIT Techlab: Innovation Contest</w:t>
+      <w:bookmarkEnd w:id="3"/>
+    </w:p>
+    <w:p>
+      <w:r>
+        <w:t xml:space="preserve">We hope to enter it in the </w:t>
+      </w:r>
+      <w:proofErr w:type="spellStart"/>
+      <w:r>
+        <w:t>HealthIT</w:t>
+      </w:r>
+      <w:proofErr w:type="spellEnd"/>
+      <w:r>
+        <w:t xml:space="preserve"> </w:t>
+      </w:r>
+      <w:proofErr w:type="spellStart"/>
+      <w:r>
+        <w:t>Techlab</w:t>
+      </w:r>
+      <w:proofErr w:type="spellEnd"/>
+      <w:r>
+        <w:t>: Innovation Contest</w:t>
       </w:r>
     </w:p>
     <w:p>
@@ -2726,7 +2850,7 @@
           <w:color w:val="auto"/>
         </w:rPr>
       </w:pPr>
-      <w:bookmarkStart w:id="5" w:name="_Toc449388095"/>
+      <w:bookmarkStart w:id="4" w:name="_Toc449521958"/>
       <w:r>
         <w:rPr>
           <w:rFonts w:ascii="Times New Roman" w:eastAsia="Times New Roman" w:hAnsi="Times New Roman" w:cs="Times New Roman"/>
@@ -2736,7 +2860,7 @@
         <w:lastRenderedPageBreak/>
         <w:t>System Architecture</w:t>
       </w:r>
-      <w:bookmarkEnd w:id="5"/>
+      <w:bookmarkEnd w:id="4"/>
     </w:p>
     <w:p>
       <w:pPr>
@@ -2805,7 +2929,7 @@
           <w:color w:val="auto"/>
         </w:rPr>
       </w:pPr>
-      <w:bookmarkStart w:id="6" w:name="_Toc449388096"/>
+      <w:bookmarkStart w:id="5" w:name="_Toc449521959"/>
       <w:r>
         <w:rPr>
           <w:rFonts w:ascii="Times New Roman" w:eastAsia="Times New Roman" w:hAnsi="Times New Roman" w:cs="Times New Roman"/>
@@ -2814,7 +2938,7 @@
         </w:rPr>
         <w:t>System Requirements</w:t>
       </w:r>
-      <w:bookmarkEnd w:id="6"/>
+      <w:bookmarkEnd w:id="5"/>
     </w:p>
     <w:p>
       <w:pPr>
@@ -2833,6 +2957,24 @@
       <w:r>
         <w:t>In order for a user to gain access to the RADV tool they will need a machine with a modern operating system installed (tested on Windows 8, Windows 10, OS X, Ubuntu 16.04, CentOS 7, and Chrome OS) with a modern browser installed (tested on Internet Explorer 11, Safari, Firefox, Chrome, and Microsoft Edge. The minimum specs tested 4 GB of RAM and a dual core 1.70 GHz processor although lower specifications should also work as the client machine does not perform processing in the application.</w:t>
       </w:r>
+    </w:p>
+    <w:p>
+      <w:pPr>
+        <w:spacing w:before="100" w:beforeAutospacing="1" w:after="100" w:afterAutospacing="1"/>
+        <w:jc w:val="both"/>
+      </w:pPr>
+    </w:p>
+    <w:p>
+      <w:pPr>
+        <w:spacing w:before="100" w:beforeAutospacing="1" w:after="100" w:afterAutospacing="1"/>
+        <w:jc w:val="both"/>
+      </w:pPr>
+    </w:p>
+    <w:p>
+      <w:pPr>
+        <w:spacing w:before="100" w:beforeAutospacing="1" w:after="100" w:afterAutospacing="1"/>
+        <w:jc w:val="both"/>
+      </w:pPr>
     </w:p>
     <w:p>
       <w:pPr>
@@ -2843,16 +2985,17 @@
           <w:color w:val="auto"/>
         </w:rPr>
       </w:pPr>
-      <w:bookmarkStart w:id="7" w:name="_Toc449388097"/>
+      <w:bookmarkStart w:id="6" w:name="_Toc449521960"/>
       <w:r>
         <w:rPr>
           <w:rFonts w:ascii="Times New Roman" w:eastAsia="Times New Roman" w:hAnsi="Times New Roman" w:cs="Times New Roman"/>
           <w:b/>
           <w:color w:val="auto"/>
         </w:rPr>
+        <w:lastRenderedPageBreak/>
         <w:t>User Interface</w:t>
       </w:r>
-      <w:bookmarkEnd w:id="7"/>
+      <w:bookmarkEnd w:id="6"/>
     </w:p>
     <w:p>
       <w:pPr>
@@ -2927,7 +3070,6 @@
           <w:noProof/>
           <w:szCs w:val="27"/>
         </w:rPr>
-        <w:lastRenderedPageBreak/>
         <w:drawing>
           <wp:inline distT="0" distB="0" distL="0" distR="0" wp14:anchorId="145E8FF7" wp14:editId="410069FE">
             <wp:extent cx="2478024" cy="1911096"/>
@@ -3219,6 +3361,18 @@
     </w:p>
     <w:p>
       <w:pPr>
+        <w:spacing w:before="100" w:beforeAutospacing="1" w:after="100" w:afterAutospacing="1" w:line="240" w:lineRule="auto"/>
+        <w:jc w:val="center"/>
+        <w:outlineLvl w:val="2"/>
+        <w:rPr>
+          <w:rFonts w:eastAsia="Times New Roman"/>
+          <w:bCs/>
+          <w:szCs w:val="27"/>
+        </w:rPr>
+      </w:pPr>
+    </w:p>
+    <w:p>
+      <w:pPr>
         <w:pStyle w:val="Heading1"/>
         <w:rPr>
           <w:rFonts w:ascii="Times New Roman" w:eastAsia="Times New Roman" w:hAnsi="Times New Roman" w:cs="Times New Roman"/>
@@ -3226,16 +3380,17 @@
           <w:color w:val="auto"/>
         </w:rPr>
       </w:pPr>
-      <w:bookmarkStart w:id="8" w:name="_Toc449388098"/>
+      <w:bookmarkStart w:id="7" w:name="_Toc449521961"/>
       <w:r>
         <w:rPr>
           <w:rFonts w:ascii="Times New Roman" w:eastAsia="Times New Roman" w:hAnsi="Times New Roman" w:cs="Times New Roman"/>
           <w:b/>
           <w:color w:val="auto"/>
         </w:rPr>
+        <w:lastRenderedPageBreak/>
         <w:t>Acronyms &amp; Abbreviations</w:t>
       </w:r>
-      <w:bookmarkEnd w:id="8"/>
+      <w:bookmarkEnd w:id="7"/>
     </w:p>
     <w:p/>
     <w:tbl>
@@ -3373,17 +3528,16 @@
           <w:color w:val="auto"/>
         </w:rPr>
       </w:pPr>
-      <w:bookmarkStart w:id="9" w:name="_Toc449388099"/>
+      <w:bookmarkStart w:id="8" w:name="_Toc449521962"/>
       <w:r>
         <w:rPr>
           <w:rFonts w:ascii="Times New Roman" w:hAnsi="Times New Roman" w:cs="Times New Roman"/>
           <w:b/>
           <w:color w:val="auto"/>
         </w:rPr>
-        <w:lastRenderedPageBreak/>
         <w:t>User Access Levels</w:t>
       </w:r>
-      <w:bookmarkEnd w:id="9"/>
+      <w:bookmarkEnd w:id="8"/>
     </w:p>
     <w:p/>
     <w:p>
@@ -3401,7 +3555,7 @@
           <w:color w:val="auto"/>
         </w:rPr>
       </w:pPr>
-      <w:bookmarkStart w:id="10" w:name="_Toc449388100"/>
+      <w:bookmarkStart w:id="9" w:name="_Toc449521963"/>
       <w:r>
         <w:rPr>
           <w:rFonts w:ascii="Times New Roman" w:hAnsi="Times New Roman" w:cs="Times New Roman"/>
@@ -3410,7 +3564,7 @@
         </w:rPr>
         <w:t>Constraints</w:t>
       </w:r>
-      <w:bookmarkEnd w:id="10"/>
+      <w:bookmarkEnd w:id="9"/>
     </w:p>
     <w:p>
       <w:pPr>
@@ -3472,6 +3626,11 @@
     </w:p>
     <w:p>
       <w:pPr>
+        <w:jc w:val="both"/>
+      </w:pPr>
+    </w:p>
+    <w:p>
+      <w:pPr>
         <w:pStyle w:val="Heading1"/>
         <w:rPr>
           <w:rFonts w:ascii="Times New Roman" w:hAnsi="Times New Roman" w:cs="Times New Roman"/>
@@ -3479,13 +3638,75 @@
           <w:color w:val="auto"/>
         </w:rPr>
       </w:pPr>
-      <w:bookmarkStart w:id="11" w:name="_Toc449388101"/>
+      <w:bookmarkStart w:id="10" w:name="_Toc449521964"/>
       <w:r>
         <w:rPr>
           <w:rFonts w:ascii="Times New Roman" w:hAnsi="Times New Roman" w:cs="Times New Roman"/>
           <w:b/>
           <w:color w:val="auto"/>
         </w:rPr>
+        <w:t>GitHub Repository</w:t>
+      </w:r>
+      <w:bookmarkEnd w:id="10"/>
+    </w:p>
+    <w:p>
+      <w:pPr>
+        <w:jc w:val="both"/>
+      </w:pPr>
+      <w:proofErr w:type="spellStart"/>
+      <w:r>
+        <w:t>FHIRed_Up</w:t>
+      </w:r>
+      <w:proofErr w:type="spellEnd"/>
+      <w:r>
+        <w:t xml:space="preserve"> used the following GitHub repository for collaboration and file storage:</w:t>
+      </w:r>
+    </w:p>
+    <w:p>
+      <w:pPr>
+        <w:jc w:val="both"/>
+      </w:pPr>
+      <w:hyperlink r:id="rId25" w:history="1">
+        <w:r>
+          <w:rPr>
+            <w:rStyle w:val="Hyperlink"/>
+          </w:rPr>
+          <w:t>https://github.gatech.edu/sganas3/FHIRed_Up/</w:t>
+        </w:r>
+      </w:hyperlink>
+    </w:p>
+    <w:p>
+      <w:pPr>
+        <w:jc w:val="both"/>
+      </w:pPr>
+    </w:p>
+    <w:p>
+      <w:pPr>
+        <w:jc w:val="both"/>
+      </w:pPr>
+    </w:p>
+    <w:p>
+      <w:pPr>
+        <w:jc w:val="both"/>
+      </w:pPr>
+    </w:p>
+    <w:p>
+      <w:pPr>
+        <w:pStyle w:val="Heading1"/>
+        <w:rPr>
+          <w:rFonts w:ascii="Times New Roman" w:hAnsi="Times New Roman" w:cs="Times New Roman"/>
+          <w:b/>
+          <w:color w:val="auto"/>
+        </w:rPr>
+      </w:pPr>
+      <w:bookmarkStart w:id="11" w:name="_Toc449521965"/>
+      <w:r>
+        <w:rPr>
+          <w:rFonts w:ascii="Times New Roman" w:hAnsi="Times New Roman" w:cs="Times New Roman"/>
+          <w:b/>
+          <w:color w:val="auto"/>
+        </w:rPr>
+        <w:lastRenderedPageBreak/>
         <w:t>Using RADV</w:t>
       </w:r>
       <w:bookmarkEnd w:id="11"/>
@@ -3498,7 +3719,7 @@
           <w:szCs w:val="28"/>
         </w:rPr>
       </w:pPr>
-      <w:bookmarkStart w:id="12" w:name="_Toc449388102"/>
+      <w:bookmarkStart w:id="12" w:name="_Toc449521966"/>
       <w:r>
         <w:rPr>
           <w:sz w:val="28"/>
@@ -3515,7 +3736,7 @@
       <w:r>
         <w:t xml:space="preserve">Using your web browser, navigate to </w:t>
       </w:r>
-      <w:hyperlink r:id="rId25" w:history="1">
+      <w:hyperlink r:id="rId26" w:history="1">
         <w:r>
           <w:rPr>
             <w:rStyle w:val="Hyperlink"/>
@@ -3532,110 +3753,11 @@
         <w:rPr>
           <w:noProof/>
         </w:rPr>
-        <w:lastRenderedPageBreak/>
         <w:drawing>
           <wp:inline distT="0" distB="0" distL="0" distR="0" wp14:anchorId="6F83227B" wp14:editId="0DBD51CA">
             <wp:extent cx="5943600" cy="3549650"/>
             <wp:effectExtent l="0" t="0" r="0" b="0"/>
             <wp:docPr id="1" name="Picture 1"/>
-            <wp:cNvGraphicFramePr>
-              <a:graphicFrameLocks xmlns:a="http://schemas.openxmlformats.org/drawingml/2006/main" noChangeAspect="1"/>
-            </wp:cNvGraphicFramePr>
-            <a:graphic xmlns:a="http://schemas.openxmlformats.org/drawingml/2006/main">
-              <a:graphicData uri="http://schemas.openxmlformats.org/drawingml/2006/picture">
-                <pic:pic xmlns:pic="http://schemas.openxmlformats.org/drawingml/2006/picture">
-                  <pic:nvPicPr>
-                    <pic:cNvPr id="1" name=""/>
-                    <pic:cNvPicPr/>
-                  </pic:nvPicPr>
-                  <pic:blipFill>
-                    <a:blip r:embed="rId26"/>
-                    <a:stretch>
-                      <a:fillRect/>
-                    </a:stretch>
-                  </pic:blipFill>
-                  <pic:spPr>
-                    <a:xfrm>
-                      <a:off x="0" y="0"/>
-                      <a:ext cx="5943600" cy="3549650"/>
-                    </a:xfrm>
-                    <a:prstGeom prst="rect">
-                      <a:avLst/>
-                    </a:prstGeom>
-                  </pic:spPr>
-                </pic:pic>
-              </a:graphicData>
-            </a:graphic>
-          </wp:inline>
-        </w:drawing>
-      </w:r>
-    </w:p>
-    <w:p>
-      <w:pPr>
-        <w:jc w:val="both"/>
-      </w:pPr>
-      <w:r>
-        <w:t xml:space="preserve">Login using username, </w:t>
-      </w:r>
-      <w:r>
-        <w:t>FHIRedUp</w:t>
-      </w:r>
-      <w:r>
-        <w:t xml:space="preserve">, and password, </w:t>
-      </w:r>
-      <w:r>
-        <w:t>PjV7kGTD</w:t>
-      </w:r>
-      <w:r>
-        <w:t>.</w:t>
-      </w:r>
-    </w:p>
-    <w:p>
-      <w:pPr>
-        <w:jc w:val="both"/>
-        <w:rPr>
-          <w:rStyle w:val="Heading2Char"/>
-          <w:rFonts w:eastAsiaTheme="minorHAnsi"/>
-          <w:sz w:val="28"/>
-          <w:szCs w:val="28"/>
-        </w:rPr>
-      </w:pPr>
-      <w:bookmarkStart w:id="13" w:name="_Toc449388103"/>
-      <w:r>
-        <w:rPr>
-          <w:rStyle w:val="Heading2Char"/>
-          <w:rFonts w:eastAsiaTheme="minorHAnsi"/>
-          <w:sz w:val="28"/>
-          <w:szCs w:val="28"/>
-        </w:rPr>
-        <w:t>Patient Lookup</w:t>
-      </w:r>
-      <w:bookmarkEnd w:id="13"/>
-    </w:p>
-    <w:p>
-      <w:pPr>
-        <w:jc w:val="both"/>
-      </w:pPr>
-      <w:r>
-        <w:t>The Patient lookup</w:t>
-      </w:r>
-      <w:r>
-        <w:t xml:space="preserve"> screen should display.</w:t>
-      </w:r>
-      <w:r>
-        <w:t xml:space="preserve"> A user can search by patient name or by patient ID by selecting the appropriate radio button. This user guide employs patient 4 for examples.</w:t>
-      </w:r>
-    </w:p>
-    <w:p>
-      <w:r>
-        <w:rPr>
-          <w:noProof/>
-        </w:rPr>
-        <w:drawing>
-          <wp:inline distT="0" distB="0" distL="0" distR="0" wp14:anchorId="7FA1C3FA" wp14:editId="7971DB02">
-            <wp:extent cx="4389120" cy="2130552"/>
-            <wp:effectExtent l="0" t="0" r="0" b="3175"/>
-            <wp:docPr id="9" name="Picture 9"/>
             <wp:cNvGraphicFramePr>
               <a:graphicFrameLocks xmlns:a="http://schemas.openxmlformats.org/drawingml/2006/main" noChangeAspect="1"/>
             </wp:cNvGraphicFramePr>
@@ -3655,7 +3777,7 @@
                   <pic:spPr>
                     <a:xfrm>
                       <a:off x="0" y="0"/>
-                      <a:ext cx="4389120" cy="2130552"/>
+                      <a:ext cx="5943600" cy="3549650"/>
                     </a:xfrm>
                     <a:prstGeom prst="rect">
                       <a:avLst/>
@@ -3669,16 +3791,171 @@
       </w:r>
     </w:p>
     <w:p>
-      <w:r>
-        <w:rPr>
-          <w:noProof/>
-        </w:rPr>
-        <w:lastRenderedPageBreak/>
+      <w:pPr>
+        <w:jc w:val="both"/>
+      </w:pPr>
+      <w:r>
+        <w:t xml:space="preserve">Login using username, </w:t>
+      </w:r>
+      <w:proofErr w:type="spellStart"/>
+      <w:r>
+        <w:t>FHIRedUp</w:t>
+      </w:r>
+      <w:proofErr w:type="spellEnd"/>
+      <w:r>
+        <w:t xml:space="preserve">, and password, </w:t>
+      </w:r>
+      <w:r>
+        <w:t>PjV7kGTD</w:t>
+      </w:r>
+      <w:r>
+        <w:t>.</w:t>
+      </w:r>
+    </w:p>
+    <w:p>
+      <w:pPr>
+        <w:jc w:val="both"/>
+        <w:rPr>
+          <w:rStyle w:val="Heading2Char"/>
+          <w:rFonts w:eastAsiaTheme="minorHAnsi"/>
+          <w:sz w:val="28"/>
+          <w:szCs w:val="28"/>
+        </w:rPr>
+      </w:pPr>
+      <w:bookmarkStart w:id="13" w:name="_Toc449521967"/>
+      <w:r>
+        <w:rPr>
+          <w:rStyle w:val="Heading2Char"/>
+          <w:rFonts w:eastAsiaTheme="minorHAnsi"/>
+          <w:sz w:val="28"/>
+          <w:szCs w:val="28"/>
+        </w:rPr>
+        <w:t>Patient Lookup</w:t>
+      </w:r>
+      <w:bookmarkEnd w:id="13"/>
+    </w:p>
+    <w:p>
+      <w:pPr>
+        <w:jc w:val="both"/>
+      </w:pPr>
+      <w:r>
+        <w:t>The Patient lookup</w:t>
+      </w:r>
+      <w:r>
+        <w:t xml:space="preserve"> screen should display.</w:t>
+      </w:r>
+      <w:r>
+        <w:t xml:space="preserve"> A user can search by patient name or by patient ID by selecting the appropriate radio button. This user guide employs patient 4 for examples.</w:t>
+      </w:r>
+    </w:p>
+    <w:p>
+      <w:r>
+        <w:rPr>
+          <w:noProof/>
+        </w:rPr>
+        <mc:AlternateContent>
+          <mc:Choice Requires="wps">
+            <w:drawing>
+              <wp:anchor distT="45720" distB="45720" distL="114300" distR="114300" simplePos="0" relativeHeight="251671552" behindDoc="0" locked="0" layoutInCell="1" allowOverlap="1" wp14:anchorId="34A4921F" wp14:editId="24D44A75">
+                <wp:simplePos x="0" y="0"/>
+                <wp:positionH relativeFrom="column">
+                  <wp:posOffset>4648200</wp:posOffset>
+                </wp:positionH>
+                <wp:positionV relativeFrom="paragraph">
+                  <wp:posOffset>449580</wp:posOffset>
+                </wp:positionV>
+                <wp:extent cx="1661160" cy="1404620"/>
+                <wp:effectExtent l="0" t="0" r="0" b="0"/>
+                <wp:wrapSquare wrapText="bothSides"/>
+                <wp:docPr id="11" name="Text Box 2"/>
+                <wp:cNvGraphicFramePr>
+                  <a:graphicFrameLocks xmlns:a="http://schemas.openxmlformats.org/drawingml/2006/main"/>
+                </wp:cNvGraphicFramePr>
+                <a:graphic xmlns:a="http://schemas.openxmlformats.org/drawingml/2006/main">
+                  <a:graphicData uri="http://schemas.microsoft.com/office/word/2010/wordprocessingShape">
+                    <wps:wsp>
+                      <wps:cNvSpPr txBox="1">
+                        <a:spLocks noChangeArrowheads="1"/>
+                      </wps:cNvSpPr>
+                      <wps:spPr bwMode="auto">
+                        <a:xfrm>
+                          <a:off x="0" y="0"/>
+                          <a:ext cx="1661160" cy="1404620"/>
+                        </a:xfrm>
+                        <a:prstGeom prst="rect">
+                          <a:avLst/>
+                        </a:prstGeom>
+                        <a:solidFill>
+                          <a:srgbClr val="FFFFFF"/>
+                        </a:solidFill>
+                        <a:ln w="9525">
+                          <a:noFill/>
+                          <a:miter lim="800000"/>
+                          <a:headEnd/>
+                          <a:tailEnd/>
+                        </a:ln>
+                      </wps:spPr>
+                      <wps:txbx>
+                        <w:txbxContent>
+                          <w:p>
+                            <w:pPr>
+                              <w:jc w:val="both"/>
+                            </w:pPr>
+                            <w:r>
+                              <w:t>A user can enter either the patient’s name or ID in the search bar.</w:t>
+                            </w:r>
+                          </w:p>
+                        </w:txbxContent>
+                      </wps:txbx>
+                      <wps:bodyPr rot="0" vert="horz" wrap="square" lIns="91440" tIns="45720" rIns="91440" bIns="45720" anchor="t" anchorCtr="0">
+                        <a:spAutoFit/>
+                      </wps:bodyPr>
+                    </wps:wsp>
+                  </a:graphicData>
+                </a:graphic>
+                <wp14:sizeRelH relativeFrom="margin">
+                  <wp14:pctWidth>0</wp14:pctWidth>
+                </wp14:sizeRelH>
+                <wp14:sizeRelV relativeFrom="margin">
+                  <wp14:pctHeight>20000</wp14:pctHeight>
+                </wp14:sizeRelV>
+              </wp:anchor>
+            </w:drawing>
+          </mc:Choice>
+          <mc:Fallback>
+            <w:pict>
+              <v:shapetype w14:anchorId="34A4921F" id="_x0000_t202" coordsize="21600,21600" o:spt="202" path="m,l,21600r21600,l21600,xe">
+                <v:stroke joinstyle="miter"/>
+                <v:path gradientshapeok="t" o:connecttype="rect"/>
+              </v:shapetype>
+              <v:shape id="Text Box 2" o:spid="_x0000_s1026" type="#_x0000_t202" style="position:absolute;margin-left:366pt;margin-top:35.4pt;width:130.8pt;height:110.6pt;z-index:251671552;visibility:visible;mso-wrap-style:square;mso-width-percent:0;mso-height-percent:200;mso-wrap-distance-left:9pt;mso-wrap-distance-top:3.6pt;mso-wrap-distance-right:9pt;mso-wrap-distance-bottom:3.6pt;mso-position-horizontal:absolute;mso-position-horizontal-relative:text;mso-position-vertical:absolute;mso-position-vertical-relative:text;mso-width-percent:0;mso-height-percent:200;mso-width-relative:margin;mso-height-relative:margin;v-text-anchor:top" o:gfxdata="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" stroked="f">
+                <v:textbox style="mso-fit-shape-to-text:t">
+                  <w:txbxContent>
+                    <w:p>
+                      <w:pPr>
+                        <w:jc w:val="both"/>
+                      </w:pPr>
+                      <w:r>
+                        <w:t>A user can enter either the patient’s name or ID in the search bar.</w:t>
+                      </w:r>
+                    </w:p>
+                  </w:txbxContent>
+                </v:textbox>
+                <w10:wrap type="square"/>
+              </v:shape>
+            </w:pict>
+          </mc:Fallback>
+        </mc:AlternateContent>
+      </w:r>
+      <w:r>
+        <w:rPr>
+          <w:noProof/>
+        </w:rPr>
         <w:drawing>
-          <wp:inline distT="0" distB="0" distL="0" distR="0" wp14:anchorId="2AEFD139" wp14:editId="2A33E4A5">
-            <wp:extent cx="5943600" cy="3700780"/>
-            <wp:effectExtent l="0" t="0" r="0" b="0"/>
-            <wp:docPr id="25" name="Picture 25"/>
+          <wp:inline distT="0" distB="0" distL="0" distR="0" wp14:anchorId="7FA1C3FA" wp14:editId="47F9E20C">
+            <wp:extent cx="4389120" cy="2130552"/>
+            <wp:effectExtent l="0" t="0" r="0" b="3175"/>
+            <wp:docPr id="9" name="Picture 9"/>
             <wp:cNvGraphicFramePr>
               <a:graphicFrameLocks xmlns:a="http://schemas.openxmlformats.org/drawingml/2006/main" noChangeAspect="1"/>
             </wp:cNvGraphicFramePr>
@@ -3698,7 +3975,7 @@
                   <pic:spPr>
                     <a:xfrm>
                       <a:off x="0" y="0"/>
-                      <a:ext cx="5943600" cy="3700780"/>
+                      <a:ext cx="4389120" cy="2130552"/>
                     </a:xfrm>
                     <a:prstGeom prst="rect">
                       <a:avLst/>
@@ -3712,86 +3989,110 @@
       </w:r>
     </w:p>
     <w:p>
-      <w:pPr>
-        <w:jc w:val="both"/>
-      </w:pPr>
-      <w:r>
-        <w:t xml:space="preserve">On each internal page, the Patient lookup and logout links are displayed in the top left and right corners. Any active links are displayed in </w:t>
-      </w:r>
-      <w:r>
-        <w:rPr>
-          <w:color w:val="0070C0"/>
-        </w:rPr>
-        <w:t>blue</w:t>
-      </w:r>
-      <w:r>
-        <w:t>. Selection buttons are displayed as blue buttons with white text as the look up button above.</w:t>
-      </w:r>
-    </w:p>
-    <w:p>
-      <w:pPr>
-        <w:pStyle w:val="Heading2"/>
-        <w:rPr>
-          <w:sz w:val="28"/>
-          <w:szCs w:val="28"/>
-        </w:rPr>
-      </w:pPr>
-      <w:bookmarkStart w:id="14" w:name="_Toc449388104"/>
-      <w:r>
-        <w:rPr>
-          <w:sz w:val="28"/>
-          <w:szCs w:val="28"/>
-        </w:rPr>
-        <w:t>Patient Display</w:t>
-      </w:r>
-      <w:bookmarkEnd w:id="14"/>
-    </w:p>
-    <w:p>
-      <w:pPr>
-        <w:jc w:val="both"/>
-      </w:pPr>
-      <w:r>
-        <w:t>To select a patient, click on the view hyperlink. The patients record displays with their information at the top, their current year’s Hierarchical Condition Categories (HCCs) on the left pane, the candidate missing HCCs in the middle panel with each HCC’s risk score, the year in which it previously appeared on the patient’s EHR,</w:t>
-      </w:r>
-      <w:r>
-        <w:t xml:space="preserve"> the HCC code, and</w:t>
-      </w:r>
-      <w:r>
-        <w:t xml:space="preserve"> a link for adding to or rejecting from the patient’s EHR. The Risk score information and graphical display appear</w:t>
-      </w:r>
-      <w:r>
-        <w:t xml:space="preserve"> on the right panel with the ability to see the impact of adding the candidate HCCs</w:t>
-      </w:r>
-      <w:r>
-        <w:t xml:space="preserve">. The gauge at the top of the right panel indicates the severity of the patient’s </w:t>
-      </w:r>
-      <w:r>
-        <w:t xml:space="preserve">candidate </w:t>
-      </w:r>
-      <w:r>
-        <w:t xml:space="preserve">risk score relative </w:t>
-      </w:r>
-      <w:r>
-        <w:t>to their current risk score</w:t>
-      </w:r>
-      <w:r>
-        <w:t>.</w:t>
-      </w:r>
-    </w:p>
-    <w:p>
-      <w:pPr>
-        <w:jc w:val="center"/>
-      </w:pPr>
       <w:r>
         <w:rPr>
           <w:noProof/>
         </w:rPr>
         <w:lastRenderedPageBreak/>
+        <mc:AlternateContent>
+          <mc:Choice Requires="wps">
+            <w:drawing>
+              <wp:anchor distT="45720" distB="45720" distL="114300" distR="114300" simplePos="0" relativeHeight="251669504" behindDoc="0" locked="0" layoutInCell="1" allowOverlap="1" wp14:anchorId="02D737B6" wp14:editId="21A0FDFD">
+                <wp:simplePos x="0" y="0"/>
+                <wp:positionH relativeFrom="column">
+                  <wp:posOffset>3642360</wp:posOffset>
+                </wp:positionH>
+                <wp:positionV relativeFrom="paragraph">
+                  <wp:posOffset>22860</wp:posOffset>
+                </wp:positionV>
+                <wp:extent cx="2360930" cy="1404620"/>
+                <wp:effectExtent l="0" t="0" r="3810" b="0"/>
+                <wp:wrapSquare wrapText="bothSides"/>
+                <wp:docPr id="217" name="Text Box 2"/>
+                <wp:cNvGraphicFramePr>
+                  <a:graphicFrameLocks xmlns:a="http://schemas.openxmlformats.org/drawingml/2006/main"/>
+                </wp:cNvGraphicFramePr>
+                <a:graphic xmlns:a="http://schemas.openxmlformats.org/drawingml/2006/main">
+                  <a:graphicData uri="http://schemas.microsoft.com/office/word/2010/wordprocessingShape">
+                    <wps:wsp>
+                      <wps:cNvSpPr txBox="1">
+                        <a:spLocks noChangeArrowheads="1"/>
+                      </wps:cNvSpPr>
+                      <wps:spPr bwMode="auto">
+                        <a:xfrm>
+                          <a:off x="0" y="0"/>
+                          <a:ext cx="2360930" cy="1404620"/>
+                        </a:xfrm>
+                        <a:prstGeom prst="rect">
+                          <a:avLst/>
+                        </a:prstGeom>
+                        <a:solidFill>
+                          <a:srgbClr val="FFFFFF"/>
+                        </a:solidFill>
+                        <a:ln w="9525">
+                          <a:noFill/>
+                          <a:miter lim="800000"/>
+                          <a:headEnd/>
+                          <a:tailEnd/>
+                        </a:ln>
+                      </wps:spPr>
+                      <wps:txbx>
+                        <w:txbxContent>
+                          <w:p>
+                            <w:pPr>
+                              <w:jc w:val="both"/>
+                            </w:pPr>
+                            <w:r>
+                              <w:t>After searching for patient 4, the patient appears below the search entry field with a blue hyperlink to view the patient.</w:t>
+                            </w:r>
+                          </w:p>
+                        </w:txbxContent>
+                      </wps:txbx>
+                      <wps:bodyPr rot="0" vert="horz" wrap="square" lIns="91440" tIns="45720" rIns="91440" bIns="45720" anchor="t" anchorCtr="0">
+                        <a:spAutoFit/>
+                      </wps:bodyPr>
+                    </wps:wsp>
+                  </a:graphicData>
+                </a:graphic>
+                <wp14:sizeRelH relativeFrom="margin">
+                  <wp14:pctWidth>40000</wp14:pctWidth>
+                </wp14:sizeRelH>
+                <wp14:sizeRelV relativeFrom="margin">
+                  <wp14:pctHeight>20000</wp14:pctHeight>
+                </wp14:sizeRelV>
+              </wp:anchor>
+            </w:drawing>
+          </mc:Choice>
+          <mc:Fallback>
+            <w:pict>
+              <v:shape w14:anchorId="02D737B6" id="_x0000_s1027" type="#_x0000_t202" style="position:absolute;margin-left:286.8pt;margin-top:1.8pt;width:185.9pt;height:110.6pt;z-index:251669504;visibility:visible;mso-wrap-style:square;mso-width-percent:400;mso-height-percent:200;mso-wrap-distance-left:9pt;mso-wrap-distance-top:3.6pt;mso-wrap-distance-right:9pt;mso-wrap-distance-bottom:3.6pt;mso-position-horizontal:absolute;mso-position-horizontal-relative:text;mso-position-vertical:absolute;mso-position-vertical-relative:text;mso-width-percent:400;mso-height-percent:200;mso-width-relative:margin;mso-height-relative:margin;v-text-anchor:top" o:gfxdata="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" stroked="f">
+                <v:textbox style="mso-fit-shape-to-text:t">
+                  <w:txbxContent>
+                    <w:p>
+                      <w:pPr>
+                        <w:jc w:val="both"/>
+                      </w:pPr>
+                      <w:r>
+                        <w:t>After searching for patient 4, the patient appears below the search entry field with a blue hyperlink to view the patient.</w:t>
+                      </w:r>
+                    </w:p>
+                  </w:txbxContent>
+                </v:textbox>
+                <w10:wrap type="square"/>
+              </v:shape>
+            </w:pict>
+          </mc:Fallback>
+        </mc:AlternateContent>
+      </w:r>
+      <w:r>
+        <w:rPr>
+          <w:noProof/>
+        </w:rPr>
         <w:drawing>
-          <wp:inline distT="0" distB="0" distL="0" distR="0" wp14:anchorId="782C3370" wp14:editId="2D779993">
-            <wp:extent cx="5082493" cy="3343348"/>
-            <wp:effectExtent l="0" t="0" r="4445" b="0"/>
-            <wp:docPr id="26" name="Picture 26"/>
+          <wp:inline distT="0" distB="0" distL="0" distR="0" wp14:anchorId="2AEFD139" wp14:editId="0B3E2079">
+            <wp:extent cx="3419856" cy="2130552"/>
+            <wp:effectExtent l="0" t="0" r="9525" b="3175"/>
+            <wp:docPr id="25" name="Picture 25"/>
             <wp:cNvGraphicFramePr>
               <a:graphicFrameLocks xmlns:a="http://schemas.openxmlformats.org/drawingml/2006/main" noChangeAspect="1"/>
             </wp:cNvGraphicFramePr>
@@ -3811,7 +4112,7 @@
                   <pic:spPr>
                     <a:xfrm>
                       <a:off x="0" y="0"/>
-                      <a:ext cx="5197716" cy="3419144"/>
+                      <a:ext cx="3419856" cy="2130552"/>
                     </a:xfrm>
                     <a:prstGeom prst="rect">
                       <a:avLst/>
@@ -3829,14 +4130,166 @@
         <w:jc w:val="both"/>
       </w:pPr>
       <w:r>
+        <w:t xml:space="preserve">On each internal page, the Patient lookup and logout links are displayed in the top left and right corners. Any active links are displayed in </w:t>
+      </w:r>
+      <w:r>
+        <w:rPr>
+          <w:color w:val="0070C0"/>
+        </w:rPr>
+        <w:t>blue</w:t>
+      </w:r>
+      <w:r>
+        <w:t>. Selection buttons are displayed as blue buttons with white text as the look up button above.</w:t>
+      </w:r>
+    </w:p>
+    <w:p>
+      <w:pPr>
+        <w:pStyle w:val="Heading2"/>
+        <w:rPr>
+          <w:sz w:val="28"/>
+          <w:szCs w:val="28"/>
+        </w:rPr>
+      </w:pPr>
+      <w:bookmarkStart w:id="14" w:name="_Toc449521968"/>
+      <w:r>
+        <w:rPr>
+          <w:sz w:val="28"/>
+          <w:szCs w:val="28"/>
+        </w:rPr>
+        <w:t>Patient Display</w:t>
+      </w:r>
+      <w:bookmarkEnd w:id="14"/>
+    </w:p>
+    <w:p>
+      <w:pPr>
+        <w:jc w:val="both"/>
+      </w:pPr>
+      <w:r>
+        <w:t>To select a patient, click on the view hyperlink. The patients record displays with their information at the top, their current year’s Hierarchical Condition Categories (HCCs) on the left pane, the candidate missing HCCs in the middle panel with each HCC’s risk score, the year in which it previously appeared on the patient’s EHR,</w:t>
+      </w:r>
+      <w:r>
+        <w:t xml:space="preserve"> the HCC code, and</w:t>
+      </w:r>
+      <w:r>
+        <w:t xml:space="preserve"> a link for adding to or rejecting from the patient’s EHR. The Risk score information and graphical display appear</w:t>
+      </w:r>
+      <w:r>
+        <w:t xml:space="preserve"> on the right panel with the ability to see the impact of adding the candidate HCCs</w:t>
+      </w:r>
+      <w:r>
+        <w:t xml:space="preserve">. The gauge at the top of the right panel indicates the severity of the patient’s </w:t>
+      </w:r>
+      <w:r>
+        <w:t xml:space="preserve">candidate </w:t>
+      </w:r>
+      <w:r>
+        <w:t xml:space="preserve">risk score relative </w:t>
+      </w:r>
+      <w:r>
+        <w:t>to their current risk score</w:t>
+      </w:r>
+      <w:r>
+        <w:t>.</w:t>
+      </w:r>
+    </w:p>
+    <w:p>
+      <w:r>
+        <w:rPr>
+          <w:noProof/>
+        </w:rPr>
+        <mc:AlternateContent>
+          <mc:Choice Requires="wps">
+            <w:drawing>
+              <wp:anchor distT="45720" distB="45720" distL="114300" distR="114300" simplePos="0" relativeHeight="251673600" behindDoc="0" locked="0" layoutInCell="1" allowOverlap="1" wp14:anchorId="52889813" wp14:editId="552A182A">
+                <wp:simplePos x="0" y="0"/>
+                <wp:positionH relativeFrom="column">
+                  <wp:posOffset>4472940</wp:posOffset>
+                </wp:positionH>
+                <wp:positionV relativeFrom="paragraph">
+                  <wp:posOffset>139065</wp:posOffset>
+                </wp:positionV>
+                <wp:extent cx="1661160" cy="1404620"/>
+                <wp:effectExtent l="0" t="0" r="0" b="0"/>
+                <wp:wrapSquare wrapText="bothSides"/>
+                <wp:docPr id="12" name="Text Box 2"/>
+                <wp:cNvGraphicFramePr>
+                  <a:graphicFrameLocks xmlns:a="http://schemas.openxmlformats.org/drawingml/2006/main"/>
+                </wp:cNvGraphicFramePr>
+                <a:graphic xmlns:a="http://schemas.openxmlformats.org/drawingml/2006/main">
+                  <a:graphicData uri="http://schemas.microsoft.com/office/word/2010/wordprocessingShape">
+                    <wps:wsp>
+                      <wps:cNvSpPr txBox="1">
+                        <a:spLocks noChangeArrowheads="1"/>
+                      </wps:cNvSpPr>
+                      <wps:spPr bwMode="auto">
+                        <a:xfrm>
+                          <a:off x="0" y="0"/>
+                          <a:ext cx="1661160" cy="1404620"/>
+                        </a:xfrm>
+                        <a:prstGeom prst="rect">
+                          <a:avLst/>
+                        </a:prstGeom>
+                        <a:solidFill>
+                          <a:srgbClr val="FFFFFF"/>
+                        </a:solidFill>
+                        <a:ln w="9525">
+                          <a:noFill/>
+                          <a:miter lim="800000"/>
+                          <a:headEnd/>
+                          <a:tailEnd/>
+                        </a:ln>
+                      </wps:spPr>
+                      <wps:txbx>
+                        <w:txbxContent>
+                          <w:p>
+                            <w:r>
+                              <w:t>After clicking the view link, the patient’s condition record is displayed.</w:t>
+                            </w:r>
+                          </w:p>
+                        </w:txbxContent>
+                      </wps:txbx>
+                      <wps:bodyPr rot="0" vert="horz" wrap="square" lIns="91440" tIns="45720" rIns="91440" bIns="45720" anchor="t" anchorCtr="0">
+                        <a:spAutoFit/>
+                      </wps:bodyPr>
+                    </wps:wsp>
+                  </a:graphicData>
+                </a:graphic>
+                <wp14:sizeRelH relativeFrom="margin">
+                  <wp14:pctWidth>0</wp14:pctWidth>
+                </wp14:sizeRelH>
+                <wp14:sizeRelV relativeFrom="margin">
+                  <wp14:pctHeight>20000</wp14:pctHeight>
+                </wp14:sizeRelV>
+              </wp:anchor>
+            </w:drawing>
+          </mc:Choice>
+          <mc:Fallback>
+            <w:pict>
+              <v:shape w14:anchorId="52889813" id="_x0000_s1028" type="#_x0000_t202" style="position:absolute;margin-left:352.2pt;margin-top:10.95pt;width:130.8pt;height:110.6pt;z-index:251673600;visibility:visible;mso-wrap-style:square;mso-width-percent:0;mso-height-percent:200;mso-wrap-distance-left:9pt;mso-wrap-distance-top:3.6pt;mso-wrap-distance-right:9pt;mso-wrap-distance-bottom:3.6pt;mso-position-horizontal:absolute;mso-position-horizontal-relative:text;mso-position-vertical:absolute;mso-position-vertical-relative:text;mso-width-percent:0;mso-height-percent:200;mso-width-relative:margin;mso-height-relative:margin;v-text-anchor:top" o:gfxdata="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" stroked="f">
+                <v:textbox style="mso-fit-shape-to-text:t">
+                  <w:txbxContent>
+                    <w:p>
+                      <w:r>
+                        <w:t>After clicking the view link, the patient’s condition record is displayed.</w:t>
+                      </w:r>
+                    </w:p>
+                  </w:txbxContent>
+                </v:textbox>
+                <w10:wrap type="square"/>
+              </v:shape>
+            </w:pict>
+          </mc:Fallback>
+        </mc:AlternateContent>
+      </w:r>
+      <w:r>
         <w:rPr>
           <w:noProof/>
         </w:rPr>
         <w:drawing>
-          <wp:inline distT="0" distB="0" distL="0" distR="0" wp14:anchorId="32E507C3" wp14:editId="3E093706">
-            <wp:extent cx="5943600" cy="628015"/>
-            <wp:effectExtent l="0" t="0" r="0" b="635"/>
-            <wp:docPr id="27" name="Picture 27"/>
+          <wp:inline distT="0" distB="0" distL="0" distR="0" wp14:anchorId="782C3370" wp14:editId="3C9FCE84">
+            <wp:extent cx="4334256" cy="2852928"/>
+            <wp:effectExtent l="0" t="0" r="0" b="5080"/>
+            <wp:docPr id="26" name="Picture 26"/>
             <wp:cNvGraphicFramePr>
               <a:graphicFrameLocks xmlns:a="http://schemas.openxmlformats.org/drawingml/2006/main" noChangeAspect="1"/>
             </wp:cNvGraphicFramePr>
@@ -3856,7 +4309,7 @@
                   <pic:spPr>
                     <a:xfrm>
                       <a:off x="0" y="0"/>
-                      <a:ext cx="5943600" cy="628015"/>
+                      <a:ext cx="4334256" cy="2852928"/>
                     </a:xfrm>
                     <a:prstGeom prst="rect">
                       <a:avLst/>
@@ -3871,17 +4324,19 @@
     </w:p>
     <w:p>
       <w:pPr>
+        <w:keepNext/>
         <w:jc w:val="both"/>
       </w:pPr>
       <w:r>
         <w:rPr>
           <w:noProof/>
         </w:rPr>
+        <w:lastRenderedPageBreak/>
         <w:drawing>
-          <wp:inline distT="0" distB="0" distL="0" distR="0" wp14:anchorId="4A7C207E" wp14:editId="187460B6">
-            <wp:extent cx="5943600" cy="2084070"/>
-            <wp:effectExtent l="0" t="0" r="0" b="0"/>
-            <wp:docPr id="28" name="Picture 28"/>
+          <wp:inline distT="0" distB="0" distL="0" distR="0" wp14:anchorId="32E507C3" wp14:editId="3D89348F">
+            <wp:extent cx="5943600" cy="628015"/>
+            <wp:effectExtent l="0" t="0" r="0" b="635"/>
+            <wp:docPr id="27" name="Picture 27"/>
             <wp:cNvGraphicFramePr>
               <a:graphicFrameLocks xmlns:a="http://schemas.openxmlformats.org/drawingml/2006/main" noChangeAspect="1"/>
             </wp:cNvGraphicFramePr>
@@ -3901,7 +4356,7 @@
                   <pic:spPr>
                     <a:xfrm>
                       <a:off x="0" y="0"/>
-                      <a:ext cx="5943600" cy="2084070"/>
+                      <a:ext cx="5943600" cy="628015"/>
                     </a:xfrm>
                     <a:prstGeom prst="rect">
                       <a:avLst/>
@@ -3916,18 +4371,161 @@
     </w:p>
     <w:p>
       <w:pPr>
-        <w:jc w:val="center"/>
-      </w:pPr>
-      <w:r>
-        <w:rPr>
-          <w:noProof/>
-        </w:rPr>
-        <w:lastRenderedPageBreak/>
+        <w:pStyle w:val="Caption"/>
+        <w:jc w:val="both"/>
+      </w:pPr>
+      <w:r>
+        <w:rPr>
+          <w:i w:val="0"/>
+          <w:color w:val="auto"/>
+          <w:sz w:val="20"/>
+        </w:rPr>
+        <w:t>At the top, a patient’s information is always displayed.</w:t>
+      </w:r>
+    </w:p>
+    <w:p>
+      <w:pPr>
+        <w:jc w:val="both"/>
+      </w:pPr>
+      <w:r>
+        <w:rPr>
+          <w:noProof/>
+        </w:rPr>
+        <mc:AlternateContent>
+          <mc:Choice Requires="wps">
+            <w:drawing>
+              <wp:anchor distT="45720" distB="45720" distL="114300" distR="114300" simplePos="0" relativeHeight="251675648" behindDoc="0" locked="0" layoutInCell="1" allowOverlap="1" wp14:anchorId="29FCCCA6" wp14:editId="2C66890A">
+                <wp:simplePos x="0" y="0"/>
+                <wp:positionH relativeFrom="margin">
+                  <wp:align>left</wp:align>
+                </wp:positionH>
+                <wp:positionV relativeFrom="paragraph">
+                  <wp:posOffset>2176145</wp:posOffset>
+                </wp:positionV>
+                <wp:extent cx="5692140" cy="883920"/>
+                <wp:effectExtent l="0" t="0" r="3810" b="0"/>
+                <wp:wrapSquare wrapText="bothSides"/>
+                <wp:docPr id="13" name="Text Box 2"/>
+                <wp:cNvGraphicFramePr>
+                  <a:graphicFrameLocks xmlns:a="http://schemas.openxmlformats.org/drawingml/2006/main"/>
+                </wp:cNvGraphicFramePr>
+                <a:graphic xmlns:a="http://schemas.openxmlformats.org/drawingml/2006/main">
+                  <a:graphicData uri="http://schemas.microsoft.com/office/word/2010/wordprocessingShape">
+                    <wps:wsp>
+                      <wps:cNvSpPr txBox="1">
+                        <a:spLocks noChangeArrowheads="1"/>
+                      </wps:cNvSpPr>
+                      <wps:spPr bwMode="auto">
+                        <a:xfrm>
+                          <a:off x="0" y="0"/>
+                          <a:ext cx="5692140" cy="883920"/>
+                        </a:xfrm>
+                        <a:prstGeom prst="rect">
+                          <a:avLst/>
+                        </a:prstGeom>
+                        <a:solidFill>
+                          <a:srgbClr val="FFFFFF"/>
+                        </a:solidFill>
+                        <a:ln w="9525">
+                          <a:noFill/>
+                          <a:miter lim="800000"/>
+                          <a:headEnd/>
+                          <a:tailEnd/>
+                        </a:ln>
+                      </wps:spPr>
+                      <wps:txbx>
+                        <w:txbxContent>
+                          <w:p>
+                            <w:pPr>
+                              <w:jc w:val="both"/>
+                              <w:rPr>
+                                <w:sz w:val="20"/>
+                              </w:rPr>
+                            </w:pPr>
+                            <w:r>
+                              <w:rPr>
+                                <w:sz w:val="20"/>
+                              </w:rPr>
+                              <w:t>As shown above, i</w:t>
+                            </w:r>
+                            <w:r>
+                              <w:rPr>
+                                <w:sz w:val="20"/>
+                              </w:rPr>
+                              <w:t>n the left panel, the HCCs on the patient’s record for the current year display. In the center, candidate missing HCCs from previous years on the patient’s EHR display with risk score information. Information regarding the dates and SNOMED codes are shown via links or on the page.</w:t>
+                            </w:r>
+                            <w:r>
+                              <w:rPr>
+                                <w:sz w:val="20"/>
+                              </w:rPr>
+                              <w:t xml:space="preserve"> Shown below, the right panel displays graphical information about the patient’s risk score with or without missing HCCs.</w:t>
+                            </w:r>
+                          </w:p>
+                        </w:txbxContent>
+                      </wps:txbx>
+                      <wps:bodyPr rot="0" vert="horz" wrap="square" lIns="91440" tIns="45720" rIns="91440" bIns="45720" anchor="t" anchorCtr="0">
+                        <a:noAutofit/>
+                      </wps:bodyPr>
+                    </wps:wsp>
+                  </a:graphicData>
+                </a:graphic>
+                <wp14:sizeRelH relativeFrom="margin">
+                  <wp14:pctWidth>0</wp14:pctWidth>
+                </wp14:sizeRelH>
+                <wp14:sizeRelV relativeFrom="margin">
+                  <wp14:pctHeight>0</wp14:pctHeight>
+                </wp14:sizeRelV>
+              </wp:anchor>
+            </w:drawing>
+          </mc:Choice>
+          <mc:Fallback>
+            <w:pict>
+              <v:shape w14:anchorId="29FCCCA6" id="_x0000_s1029" type="#_x0000_t202" style="position:absolute;left:0;text-align:left;margin-left:0;margin-top:171.35pt;width:448.2pt;height:69.6pt;z-index:251675648;visibility:visible;mso-wrap-style:square;mso-width-percent:0;mso-height-percent:0;mso-wrap-distance-left:9pt;mso-wrap-distance-top:3.6pt;mso-wrap-distance-right:9pt;mso-wrap-distance-bottom:3.6pt;mso-position-horizontal:left;mso-position-horizontal-relative:margin;mso-position-vertical:absolute;mso-position-vertical-relative:text;mso-width-percent:0;mso-height-percent:0;mso-width-relative:margin;mso-height-relative:margin;v-text-anchor:top" o:gfxdata="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" stroked="f">
+                <v:textbox>
+                  <w:txbxContent>
+                    <w:p>
+                      <w:pPr>
+                        <w:jc w:val="both"/>
+                        <w:rPr>
+                          <w:sz w:val="20"/>
+                        </w:rPr>
+                      </w:pPr>
+                      <w:r>
+                        <w:rPr>
+                          <w:sz w:val="20"/>
+                        </w:rPr>
+                        <w:t>As shown above, i</w:t>
+                      </w:r>
+                      <w:r>
+                        <w:rPr>
+                          <w:sz w:val="20"/>
+                        </w:rPr>
+                        <w:t>n the left panel, the HCCs on the patient’s record for the current year display. In the center, candidate missing HCCs from previous years on the patient’s EHR display with risk score information. Information regarding the dates and SNOMED codes are shown via links or on the page.</w:t>
+                      </w:r>
+                      <w:r>
+                        <w:rPr>
+                          <w:sz w:val="20"/>
+                        </w:rPr>
+                        <w:t xml:space="preserve"> Shown below, the right panel displays graphical information about the patient’s risk score with or without missing HCCs.</w:t>
+                      </w:r>
+                    </w:p>
+                  </w:txbxContent>
+                </v:textbox>
+                <w10:wrap type="square" anchorx="margin"/>
+              </v:shape>
+            </w:pict>
+          </mc:Fallback>
+        </mc:AlternateContent>
+      </w:r>
+      <w:r>
+        <w:rPr>
+          <w:noProof/>
+        </w:rPr>
         <w:drawing>
-          <wp:inline distT="0" distB="0" distL="0" distR="0" wp14:anchorId="654912E9" wp14:editId="2381DAE0">
-            <wp:extent cx="1828800" cy="4654296"/>
+          <wp:inline distT="0" distB="0" distL="0" distR="0" wp14:anchorId="4A7C207E" wp14:editId="187460B6">
+            <wp:extent cx="5943600" cy="2084070"/>
             <wp:effectExtent l="0" t="0" r="0" b="0"/>
-            <wp:docPr id="29" name="Picture 29"/>
+            <wp:docPr id="28" name="Picture 28"/>
             <wp:cNvGraphicFramePr>
               <a:graphicFrameLocks xmlns:a="http://schemas.openxmlformats.org/drawingml/2006/main" noChangeAspect="1"/>
             </wp:cNvGraphicFramePr>
@@ -3947,7 +4545,7 @@
                   <pic:spPr>
                     <a:xfrm>
                       <a:off x="0" y="0"/>
-                      <a:ext cx="1828800" cy="4654296"/>
+                      <a:ext cx="5943600" cy="2084070"/>
                     </a:xfrm>
                     <a:prstGeom prst="rect">
                       <a:avLst/>
@@ -3959,21 +4557,20 @@
           </wp:inline>
         </w:drawing>
       </w:r>
-      <w:r>
-        <w:tab/>
-      </w:r>
-      <w:r>
-        <w:tab/>
-      </w:r>
+    </w:p>
+    <w:p>
+      <w:pPr>
+        <w:jc w:val="center"/>
+      </w:pPr>
       <w:r>
         <w:rPr>
           <w:noProof/>
         </w:rPr>
         <w:drawing>
-          <wp:inline distT="0" distB="0" distL="0" distR="0" wp14:anchorId="7A5AD17D" wp14:editId="7A64EBCD">
-            <wp:extent cx="1874520" cy="4764024"/>
-            <wp:effectExtent l="0" t="0" r="0" b="0"/>
-            <wp:docPr id="30" name="Picture 30"/>
+          <wp:inline distT="0" distB="0" distL="0" distR="0" wp14:anchorId="654912E9" wp14:editId="5B2D09CD">
+            <wp:extent cx="1554480" cy="3941064"/>
+            <wp:effectExtent l="0" t="0" r="7620" b="2540"/>
+            <wp:docPr id="29" name="Picture 29"/>
             <wp:cNvGraphicFramePr>
               <a:graphicFrameLocks xmlns:a="http://schemas.openxmlformats.org/drawingml/2006/main" noChangeAspect="1"/>
             </wp:cNvGraphicFramePr>
@@ -3993,7 +4590,7 @@
                   <pic:spPr>
                     <a:xfrm>
                       <a:off x="0" y="0"/>
-                      <a:ext cx="1874520" cy="4764024"/>
+                      <a:ext cx="1554480" cy="3941064"/>
                     </a:xfrm>
                     <a:prstGeom prst="rect">
                       <a:avLst/>
@@ -4005,46 +4602,21 @@
           </wp:inline>
         </w:drawing>
       </w:r>
-    </w:p>
-    <w:p>
-      <w:pPr>
-        <w:jc w:val="center"/>
-      </w:pPr>
-    </w:p>
-    <w:p>
-      <w:pPr>
-        <w:pStyle w:val="Heading2"/>
-        <w:rPr>
-          <w:sz w:val="28"/>
-        </w:rPr>
-      </w:pPr>
-      <w:bookmarkStart w:id="15" w:name="_Toc449388105"/>
-      <w:r>
-        <w:rPr>
-          <w:sz w:val="28"/>
-        </w:rPr>
-        <w:t>Candidate Risk Score Meter</w:t>
-      </w:r>
-      <w:bookmarkEnd w:id="15"/>
-    </w:p>
-    <w:p>
-      <w:r>
-        <w:t>The candidate risk score meter (or gauge) indicates the severity of the patient’s candidate risk score relative to their current risk score.  It is used to quickly identify if a patient’s candidate HCCs would make a significant impact to their current risk score if they were added to the patient.</w:t>
-      </w:r>
-    </w:p>
-    <w:p>
-      <w:pPr>
-        <w:jc w:val="center"/>
-      </w:pPr>
+      <w:r>
+        <w:tab/>
+      </w:r>
+      <w:r>
+        <w:tab/>
+      </w:r>
       <w:r>
         <w:rPr>
           <w:noProof/>
         </w:rPr>
         <w:drawing>
-          <wp:inline distT="0" distB="0" distL="0" distR="0" wp14:anchorId="55D91273" wp14:editId="79A5C74F">
-            <wp:extent cx="1116353" cy="1164890"/>
-            <wp:effectExtent l="0" t="0" r="7620" b="0"/>
-            <wp:docPr id="10" name="Picture 10"/>
+          <wp:inline distT="0" distB="0" distL="0" distR="0" wp14:anchorId="7A5AD17D" wp14:editId="4187BEDD">
+            <wp:extent cx="1581912" cy="4032504"/>
+            <wp:effectExtent l="0" t="0" r="0" b="6350"/>
+            <wp:docPr id="30" name="Picture 30"/>
             <wp:cNvGraphicFramePr>
               <a:graphicFrameLocks xmlns:a="http://schemas.openxmlformats.org/drawingml/2006/main" noChangeAspect="1"/>
             </wp:cNvGraphicFramePr>
@@ -4064,7 +4636,7 @@
                   <pic:spPr>
                     <a:xfrm>
                       <a:off x="0" y="0"/>
-                      <a:ext cx="1125875" cy="1174826"/>
+                      <a:ext cx="1581912" cy="4032504"/>
                     </a:xfrm>
                     <a:prstGeom prst="rect">
                       <a:avLst/>
@@ -4076,6 +4648,77 @@
           </wp:inline>
         </w:drawing>
       </w:r>
+    </w:p>
+    <w:p>
+      <w:pPr>
+        <w:jc w:val="center"/>
+      </w:pPr>
+    </w:p>
+    <w:p>
+      <w:pPr>
+        <w:pStyle w:val="Heading2"/>
+        <w:rPr>
+          <w:sz w:val="28"/>
+        </w:rPr>
+      </w:pPr>
+      <w:bookmarkStart w:id="15" w:name="_Toc449521969"/>
+      <w:r>
+        <w:rPr>
+          <w:sz w:val="28"/>
+        </w:rPr>
+        <w:t>Candidate Risk Score Meter</w:t>
+      </w:r>
+      <w:bookmarkEnd w:id="15"/>
+    </w:p>
+    <w:p>
+      <w:r>
+        <w:t>The candidate risk score meter (or gauge) indicates the severity of the patient’s candidate risk score relative to their current risk score.  It is used to quickly identify if a patient’s candidate HCCs would make a significant impact to their current risk score if they were added to the patient.</w:t>
+      </w:r>
+    </w:p>
+    <w:p>
+      <w:pPr>
+        <w:jc w:val="center"/>
+      </w:pPr>
+      <w:r>
+        <w:rPr>
+          <w:noProof/>
+        </w:rPr>
+        <w:drawing>
+          <wp:inline distT="0" distB="0" distL="0" distR="0" wp14:anchorId="55D91273" wp14:editId="50E82B79">
+            <wp:extent cx="950976" cy="996696"/>
+            <wp:effectExtent l="0" t="0" r="1905" b="0"/>
+            <wp:docPr id="14" name="Picture 14"/>
+            <wp:cNvGraphicFramePr>
+              <a:graphicFrameLocks xmlns:a="http://schemas.openxmlformats.org/drawingml/2006/main" noChangeAspect="1"/>
+            </wp:cNvGraphicFramePr>
+            <a:graphic xmlns:a="http://schemas.openxmlformats.org/drawingml/2006/main">
+              <a:graphicData uri="http://schemas.openxmlformats.org/drawingml/2006/picture">
+                <pic:pic xmlns:pic="http://schemas.openxmlformats.org/drawingml/2006/picture">
+                  <pic:nvPicPr>
+                    <pic:cNvPr id="1" name=""/>
+                    <pic:cNvPicPr/>
+                  </pic:nvPicPr>
+                  <pic:blipFill>
+                    <a:blip r:embed="rId35"/>
+                    <a:stretch>
+                      <a:fillRect/>
+                    </a:stretch>
+                  </pic:blipFill>
+                  <pic:spPr>
+                    <a:xfrm>
+                      <a:off x="0" y="0"/>
+                      <a:ext cx="950976" cy="996696"/>
+                    </a:xfrm>
+                    <a:prstGeom prst="rect">
+                      <a:avLst/>
+                    </a:prstGeom>
+                  </pic:spPr>
+                </pic:pic>
+              </a:graphicData>
+            </a:graphic>
+          </wp:inline>
+        </w:drawing>
+      </w:r>
       <w:r>
         <w:br/>
       </w:r>
@@ -4105,7 +4748,6 @@
               <w:rFonts w:ascii="Cambria Math" w:hAnsi="Cambria Math" w:cs="Cambria Math"/>
               <w:sz w:val="22"/>
             </w:rPr>
-            <w:lastRenderedPageBreak/>
             <m:t xml:space="preserve">x% </m:t>
           </m:r>
           <m:r>
@@ -4406,7 +5048,7 @@
           <w:szCs w:val="28"/>
         </w:rPr>
       </w:pPr>
-      <w:bookmarkStart w:id="16" w:name="_Toc449388106"/>
+      <w:bookmarkStart w:id="16" w:name="_Toc449521970"/>
       <w:r>
         <w:rPr>
           <w:sz w:val="28"/>
@@ -4417,6 +5059,9 @@
       <w:bookmarkEnd w:id="16"/>
     </w:p>
     <w:p>
+      <w:pPr>
+        <w:jc w:val="both"/>
+      </w:pPr>
       <w:r>
         <w:t>To view information on a current year HCC, click on the View link for a particular condition.</w:t>
       </w:r>
@@ -4489,7 +5134,7 @@
               </wp:anchor>
             </w:drawing>
           </mc:Choice>
-          <mc:Fallback xmlns:cx="http://schemas.microsoft.com/office/drawing/2014/chartex" xmlns:w16se="http://schemas.microsoft.com/office/word/2015/wordml/symex">
+          <mc:Fallback>
             <w:pict>
               <v:oval w14:anchorId="51604FCD" id="Oval 32" o:spid="_x0000_s1026" style="position:absolute;margin-left:3.6pt;margin-top:17.85pt;width:43.2pt;height:17.4pt;z-index:251659264;visibility:visible;mso-wrap-style:square;mso-wrap-distance-left:9pt;mso-wrap-distance-top:0;mso-wrap-distance-right:9pt;mso-wrap-distance-bottom:0;mso-position-horizontal:absolute;mso-position-horizontal-relative:text;mso-position-vertical:absolute;mso-position-vertical-relative:text;v-text-anchor:middle" o:gfxdata="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" filled="f" strokecolor="red" strokeweight="2pt"/>
             </w:pict>
@@ -4505,57 +5150,6 @@
             <wp:extent cx="1857375" cy="1733550"/>
             <wp:effectExtent l="0" t="0" r="9525" b="0"/>
             <wp:docPr id="31" name="Picture 31"/>
-            <wp:cNvGraphicFramePr>
-              <a:graphicFrameLocks xmlns:a="http://schemas.openxmlformats.org/drawingml/2006/main" noChangeAspect="1"/>
-            </wp:cNvGraphicFramePr>
-            <a:graphic xmlns:a="http://schemas.openxmlformats.org/drawingml/2006/main">
-              <a:graphicData uri="http://schemas.openxmlformats.org/drawingml/2006/picture">
-                <pic:pic xmlns:pic="http://schemas.openxmlformats.org/drawingml/2006/picture">
-                  <pic:nvPicPr>
-                    <pic:cNvPr id="1" name=""/>
-                    <pic:cNvPicPr/>
-                  </pic:nvPicPr>
-                  <pic:blipFill>
-                    <a:blip r:embed="rId35"/>
-                    <a:stretch>
-                      <a:fillRect/>
-                    </a:stretch>
-                  </pic:blipFill>
-                  <pic:spPr>
-                    <a:xfrm>
-                      <a:off x="0" y="0"/>
-                      <a:ext cx="1857375" cy="1733550"/>
-                    </a:xfrm>
-                    <a:prstGeom prst="rect">
-                      <a:avLst/>
-                    </a:prstGeom>
-                  </pic:spPr>
-                </pic:pic>
-              </a:graphicData>
-            </a:graphic>
-          </wp:inline>
-        </w:drawing>
-      </w:r>
-    </w:p>
-    <w:p>
-      <w:pPr>
-        <w:jc w:val="both"/>
-      </w:pPr>
-      <w:r>
-        <w:t>A new window should open displaying the Code’s status for that patient and the related SNOMED codes which were entered and translated to that HCC.</w:t>
-      </w:r>
-    </w:p>
-    <w:p>
-      <w:r>
-        <w:rPr>
-          <w:noProof/>
-        </w:rPr>
-        <w:lastRenderedPageBreak/>
-        <w:drawing>
-          <wp:inline distT="0" distB="0" distL="0" distR="0" wp14:anchorId="07633073" wp14:editId="47F73470">
-            <wp:extent cx="5943600" cy="3533775"/>
-            <wp:effectExtent l="0" t="0" r="0" b="9525"/>
-            <wp:docPr id="33" name="Picture 33"/>
             <wp:cNvGraphicFramePr>
               <a:graphicFrameLocks xmlns:a="http://schemas.openxmlformats.org/drawingml/2006/main" noChangeAspect="1"/>
             </wp:cNvGraphicFramePr>
@@ -4575,6 +5169,57 @@
                   <pic:spPr>
                     <a:xfrm>
                       <a:off x="0" y="0"/>
+                      <a:ext cx="1857375" cy="1733550"/>
+                    </a:xfrm>
+                    <a:prstGeom prst="rect">
+                      <a:avLst/>
+                    </a:prstGeom>
+                  </pic:spPr>
+                </pic:pic>
+              </a:graphicData>
+            </a:graphic>
+          </wp:inline>
+        </w:drawing>
+      </w:r>
+    </w:p>
+    <w:p>
+      <w:pPr>
+        <w:jc w:val="both"/>
+      </w:pPr>
+      <w:r>
+        <w:lastRenderedPageBreak/>
+        <w:t>A new window should open displaying the Code’s status for that patient and the related SNOMED codes which were entered and translated to that HCC.</w:t>
+      </w:r>
+    </w:p>
+    <w:p>
+      <w:r>
+        <w:rPr>
+          <w:noProof/>
+        </w:rPr>
+        <w:drawing>
+          <wp:inline distT="0" distB="0" distL="0" distR="0" wp14:anchorId="07633073" wp14:editId="47F73470">
+            <wp:extent cx="5943600" cy="3533775"/>
+            <wp:effectExtent l="0" t="0" r="0" b="9525"/>
+            <wp:docPr id="33" name="Picture 33"/>
+            <wp:cNvGraphicFramePr>
+              <a:graphicFrameLocks xmlns:a="http://schemas.openxmlformats.org/drawingml/2006/main" noChangeAspect="1"/>
+            </wp:cNvGraphicFramePr>
+            <a:graphic xmlns:a="http://schemas.openxmlformats.org/drawingml/2006/main">
+              <a:graphicData uri="http://schemas.openxmlformats.org/drawingml/2006/picture">
+                <pic:pic xmlns:pic="http://schemas.openxmlformats.org/drawingml/2006/picture">
+                  <pic:nvPicPr>
+                    <pic:cNvPr id="1" name=""/>
+                    <pic:cNvPicPr/>
+                  </pic:nvPicPr>
+                  <pic:blipFill>
+                    <a:blip r:embed="rId37"/>
+                    <a:stretch>
+                      <a:fillRect/>
+                    </a:stretch>
+                  </pic:blipFill>
+                  <pic:spPr>
+                    <a:xfrm>
+                      <a:off x="0" y="0"/>
                       <a:ext cx="5943600" cy="3533775"/>
                     </a:xfrm>
                     <a:prstGeom prst="rect">
@@ -4597,8 +5242,6 @@
       </w:r>
     </w:p>
     <w:p/>
-    <w:p/>
-    <w:p/>
     <w:p>
       <w:pPr>
         <w:pStyle w:val="Heading2"/>
@@ -4607,7 +5250,7 @@
           <w:szCs w:val="28"/>
         </w:rPr>
       </w:pPr>
-      <w:bookmarkStart w:id="17" w:name="_Toc449388107"/>
+      <w:bookmarkStart w:id="17" w:name="_Toc449521971"/>
       <w:r>
         <w:rPr>
           <w:sz w:val="28"/>
@@ -4688,7 +5331,7 @@
               </wp:anchor>
             </w:drawing>
           </mc:Choice>
-          <mc:Fallback xmlns:cx="http://schemas.microsoft.com/office/drawing/2014/chartex" xmlns:w16se="http://schemas.microsoft.com/office/word/2015/wordml/symex">
+          <mc:Fallback>
             <w:pict>
               <v:oval w14:anchorId="41647707" id="Oval 35" o:spid="_x0000_s1026" style="position:absolute;margin-left:106.8pt;margin-top:38.3pt;width:215.4pt;height:20.4pt;z-index:251660288;visibility:visible;mso-wrap-style:square;mso-wrap-distance-left:9pt;mso-wrap-distance-top:0;mso-wrap-distance-right:9pt;mso-wrap-distance-bottom:0;mso-position-horizontal:absolute;mso-position-horizontal-relative:text;mso-position-vertical:absolute;mso-position-vertical-relative:text;v-text-anchor:middle" o:gfxdata="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" filled="f" strokecolor="red" strokeweight="2pt"/>
             </w:pict>
@@ -4723,7 +5366,7 @@
                     <pic:cNvPicPr/>
                   </pic:nvPicPr>
                   <pic:blipFill>
-                    <a:blip r:embed="rId37"/>
+                    <a:blip r:embed="rId38"/>
                     <a:stretch>
                       <a:fillRect/>
                     </a:stretch>
@@ -4752,12 +5395,31 @@
           <w:szCs w:val="28"/>
         </w:rPr>
       </w:pPr>
-      <w:bookmarkStart w:id="18" w:name="_Toc449388108"/>
-      <w:r>
+    </w:p>
+    <w:p>
+      <w:pPr>
+        <w:pStyle w:val="Heading2"/>
         <w:rPr>
           <w:sz w:val="28"/>
           <w:szCs w:val="28"/>
         </w:rPr>
+      </w:pPr>
+    </w:p>
+    <w:p>
+      <w:pPr>
+        <w:pStyle w:val="Heading2"/>
+        <w:rPr>
+          <w:sz w:val="28"/>
+          <w:szCs w:val="28"/>
+        </w:rPr>
+      </w:pPr>
+      <w:bookmarkStart w:id="18" w:name="_Toc449521972"/>
+      <w:r>
+        <w:rPr>
+          <w:sz w:val="28"/>
+          <w:szCs w:val="28"/>
+        </w:rPr>
+        <w:lastRenderedPageBreak/>
         <w:t>Adding an HCC</w:t>
       </w:r>
       <w:bookmarkEnd w:id="18"/>
@@ -4772,17 +5434,16 @@
         <w:rPr>
           <w:noProof/>
         </w:rPr>
-        <w:lastRenderedPageBreak/>
         <mc:AlternateContent>
           <mc:Choice Requires="wps">
             <w:drawing>
-              <wp:anchor distT="0" distB="0" distL="114300" distR="114300" simplePos="0" relativeHeight="251662336" behindDoc="0" locked="0" layoutInCell="1" allowOverlap="1" wp14:anchorId="4C3248F0" wp14:editId="3F34F614">
+              <wp:anchor distT="0" distB="0" distL="114300" distR="114300" simplePos="0" relativeHeight="251662336" behindDoc="0" locked="0" layoutInCell="1" allowOverlap="1" wp14:anchorId="4C3248F0" wp14:editId="4FCDD940">
                 <wp:simplePos x="0" y="0"/>
                 <wp:positionH relativeFrom="margin">
-                  <wp:posOffset>-144780</wp:posOffset>
+                  <wp:posOffset>-83820</wp:posOffset>
                 </wp:positionH>
                 <wp:positionV relativeFrom="paragraph">
-                  <wp:posOffset>745490</wp:posOffset>
+                  <wp:posOffset>425450</wp:posOffset>
                 </wp:positionV>
                 <wp:extent cx="533400" cy="312420"/>
                 <wp:effectExtent l="0" t="0" r="19050" b="11430"/>
@@ -4842,9 +5503,9 @@
               </wp:anchor>
             </w:drawing>
           </mc:Choice>
-          <mc:Fallback xmlns:cx="http://schemas.microsoft.com/office/drawing/2014/chartex" xmlns:w16se="http://schemas.microsoft.com/office/word/2015/wordml/symex">
+          <mc:Fallback>
             <w:pict>
-              <v:oval w14:anchorId="3FFF99B8" id="Oval 37" o:spid="_x0000_s1026" style="position:absolute;margin-left:-11.4pt;margin-top:58.7pt;width:42pt;height:24.6pt;z-index:251662336;visibility:visible;mso-wrap-style:square;mso-width-percent:0;mso-height-percent:0;mso-wrap-distance-left:9pt;mso-wrap-distance-top:0;mso-wrap-distance-right:9pt;mso-wrap-distance-bottom:0;mso-position-horizontal:absolute;mso-position-horizontal-relative:margin;mso-position-vertical:absolute;mso-position-vertical-relative:text;mso-width-percent:0;mso-height-percent:0;mso-width-relative:margin;mso-height-relative:margin;v-text-anchor:middle" o:gfxdata="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" filled="f" strokecolor="red" strokeweight="2pt">
+              <v:oval w14:anchorId="4106792C" id="Oval 37" o:spid="_x0000_s1026" style="position:absolute;margin-left:-6.6pt;margin-top:33.5pt;width:42pt;height:24.6pt;z-index:251662336;visibility:visible;mso-wrap-style:square;mso-width-percent:0;mso-height-percent:0;mso-wrap-distance-left:9pt;mso-wrap-distance-top:0;mso-wrap-distance-right:9pt;mso-wrap-distance-bottom:0;mso-position-horizontal:absolute;mso-position-horizontal-relative:margin;mso-position-vertical:absolute;mso-position-vertical-relative:text;mso-width-percent:0;mso-height-percent:0;mso-width-relative:margin;mso-height-relative:margin;v-text-anchor:middle" o:gfxdata="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" filled="f" strokecolor="red" strokeweight="2pt">
                 <w10:wrap anchorx="margin"/>
               </v:oval>
             </w:pict>
@@ -4856,63 +5517,10 @@
           <w:noProof/>
         </w:rPr>
         <w:drawing>
-          <wp:inline distT="0" distB="0" distL="0" distR="0" wp14:anchorId="566F6BFD" wp14:editId="2AA4A32A">
-            <wp:extent cx="5829300" cy="1276350"/>
-            <wp:effectExtent l="0" t="0" r="0" b="0"/>
+          <wp:inline distT="0" distB="0" distL="0" distR="0" wp14:anchorId="566F6BFD" wp14:editId="2204DCEA">
+            <wp:extent cx="4965192" cy="1088136"/>
+            <wp:effectExtent l="0" t="0" r="6985" b="0"/>
             <wp:docPr id="36" name="Picture 36"/>
-            <wp:cNvGraphicFramePr>
-              <a:graphicFrameLocks xmlns:a="http://schemas.openxmlformats.org/drawingml/2006/main" noChangeAspect="1"/>
-            </wp:cNvGraphicFramePr>
-            <a:graphic xmlns:a="http://schemas.openxmlformats.org/drawingml/2006/main">
-              <a:graphicData uri="http://schemas.openxmlformats.org/drawingml/2006/picture">
-                <pic:pic xmlns:pic="http://schemas.openxmlformats.org/drawingml/2006/picture">
-                  <pic:nvPicPr>
-                    <pic:cNvPr id="1" name=""/>
-                    <pic:cNvPicPr/>
-                  </pic:nvPicPr>
-                  <pic:blipFill>
-                    <a:blip r:embed="rId37"/>
-                    <a:stretch>
-                      <a:fillRect/>
-                    </a:stretch>
-                  </pic:blipFill>
-                  <pic:spPr>
-                    <a:xfrm>
-                      <a:off x="0" y="0"/>
-                      <a:ext cx="5829300" cy="1276350"/>
-                    </a:xfrm>
-                    <a:prstGeom prst="rect">
-                      <a:avLst/>
-                    </a:prstGeom>
-                  </pic:spPr>
-                </pic:pic>
-              </a:graphicData>
-            </a:graphic>
-          </wp:inline>
-        </w:drawing>
-      </w:r>
-    </w:p>
-    <w:p>
-      <w:pPr>
-        <w:jc w:val="both"/>
-      </w:pPr>
-      <w:r>
-        <w:t>A new window should open allowing the user to select corresponding SNOMED codes, the verification status which should be confirmed by default, and to enter supporting reasons.</w:t>
-      </w:r>
-    </w:p>
-    <w:p>
-      <w:pPr>
-        <w:jc w:val="center"/>
-      </w:pPr>
-      <w:r>
-        <w:rPr>
-          <w:noProof/>
-        </w:rPr>
-        <w:drawing>
-          <wp:inline distT="0" distB="0" distL="0" distR="0" wp14:anchorId="766482FB" wp14:editId="2D28CCDB">
-            <wp:extent cx="4736592" cy="2843784"/>
-            <wp:effectExtent l="0" t="0" r="6985" b="0"/>
-            <wp:docPr id="38" name="Picture 38"/>
             <wp:cNvGraphicFramePr>
               <a:graphicFrameLocks xmlns:a="http://schemas.openxmlformats.org/drawingml/2006/main" noChangeAspect="1"/>
             </wp:cNvGraphicFramePr>
@@ -4932,7 +5540,7 @@
                   <pic:spPr>
                     <a:xfrm>
                       <a:off x="0" y="0"/>
-                      <a:ext cx="4736592" cy="2843784"/>
+                      <a:ext cx="4965192" cy="1088136"/>
                     </a:xfrm>
                     <a:prstGeom prst="rect">
                       <a:avLst/>
@@ -4950,29 +5558,22 @@
         <w:jc w:val="both"/>
       </w:pPr>
       <w:r>
-        <w:t>Once added the graphical display at the right automatically updates showing the current HCCs in blue and candidate HCCs in black. The pie chart displays the percentage each HCC contributes to the total. To display the percentage, hover over the pie slice.</w:t>
-      </w:r>
-      <w:r>
-        <w:t xml:space="preserve"> </w:t>
-      </w:r>
-    </w:p>
-    <w:p>
-      <w:pPr>
-        <w:jc w:val="both"/>
-        <w:rPr>
-          <w:noProof/>
-        </w:rPr>
-      </w:pPr>
-      <w:r>
-        <w:rPr>
-          <w:noProof/>
-        </w:rPr>
-        <w:lastRenderedPageBreak/>
+        <w:t>A new window should open allowing the user to select corresponding SNOMED codes, the verification status which should be confirmed by default, and to enter supporting reasons.</w:t>
+      </w:r>
+    </w:p>
+    <w:p>
+      <w:pPr>
+        <w:jc w:val="center"/>
+      </w:pPr>
+      <w:r>
+        <w:rPr>
+          <w:noProof/>
+        </w:rPr>
         <w:drawing>
-          <wp:inline distT="0" distB="0" distL="0" distR="0" wp14:anchorId="31EBD718" wp14:editId="1187BE08">
-            <wp:extent cx="3105150" cy="4638675"/>
+          <wp:inline distT="0" distB="0" distL="0" distR="0" wp14:anchorId="766482FB" wp14:editId="4C851CAF">
+            <wp:extent cx="3794760" cy="2276856"/>
             <wp:effectExtent l="0" t="0" r="0" b="9525"/>
-            <wp:docPr id="40" name="Picture 40"/>
+            <wp:docPr id="38" name="Picture 38"/>
             <wp:cNvGraphicFramePr>
               <a:graphicFrameLocks xmlns:a="http://schemas.openxmlformats.org/drawingml/2006/main" noChangeAspect="1"/>
             </wp:cNvGraphicFramePr>
@@ -4992,7 +5593,7 @@
                   <pic:spPr>
                     <a:xfrm>
                       <a:off x="0" y="0"/>
-                      <a:ext cx="3105150" cy="4638675"/>
+                      <a:ext cx="3794760" cy="2276856"/>
                     </a:xfrm>
                     <a:prstGeom prst="rect">
                       <a:avLst/>
@@ -5004,21 +5605,40 @@
           </wp:inline>
         </w:drawing>
       </w:r>
-      <w:r>
-        <w:rPr>
-          <w:noProof/>
-        </w:rPr>
+    </w:p>
+    <w:p>
+      <w:pPr>
+        <w:jc w:val="both"/>
+      </w:pPr>
+      <w:r>
+        <w:t>Once added</w:t>
+      </w:r>
+      <w:r>
+        <w:t>,</w:t>
+      </w:r>
+      <w:r>
+        <w:t xml:space="preserve"> the graphical display at the right automatically updates showing the current HCCs in blue and candidate HCCs in black. The pie chart displays the percentage each HCC contributes to the total. To display the percentage, hover over the pie slice.</w:t>
+      </w:r>
+      <w:r>
         <w:t xml:space="preserve"> </w:t>
       </w:r>
+    </w:p>
+    <w:p>
+      <w:pPr>
+        <w:jc w:val="center"/>
+        <w:rPr>
+          <w:noProof/>
+        </w:rPr>
+      </w:pPr>
       <w:r>
         <w:rPr>
           <w:noProof/>
         </w:rPr>
         <w:drawing>
-          <wp:inline distT="0" distB="0" distL="0" distR="0" wp14:anchorId="5CB079C4" wp14:editId="793C2B91">
-            <wp:extent cx="2705100" cy="2686050"/>
-            <wp:effectExtent l="0" t="0" r="0" b="0"/>
-            <wp:docPr id="41" name="Picture 41"/>
+          <wp:inline distT="0" distB="0" distL="0" distR="0" wp14:anchorId="31EBD718" wp14:editId="5BF8D319">
+            <wp:extent cx="1709928" cy="2551176"/>
+            <wp:effectExtent l="0" t="0" r="5080" b="1905"/>
+            <wp:docPr id="40" name="Picture 40"/>
             <wp:cNvGraphicFramePr>
               <a:graphicFrameLocks xmlns:a="http://schemas.openxmlformats.org/drawingml/2006/main" noChangeAspect="1"/>
             </wp:cNvGraphicFramePr>
@@ -5038,7 +5658,7 @@
                   <pic:spPr>
                     <a:xfrm>
                       <a:off x="0" y="0"/>
-                      <a:ext cx="2705100" cy="2686050"/>
+                      <a:ext cx="1709928" cy="2551176"/>
                     </a:xfrm>
                     <a:prstGeom prst="rect">
                       <a:avLst/>
@@ -5050,14 +5670,46 @@
           </wp:inline>
         </w:drawing>
       </w:r>
-    </w:p>
-    <w:p>
-      <w:pPr>
-        <w:jc w:val="both"/>
-        <w:rPr>
-          <w:noProof/>
-        </w:rPr>
-      </w:pPr>
+      <w:r>
+        <w:rPr>
+          <w:noProof/>
+        </w:rPr>
+        <w:drawing>
+          <wp:inline distT="0" distB="0" distL="0" distR="0" wp14:anchorId="5CB079C4" wp14:editId="2B719B8A">
+            <wp:extent cx="2569464" cy="2551176"/>
+            <wp:effectExtent l="0" t="0" r="2540" b="1905"/>
+            <wp:docPr id="41" name="Picture 41"/>
+            <wp:cNvGraphicFramePr>
+              <a:graphicFrameLocks xmlns:a="http://schemas.openxmlformats.org/drawingml/2006/main" noChangeAspect="1"/>
+            </wp:cNvGraphicFramePr>
+            <a:graphic xmlns:a="http://schemas.openxmlformats.org/drawingml/2006/main">
+              <a:graphicData uri="http://schemas.openxmlformats.org/drawingml/2006/picture">
+                <pic:pic xmlns:pic="http://schemas.openxmlformats.org/drawingml/2006/picture">
+                  <pic:nvPicPr>
+                    <pic:cNvPr id="1" name=""/>
+                    <pic:cNvPicPr/>
+                  </pic:nvPicPr>
+                  <pic:blipFill>
+                    <a:blip r:embed="rId41"/>
+                    <a:stretch>
+                      <a:fillRect/>
+                    </a:stretch>
+                  </pic:blipFill>
+                  <pic:spPr>
+                    <a:xfrm>
+                      <a:off x="0" y="0"/>
+                      <a:ext cx="2569464" cy="2551176"/>
+                    </a:xfrm>
+                    <a:prstGeom prst="rect">
+                      <a:avLst/>
+                    </a:prstGeom>
+                  </pic:spPr>
+                </pic:pic>
+              </a:graphicData>
+            </a:graphic>
+          </wp:inline>
+        </w:drawing>
+      </w:r>
     </w:p>
     <w:p>
       <w:pPr>
@@ -5068,13 +5720,14 @@
           <w:szCs w:val="28"/>
         </w:rPr>
       </w:pPr>
-      <w:bookmarkStart w:id="19" w:name="_Toc449388109"/>
+      <w:bookmarkStart w:id="19" w:name="_Toc449521973"/>
       <w:r>
         <w:rPr>
           <w:noProof/>
           <w:sz w:val="28"/>
           <w:szCs w:val="28"/>
         </w:rPr>
+        <w:lastRenderedPageBreak/>
         <w:t>Rejecting HCCs</w:t>
       </w:r>
       <w:bookmarkEnd w:id="19"/>
@@ -5117,7 +5770,6 @@
         <w:rPr>
           <w:noProof/>
         </w:rPr>
-        <w:lastRenderedPageBreak/>
         <mc:AlternateContent>
           <mc:Choice Requires="wps">
             <w:drawing>
@@ -5187,7 +5839,7 @@
               </wp:anchor>
             </w:drawing>
           </mc:Choice>
-          <mc:Fallback xmlns:cx="http://schemas.microsoft.com/office/drawing/2014/chartex" xmlns:w16se="http://schemas.microsoft.com/office/word/2015/wordml/symex">
+          <mc:Fallback>
             <w:pict>
               <v:oval w14:anchorId="29055D7C" id="Oval 43" o:spid="_x0000_s1026" style="position:absolute;margin-left:16.8pt;margin-top:77.75pt;width:42pt;height:24.6pt;z-index:251664384;visibility:visible;mso-wrap-style:square;mso-width-percent:0;mso-height-percent:0;mso-wrap-distance-left:9pt;mso-wrap-distance-top:0;mso-wrap-distance-right:9pt;mso-wrap-distance-bottom:0;mso-position-horizontal:absolute;mso-position-horizontal-relative:margin;mso-position-vertical:absolute;mso-position-vertical-relative:text;mso-width-percent:0;mso-height-percent:0;mso-width-relative:margin;mso-height-relative:margin;v-text-anchor:middle" o:gfxdata="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" filled="f" strokecolor="red" strokeweight="2pt">
                 <w10:wrap anchorx="margin"/>
@@ -5205,67 +5857,6 @@
             <wp:extent cx="5791200" cy="1876425"/>
             <wp:effectExtent l="0" t="0" r="0" b="9525"/>
             <wp:docPr id="42" name="Picture 42"/>
-            <wp:cNvGraphicFramePr>
-              <a:graphicFrameLocks xmlns:a="http://schemas.openxmlformats.org/drawingml/2006/main" noChangeAspect="1"/>
-            </wp:cNvGraphicFramePr>
-            <a:graphic xmlns:a="http://schemas.openxmlformats.org/drawingml/2006/main">
-              <a:graphicData uri="http://schemas.openxmlformats.org/drawingml/2006/picture">
-                <pic:pic xmlns:pic="http://schemas.openxmlformats.org/drawingml/2006/picture">
-                  <pic:nvPicPr>
-                    <pic:cNvPr id="1" name=""/>
-                    <pic:cNvPicPr/>
-                  </pic:nvPicPr>
-                  <pic:blipFill>
-                    <a:blip r:embed="rId41"/>
-                    <a:stretch>
-                      <a:fillRect/>
-                    </a:stretch>
-                  </pic:blipFill>
-                  <pic:spPr>
-                    <a:xfrm>
-                      <a:off x="0" y="0"/>
-                      <a:ext cx="5791200" cy="1876425"/>
-                    </a:xfrm>
-                    <a:prstGeom prst="rect">
-                      <a:avLst/>
-                    </a:prstGeom>
-                  </pic:spPr>
-                </pic:pic>
-              </a:graphicData>
-            </a:graphic>
-          </wp:inline>
-        </w:drawing>
-      </w:r>
-    </w:p>
-    <w:p>
-      <w:pPr>
-        <w:jc w:val="both"/>
-        <w:rPr>
-          <w:noProof/>
-        </w:rPr>
-      </w:pPr>
-      <w:r>
-        <w:rPr>
-          <w:noProof/>
-        </w:rPr>
-        <w:t>A new window opens with showing corresponding SNOMED codes, a default verification status of refuted, and a free text field for notes.</w:t>
-      </w:r>
-    </w:p>
-    <w:p>
-      <w:pPr>
-        <w:rPr>
-          <w:noProof/>
-        </w:rPr>
-      </w:pPr>
-      <w:r>
-        <w:rPr>
-          <w:noProof/>
-        </w:rPr>
-        <w:drawing>
-          <wp:inline distT="0" distB="0" distL="0" distR="0" wp14:anchorId="32E0DA66" wp14:editId="6622506C">
-            <wp:extent cx="5943600" cy="3587750"/>
-            <wp:effectExtent l="0" t="0" r="0" b="0"/>
-            <wp:docPr id="44" name="Picture 44"/>
             <wp:cNvGraphicFramePr>
               <a:graphicFrameLocks xmlns:a="http://schemas.openxmlformats.org/drawingml/2006/main" noChangeAspect="1"/>
             </wp:cNvGraphicFramePr>
@@ -5285,6 +5876,67 @@
                   <pic:spPr>
                     <a:xfrm>
                       <a:off x="0" y="0"/>
+                      <a:ext cx="5791200" cy="1876425"/>
+                    </a:xfrm>
+                    <a:prstGeom prst="rect">
+                      <a:avLst/>
+                    </a:prstGeom>
+                  </pic:spPr>
+                </pic:pic>
+              </a:graphicData>
+            </a:graphic>
+          </wp:inline>
+        </w:drawing>
+      </w:r>
+    </w:p>
+    <w:p>
+      <w:pPr>
+        <w:jc w:val="both"/>
+        <w:rPr>
+          <w:noProof/>
+        </w:rPr>
+      </w:pPr>
+      <w:r>
+        <w:rPr>
+          <w:noProof/>
+        </w:rPr>
+        <w:t>A new window opens with showing corresponding SNOMED codes, a default verification status of refuted, and a free text field for notes.</w:t>
+      </w:r>
+    </w:p>
+    <w:p>
+      <w:pPr>
+        <w:rPr>
+          <w:noProof/>
+        </w:rPr>
+      </w:pPr>
+      <w:r>
+        <w:rPr>
+          <w:noProof/>
+        </w:rPr>
+        <w:drawing>
+          <wp:inline distT="0" distB="0" distL="0" distR="0" wp14:anchorId="32E0DA66" wp14:editId="6622506C">
+            <wp:extent cx="5943600" cy="3587750"/>
+            <wp:effectExtent l="0" t="0" r="0" b="0"/>
+            <wp:docPr id="44" name="Picture 44"/>
+            <wp:cNvGraphicFramePr>
+              <a:graphicFrameLocks xmlns:a="http://schemas.openxmlformats.org/drawingml/2006/main" noChangeAspect="1"/>
+            </wp:cNvGraphicFramePr>
+            <a:graphic xmlns:a="http://schemas.openxmlformats.org/drawingml/2006/main">
+              <a:graphicData uri="http://schemas.openxmlformats.org/drawingml/2006/picture">
+                <pic:pic xmlns:pic="http://schemas.openxmlformats.org/drawingml/2006/picture">
+                  <pic:nvPicPr>
+                    <pic:cNvPr id="1" name=""/>
+                    <pic:cNvPicPr/>
+                  </pic:nvPicPr>
+                  <pic:blipFill>
+                    <a:blip r:embed="rId43"/>
+                    <a:stretch>
+                      <a:fillRect/>
+                    </a:stretch>
+                  </pic:blipFill>
+                  <pic:spPr>
+                    <a:xfrm>
+                      <a:off x="0" y="0"/>
                       <a:ext cx="5943600" cy="3587750"/>
                     </a:xfrm>
                     <a:prstGeom prst="rect">
@@ -5304,10 +5956,18 @@
           <w:noProof/>
         </w:rPr>
       </w:pPr>
-      <w:r>
-        <w:rPr>
-          <w:noProof/>
-        </w:rPr>
+    </w:p>
+    <w:p>
+      <w:pPr>
+        <w:rPr>
+          <w:noProof/>
+        </w:rPr>
+      </w:pPr>
+      <w:r>
+        <w:rPr>
+          <w:noProof/>
+        </w:rPr>
+        <w:lastRenderedPageBreak/>
         <w:t xml:space="preserve">To complete rejection, enter notes and select reject. </w:t>
       </w:r>
     </w:p>
@@ -5321,7 +5981,6 @@
         <w:rPr>
           <w:noProof/>
         </w:rPr>
-        <w:lastRenderedPageBreak/>
         <mc:AlternateContent>
           <mc:Choice Requires="wps">
             <w:drawing>
@@ -5391,7 +6050,7 @@
               </wp:anchor>
             </w:drawing>
           </mc:Choice>
-          <mc:Fallback xmlns:cx="http://schemas.microsoft.com/office/drawing/2014/chartex" xmlns:w16se="http://schemas.microsoft.com/office/word/2015/wordml/symex">
+          <mc:Fallback>
             <w:pict>
               <v:oval w14:anchorId="32660CAA" id="Oval 46" o:spid="_x0000_s1026" style="position:absolute;margin-left:373.8pt;margin-top:249pt;width:42pt;height:24.6pt;z-index:251666432;visibility:visible;mso-wrap-style:square;mso-width-percent:0;mso-height-percent:0;mso-wrap-distance-left:9pt;mso-wrap-distance-top:0;mso-wrap-distance-right:9pt;mso-wrap-distance-bottom:0;mso-position-horizontal:absolute;mso-position-horizontal-relative:margin;mso-position-vertical:absolute;mso-position-vertical-relative:text;mso-width-percent:0;mso-height-percent:0;mso-width-relative:margin;mso-height-relative:margin;v-text-anchor:middle" o:gfxdata="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" filled="f" strokecolor="red" strokeweight="2pt">
                 <w10:wrap anchorx="margin"/>
@@ -5409,67 +6068,6 @@
             <wp:extent cx="5943600" cy="3503930"/>
             <wp:effectExtent l="0" t="0" r="0" b="1270"/>
             <wp:docPr id="45" name="Picture 45"/>
-            <wp:cNvGraphicFramePr>
-              <a:graphicFrameLocks xmlns:a="http://schemas.openxmlformats.org/drawingml/2006/main" noChangeAspect="1"/>
-            </wp:cNvGraphicFramePr>
-            <a:graphic xmlns:a="http://schemas.openxmlformats.org/drawingml/2006/main">
-              <a:graphicData uri="http://schemas.openxmlformats.org/drawingml/2006/picture">
-                <pic:pic xmlns:pic="http://schemas.openxmlformats.org/drawingml/2006/picture">
-                  <pic:nvPicPr>
-                    <pic:cNvPr id="1" name=""/>
-                    <pic:cNvPicPr/>
-                  </pic:nvPicPr>
-                  <pic:blipFill>
-                    <a:blip r:embed="rId43"/>
-                    <a:stretch>
-                      <a:fillRect/>
-                    </a:stretch>
-                  </pic:blipFill>
-                  <pic:spPr>
-                    <a:xfrm>
-                      <a:off x="0" y="0"/>
-                      <a:ext cx="5943600" cy="3503930"/>
-                    </a:xfrm>
-                    <a:prstGeom prst="rect">
-                      <a:avLst/>
-                    </a:prstGeom>
-                  </pic:spPr>
-                </pic:pic>
-              </a:graphicData>
-            </a:graphic>
-          </wp:inline>
-        </w:drawing>
-      </w:r>
-    </w:p>
-    <w:p>
-      <w:pPr>
-        <w:jc w:val="both"/>
-        <w:rPr>
-          <w:noProof/>
-        </w:rPr>
-      </w:pPr>
-      <w:r>
-        <w:rPr>
-          <w:noProof/>
-        </w:rPr>
-        <w:t>The HCC no longer appears in the candidate HCC list unless include Rejected HCCs is displayed. The graphs at th right are updated a well.</w:t>
-      </w:r>
-    </w:p>
-    <w:p>
-      <w:pPr>
-        <w:rPr>
-          <w:noProof/>
-        </w:rPr>
-      </w:pPr>
-      <w:r>
-        <w:rPr>
-          <w:noProof/>
-        </w:rPr>
-        <w:drawing>
-          <wp:inline distT="0" distB="0" distL="0" distR="0" wp14:anchorId="3C7D4E04" wp14:editId="70216D52">
-            <wp:extent cx="3529584" cy="1581912"/>
-            <wp:effectExtent l="0" t="0" r="0" b="0"/>
-            <wp:docPr id="47" name="Picture 47"/>
             <wp:cNvGraphicFramePr>
               <a:graphicFrameLocks xmlns:a="http://schemas.openxmlformats.org/drawingml/2006/main" noChangeAspect="1"/>
             </wp:cNvGraphicFramePr>
@@ -5489,7 +6087,7 @@
                   <pic:spPr>
                     <a:xfrm>
                       <a:off x="0" y="0"/>
-                      <a:ext cx="3529584" cy="1581912"/>
+                      <a:ext cx="5943600" cy="3503930"/>
                     </a:xfrm>
                     <a:prstGeom prst="rect">
                       <a:avLst/>
@@ -5501,21 +6099,138 @@
           </wp:inline>
         </w:drawing>
       </w:r>
-      <w:r>
-        <w:rPr>
-          <w:noProof/>
-        </w:rPr>
-        <w:tab/>
+    </w:p>
+    <w:p>
+      <w:pPr>
+        <w:jc w:val="both"/>
+        <w:rPr>
+          <w:noProof/>
+        </w:rPr>
+      </w:pPr>
+      <w:r>
+        <w:rPr>
+          <w:noProof/>
+        </w:rPr>
+        <w:t>The HCC no longer appears in the candidate HCC list unless include Rejected HCCs is displayed. The graphs at th</w:t>
+      </w:r>
+      <w:r>
+        <w:rPr>
+          <w:noProof/>
+        </w:rPr>
+        <w:t>e</w:t>
+      </w:r>
+      <w:r>
+        <w:rPr>
+          <w:noProof/>
+        </w:rPr>
+        <w:t xml:space="preserve"> right are updated a well.</w:t>
+      </w:r>
+    </w:p>
+    <w:p>
+      <w:pPr>
+        <w:rPr>
+          <w:noProof/>
+        </w:rPr>
+      </w:pPr>
+      <w:r>
+        <w:rPr>
+          <w:noProof/>
+        </w:rPr>
+        <mc:AlternateContent>
+          <mc:Choice Requires="wps">
+            <w:drawing>
+              <wp:anchor distT="45720" distB="45720" distL="114300" distR="114300" simplePos="0" relativeHeight="251677696" behindDoc="1" locked="0" layoutInCell="1" allowOverlap="1" wp14:anchorId="44D4ED1A" wp14:editId="0A3B08D9">
+                <wp:simplePos x="0" y="0"/>
+                <wp:positionH relativeFrom="margin">
+                  <wp:align>left</wp:align>
+                </wp:positionH>
+                <wp:positionV relativeFrom="paragraph">
+                  <wp:posOffset>168910</wp:posOffset>
+                </wp:positionV>
+                <wp:extent cx="3482340" cy="563880"/>
+                <wp:effectExtent l="0" t="0" r="22860" b="26670"/>
+                <wp:wrapNone/>
+                <wp:docPr id="15" name="Text Box 2"/>
+                <wp:cNvGraphicFramePr>
+                  <a:graphicFrameLocks xmlns:a="http://schemas.openxmlformats.org/drawingml/2006/main"/>
+                </wp:cNvGraphicFramePr>
+                <a:graphic xmlns:a="http://schemas.openxmlformats.org/drawingml/2006/main">
+                  <a:graphicData uri="http://schemas.microsoft.com/office/word/2010/wordprocessingShape">
+                    <wps:wsp>
+                      <wps:cNvSpPr txBox="1">
+                        <a:spLocks noChangeArrowheads="1"/>
+                      </wps:cNvSpPr>
+                      <wps:spPr bwMode="auto">
+                        <a:xfrm>
+                          <a:off x="0" y="0"/>
+                          <a:ext cx="3482340" cy="563880"/>
+                        </a:xfrm>
+                        <a:prstGeom prst="rect">
+                          <a:avLst/>
+                        </a:prstGeom>
+                        <a:solidFill>
+                          <a:srgbClr val="FFFFFF"/>
+                        </a:solidFill>
+                        <a:ln w="9525">
+                          <a:solidFill>
+                            <a:srgbClr val="000000"/>
+                          </a:solidFill>
+                          <a:miter lim="800000"/>
+                          <a:headEnd/>
+                          <a:tailEnd/>
+                        </a:ln>
+                      </wps:spPr>
+                      <wps:txbx>
+                        <w:txbxContent>
+                          <w:p>
+                            <w:r>
+                              <w:t>The images show the graphical display after rejecting an HCC.</w:t>
+                            </w:r>
+                          </w:p>
+                        </w:txbxContent>
+                      </wps:txbx>
+                      <wps:bodyPr rot="0" vert="horz" wrap="square" lIns="91440" tIns="45720" rIns="91440" bIns="45720" anchor="t" anchorCtr="0">
+                        <a:noAutofit/>
+                      </wps:bodyPr>
+                    </wps:wsp>
+                  </a:graphicData>
+                </a:graphic>
+                <wp14:sizeRelH relativeFrom="margin">
+                  <wp14:pctWidth>0</wp14:pctWidth>
+                </wp14:sizeRelH>
+                <wp14:sizeRelV relativeFrom="margin">
+                  <wp14:pctHeight>0</wp14:pctHeight>
+                </wp14:sizeRelV>
+              </wp:anchor>
+            </w:drawing>
+          </mc:Choice>
+          <mc:Fallback>
+            <w:pict>
+              <v:shape w14:anchorId="44D4ED1A" id="_x0000_s1030" type="#_x0000_t202" style="position:absolute;margin-left:0;margin-top:13.3pt;width:274.2pt;height:44.4pt;z-index:-251638784;visibility:visible;mso-wrap-style:square;mso-width-percent:0;mso-height-percent:0;mso-wrap-distance-left:9pt;mso-wrap-distance-top:3.6pt;mso-wrap-distance-right:9pt;mso-wrap-distance-bottom:3.6pt;mso-position-horizontal:left;mso-position-horizontal-relative:margin;mso-position-vertical:absolute;mso-position-vertical-relative:text;mso-width-percent:0;mso-height-percent:0;mso-width-relative:margin;mso-height-relative:margin;v-text-anchor:top" o:gfxdata="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">
+                <v:textbox>
+                  <w:txbxContent>
+                    <w:p>
+                      <w:r>
+                        <w:t>The images show the graphical display after rejecting an HCC.</w:t>
+                      </w:r>
+                    </w:p>
+                  </w:txbxContent>
+                </v:textbox>
+                <w10:wrap anchorx="margin"/>
+              </v:shape>
+            </w:pict>
+          </mc:Fallback>
+        </mc:AlternateContent>
       </w:r>
       <w:r>
         <w:rPr>
           <w:noProof/>
         </w:rPr>
         <w:drawing>
-          <wp:inline distT="0" distB="0" distL="0" distR="0" wp14:anchorId="5D9C9CBA" wp14:editId="0940AAA5">
-            <wp:extent cx="1380744" cy="3054096"/>
+          <wp:inline distT="0" distB="0" distL="0" distR="0" wp14:anchorId="3C7D4E04" wp14:editId="70216D52">
+            <wp:extent cx="3529584" cy="1581912"/>
             <wp:effectExtent l="0" t="0" r="0" b="0"/>
-            <wp:docPr id="50" name="Picture 50"/>
+            <wp:docPr id="47" name="Picture 47"/>
             <wp:cNvGraphicFramePr>
               <a:graphicFrameLocks xmlns:a="http://schemas.openxmlformats.org/drawingml/2006/main" noChangeAspect="1"/>
             </wp:cNvGraphicFramePr>
@@ -5535,7 +6250,7 @@
                   <pic:spPr>
                     <a:xfrm>
                       <a:off x="0" y="0"/>
-                      <a:ext cx="1380744" cy="3054096"/>
+                      <a:ext cx="3529584" cy="1581912"/>
                     </a:xfrm>
                     <a:prstGeom prst="rect">
                       <a:avLst/>
@@ -5547,23 +6262,21 @@
           </wp:inline>
         </w:drawing>
       </w:r>
-    </w:p>
-    <w:p>
-      <w:pPr>
-        <w:rPr>
-          <w:noProof/>
-        </w:rPr>
-      </w:pPr>
-      <w:r>
-        <w:rPr>
-          <w:noProof/>
-        </w:rPr>
-        <w:lastRenderedPageBreak/>
+      <w:r>
+        <w:rPr>
+          <w:noProof/>
+        </w:rPr>
+        <w:tab/>
+      </w:r>
+      <w:r>
+        <w:rPr>
+          <w:noProof/>
+        </w:rPr>
         <w:drawing>
-          <wp:inline distT="0" distB="0" distL="0" distR="0" wp14:anchorId="1E1C8353" wp14:editId="0E202A44">
-            <wp:extent cx="3575304" cy="1380744"/>
-            <wp:effectExtent l="0" t="0" r="6350" b="0"/>
-            <wp:docPr id="48" name="Picture 48"/>
+          <wp:inline distT="0" distB="0" distL="0" distR="0" wp14:anchorId="5D9C9CBA" wp14:editId="0940AAA5">
+            <wp:extent cx="1380744" cy="3054096"/>
+            <wp:effectExtent l="0" t="0" r="0" b="0"/>
+            <wp:docPr id="50" name="Picture 50"/>
             <wp:cNvGraphicFramePr>
               <a:graphicFrameLocks xmlns:a="http://schemas.openxmlformats.org/drawingml/2006/main" noChangeAspect="1"/>
             </wp:cNvGraphicFramePr>
@@ -5583,7 +6296,7 @@
                   <pic:spPr>
                     <a:xfrm>
                       <a:off x="0" y="0"/>
-                      <a:ext cx="3575304" cy="1380744"/>
+                      <a:ext cx="1380744" cy="3054096"/>
                     </a:xfrm>
                     <a:prstGeom prst="rect">
                       <a:avLst/>
@@ -5595,27 +6308,111 @@
           </wp:inline>
         </w:drawing>
       </w:r>
-      <w:r>
-        <w:rPr>
-          <w:noProof/>
-        </w:rPr>
-        <w:tab/>
-      </w:r>
-      <w:r>
-        <w:rPr>
-          <w:noProof/>
-        </w:rPr>
-        <w:tab/>
+    </w:p>
+    <w:p>
+      <w:pPr>
+        <w:rPr>
+          <w:noProof/>
+        </w:rPr>
+      </w:pPr>
+      <w:r>
+        <w:rPr>
+          <w:noProof/>
+        </w:rPr>
+        <w:lastRenderedPageBreak/>
+        <mc:AlternateContent>
+          <mc:Choice Requires="wps">
+            <w:drawing>
+              <wp:anchor distT="45720" distB="45720" distL="114300" distR="114300" simplePos="0" relativeHeight="251679744" behindDoc="1" locked="0" layoutInCell="1" allowOverlap="1" wp14:anchorId="05EE7D5E" wp14:editId="77966F8A">
+                <wp:simplePos x="0" y="0"/>
+                <wp:positionH relativeFrom="margin">
+                  <wp:align>left</wp:align>
+                </wp:positionH>
+                <wp:positionV relativeFrom="paragraph">
+                  <wp:posOffset>0</wp:posOffset>
+                </wp:positionV>
+                <wp:extent cx="3688080" cy="563880"/>
+                <wp:effectExtent l="0" t="0" r="7620" b="7620"/>
+                <wp:wrapNone/>
+                <wp:docPr id="16" name="Text Box 2"/>
+                <wp:cNvGraphicFramePr>
+                  <a:graphicFrameLocks xmlns:a="http://schemas.openxmlformats.org/drawingml/2006/main"/>
+                </wp:cNvGraphicFramePr>
+                <a:graphic xmlns:a="http://schemas.openxmlformats.org/drawingml/2006/main">
+                  <a:graphicData uri="http://schemas.microsoft.com/office/word/2010/wordprocessingShape">
+                    <wps:wsp>
+                      <wps:cNvSpPr txBox="1">
+                        <a:spLocks noChangeArrowheads="1"/>
+                      </wps:cNvSpPr>
+                      <wps:spPr bwMode="auto">
+                        <a:xfrm>
+                          <a:off x="0" y="0"/>
+                          <a:ext cx="3688080" cy="563880"/>
+                        </a:xfrm>
+                        <a:prstGeom prst="rect">
+                          <a:avLst/>
+                        </a:prstGeom>
+                        <a:solidFill>
+                          <a:srgbClr val="FFFFFF"/>
+                        </a:solidFill>
+                        <a:ln w="9525">
+                          <a:noFill/>
+                          <a:miter lim="800000"/>
+                          <a:headEnd/>
+                          <a:tailEnd/>
+                        </a:ln>
+                      </wps:spPr>
+                      <wps:txbx>
+                        <w:txbxContent>
+                          <w:p>
+                            <w:r>
+                              <w:t>The images show the graphical display after rejecting an HCC and selecting include rejected HCCs.</w:t>
+                            </w:r>
+                          </w:p>
+                        </w:txbxContent>
+                      </wps:txbx>
+                      <wps:bodyPr rot="0" vert="horz" wrap="square" lIns="91440" tIns="45720" rIns="91440" bIns="45720" anchor="t" anchorCtr="0">
+                        <a:noAutofit/>
+                      </wps:bodyPr>
+                    </wps:wsp>
+                  </a:graphicData>
+                </a:graphic>
+                <wp14:sizeRelH relativeFrom="margin">
+                  <wp14:pctWidth>0</wp14:pctWidth>
+                </wp14:sizeRelH>
+                <wp14:sizeRelV relativeFrom="margin">
+                  <wp14:pctHeight>0</wp14:pctHeight>
+                </wp14:sizeRelV>
+              </wp:anchor>
+            </w:drawing>
+          </mc:Choice>
+          <mc:Fallback>
+            <w:pict>
+              <v:shape w14:anchorId="05EE7D5E" id="_x0000_s1031" type="#_x0000_t202" style="position:absolute;margin-left:0;margin-top:0;width:290.4pt;height:44.4pt;z-index:-251636736;visibility:visible;mso-wrap-style:square;mso-width-percent:0;mso-height-percent:0;mso-wrap-distance-left:9pt;mso-wrap-distance-top:3.6pt;mso-wrap-distance-right:9pt;mso-wrap-distance-bottom:3.6pt;mso-position-horizontal:left;mso-position-horizontal-relative:margin;mso-position-vertical:absolute;mso-position-vertical-relative:text;mso-width-percent:0;mso-height-percent:0;mso-width-relative:margin;mso-height-relative:margin;v-text-anchor:top" o:gfxdata="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" stroked="f">
+                <v:textbox>
+                  <w:txbxContent>
+                    <w:p>
+                      <w:r>
+                        <w:t>The images show the graphical display after rejecting an HCC and selecting include rejected HCCs.</w:t>
+                      </w:r>
+                    </w:p>
+                  </w:txbxContent>
+                </v:textbox>
+                <w10:wrap anchorx="margin"/>
+              </v:shape>
+            </w:pict>
+          </mc:Fallback>
+        </mc:AlternateContent>
       </w:r>
       <w:r>
         <w:rPr>
           <w:noProof/>
         </w:rPr>
         <w:drawing>
-          <wp:inline distT="0" distB="0" distL="0" distR="0" wp14:anchorId="6F449598" wp14:editId="5E7E1E48">
-            <wp:extent cx="1298448" cy="2871216"/>
-            <wp:effectExtent l="0" t="0" r="0" b="5715"/>
-            <wp:docPr id="49" name="Picture 49"/>
+          <wp:inline distT="0" distB="0" distL="0" distR="0" wp14:anchorId="1E1C8353" wp14:editId="0E202A44">
+            <wp:extent cx="3575304" cy="1380744"/>
+            <wp:effectExtent l="0" t="0" r="6350" b="0"/>
+            <wp:docPr id="19" name="Picture 19"/>
             <wp:cNvGraphicFramePr>
               <a:graphicFrameLocks xmlns:a="http://schemas.openxmlformats.org/drawingml/2006/main" noChangeAspect="1"/>
             </wp:cNvGraphicFramePr>
@@ -5635,6 +6432,58 @@
                   <pic:spPr>
                     <a:xfrm>
                       <a:off x="0" y="0"/>
+                      <a:ext cx="3575304" cy="1380744"/>
+                    </a:xfrm>
+                    <a:prstGeom prst="rect">
+                      <a:avLst/>
+                    </a:prstGeom>
+                  </pic:spPr>
+                </pic:pic>
+              </a:graphicData>
+            </a:graphic>
+          </wp:inline>
+        </w:drawing>
+      </w:r>
+      <w:r>
+        <w:rPr>
+          <w:noProof/>
+        </w:rPr>
+        <w:tab/>
+      </w:r>
+      <w:r>
+        <w:rPr>
+          <w:noProof/>
+        </w:rPr>
+        <w:tab/>
+      </w:r>
+      <w:r>
+        <w:rPr>
+          <w:noProof/>
+        </w:rPr>
+        <w:drawing>
+          <wp:inline distT="0" distB="0" distL="0" distR="0" wp14:anchorId="6F449598" wp14:editId="5E7E1E48">
+            <wp:extent cx="1298448" cy="2871216"/>
+            <wp:effectExtent l="0" t="0" r="0" b="5715"/>
+            <wp:docPr id="20" name="Picture 20"/>
+            <wp:cNvGraphicFramePr>
+              <a:graphicFrameLocks xmlns:a="http://schemas.openxmlformats.org/drawingml/2006/main" noChangeAspect="1"/>
+            </wp:cNvGraphicFramePr>
+            <a:graphic xmlns:a="http://schemas.openxmlformats.org/drawingml/2006/main">
+              <a:graphicData uri="http://schemas.openxmlformats.org/drawingml/2006/picture">
+                <pic:pic xmlns:pic="http://schemas.openxmlformats.org/drawingml/2006/picture">
+                  <pic:nvPicPr>
+                    <pic:cNvPr id="1" name=""/>
+                    <pic:cNvPicPr/>
+                  </pic:nvPicPr>
+                  <pic:blipFill>
+                    <a:blip r:embed="rId48"/>
+                    <a:stretch>
+                      <a:fillRect/>
+                    </a:stretch>
+                  </pic:blipFill>
+                  <pic:spPr>
+                    <a:xfrm>
+                      <a:off x="0" y="0"/>
                       <a:ext cx="1298448" cy="2871216"/>
                     </a:xfrm>
                     <a:prstGeom prst="rect">
@@ -5650,13 +6499,6 @@
     </w:p>
     <w:p>
       <w:pPr>
-        <w:rPr>
-          <w:noProof/>
-        </w:rPr>
-      </w:pPr>
-    </w:p>
-    <w:p>
-      <w:pPr>
         <w:pStyle w:val="Heading2"/>
         <w:rPr>
           <w:noProof/>
@@ -5664,7 +6506,7 @@
           <w:szCs w:val="28"/>
         </w:rPr>
       </w:pPr>
-      <w:bookmarkStart w:id="20" w:name="_Toc449388110"/>
+      <w:bookmarkStart w:id="20" w:name="_Toc449521974"/>
       <w:r>
         <w:rPr>
           <w:noProof/>
@@ -5698,7 +6540,7 @@
           <w:szCs w:val="28"/>
         </w:rPr>
       </w:pPr>
-      <w:bookmarkStart w:id="21" w:name="_Toc449388111"/>
+      <w:bookmarkStart w:id="21" w:name="_Toc449521975"/>
       <w:r>
         <w:rPr>
           <w:noProof/>
@@ -5731,7 +6573,7 @@
           <w:szCs w:val="28"/>
         </w:rPr>
       </w:pPr>
-      <w:bookmarkStart w:id="22" w:name="_Toc449388112"/>
+      <w:bookmarkStart w:id="22" w:name="_Toc449521976"/>
       <w:r>
         <w:rPr>
           <w:noProof/>
@@ -5745,20 +6587,6 @@
     <w:p>
       <w:pPr>
         <w:jc w:val="both"/>
-      </w:pPr>
-      <w:r>
-        <w:t>All data entries are recorded via a persistence API</w:t>
-      </w:r>
-      <w:r>
-        <w:t xml:space="preserve"> without additional steps from the user</w:t>
-      </w:r>
-      <w:r>
-        <w:t>. As stated in constraints, a real world implementation would make changes on the FHIR server under the current encounter and be recorded in the FHIR server’s audit trail.</w:t>
-      </w:r>
-    </w:p>
-    <w:p/>
-    <w:p>
-      <w:pPr>
         <w:rPr>
           <w:rFonts w:eastAsiaTheme="majorEastAsia"/>
           <w:b/>
@@ -5767,10 +6595,16 @@
         </w:rPr>
       </w:pPr>
       <w:r>
-        <w:rPr>
-          <w:b/>
-        </w:rPr>
-        <w:br w:type="page"/>
+        <w:t>All data entries are recorded via a persistence API</w:t>
+      </w:r>
+      <w:r>
+        <w:t xml:space="preserve"> without additional steps from the user</w:t>
+      </w:r>
+      <w:r>
+        <w:t>. As stated in constraints, a real world implementation would make changes on the FHIR server under the current encounter and be recorded in the FHIR server’s audit trail.</w:t>
+      </w:r>
+      <w:r>
+        <w:t xml:space="preserve"> </w:t>
       </w:r>
     </w:p>
     <w:p>
@@ -5782,14 +6616,13 @@
           <w:color w:val="auto"/>
         </w:rPr>
       </w:pPr>
-      <w:bookmarkStart w:id="23" w:name="_Toc449388113"/>
+      <w:bookmarkStart w:id="23" w:name="_Toc449521977"/>
       <w:r>
         <w:rPr>
           <w:rFonts w:ascii="Times New Roman" w:hAnsi="Times New Roman" w:cs="Times New Roman"/>
           <w:b/>
           <w:color w:val="auto"/>
         </w:rPr>
-        <w:lastRenderedPageBreak/>
         <w:t xml:space="preserve">Future </w:t>
       </w:r>
       <w:r>
@@ -5800,15 +6633,9 @@
         </w:rPr>
         <w:t>Improvements</w:t>
       </w:r>
-      <w:r>
-        <w:rPr>
-          <w:rFonts w:ascii="Times New Roman" w:hAnsi="Times New Roman" w:cs="Times New Roman"/>
-          <w:b/>
-          <w:color w:val="auto"/>
-        </w:rPr>
-        <w:t>:</w:t>
-      </w:r>
+      <w:bookmarkStart w:id="24" w:name="_GoBack"/>
       <w:bookmarkEnd w:id="23"/>
+      <w:bookmarkEnd w:id="24"/>
     </w:p>
     <w:p>
       <w:r>
@@ -5861,22 +6688,6 @@
           <w:ilvl w:val="0"/>
           <w:numId w:val="13"/>
         </w:numPr>
-      </w:pPr>
-      <w:r>
-        <w:t xml:space="preserve">Role-based access to control </w:t>
-      </w:r>
-      <w:r>
-        <w:t xml:space="preserve">to determine </w:t>
-      </w:r>
-      <w:r>
-        <w:t>which users can view, add, update and reject HCCs</w:t>
-      </w:r>
-      <w:r>
-        <w:t>.</w:t>
-      </w:r>
-    </w:p>
-    <w:p>
-      <w:pPr>
         <w:rPr>
           <w:rFonts w:eastAsiaTheme="majorEastAsia"/>
           <w:b/>
@@ -5885,6 +6696,18 @@
         </w:rPr>
       </w:pPr>
       <w:r>
+        <w:t xml:space="preserve">Role-based access to control </w:t>
+      </w:r>
+      <w:r>
+        <w:t xml:space="preserve">to determine </w:t>
+      </w:r>
+      <w:r>
+        <w:t>which users can view, add, update and reject HCCs</w:t>
+      </w:r>
+      <w:r>
+        <w:t>.</w:t>
+      </w:r>
+      <w:r>
         <w:rPr>
           <w:b/>
         </w:rPr>
@@ -5900,7 +6723,7 @@
           <w:color w:val="auto"/>
         </w:rPr>
       </w:pPr>
-      <w:bookmarkStart w:id="24" w:name="_Toc449388114"/>
+      <w:bookmarkStart w:id="25" w:name="_Toc449521978"/>
       <w:r>
         <w:rPr>
           <w:rFonts w:ascii="Times New Roman" w:hAnsi="Times New Roman" w:cs="Times New Roman"/>
@@ -5910,7 +6733,20 @@
         <w:lastRenderedPageBreak/>
         <w:t>References</w:t>
       </w:r>
-      <w:bookmarkEnd w:id="24"/>
+      <w:bookmarkEnd w:id="25"/>
+    </w:p>
+    <w:p>
+      <w:pPr>
+        <w:rPr>
+          <w:b/>
+        </w:rPr>
+      </w:pPr>
+      <w:r>
+        <w:rPr>
+          <w:b/>
+        </w:rPr>
+        <w:t>Information from:</w:t>
+      </w:r>
     </w:p>
     <w:p>
       <w:r>
@@ -5918,7 +6754,7 @@
       </w:r>
     </w:p>
     <w:p>
-      <w:hyperlink r:id="rId48" w:history="1">
+      <w:hyperlink r:id="rId49" w:history="1">
         <w:r>
           <w:rPr>
             <w:rStyle w:val="Hyperlink"/>
@@ -5931,7 +6767,7 @@
       </w:r>
     </w:p>
     <w:p>
-      <w:hyperlink r:id="rId49" w:history="1">
+      <w:hyperlink r:id="rId50" w:history="1">
         <w:r>
           <w:rPr>
             <w:rStyle w:val="Hyperlink"/>
@@ -5944,7 +6780,7 @@
       </w:r>
     </w:p>
     <w:p>
-      <w:hyperlink r:id="rId50" w:history="1">
+      <w:hyperlink r:id="rId51" w:history="1">
         <w:r>
           <w:rPr>
             <w:rStyle w:val="Hyperlink"/>
@@ -5962,7 +6798,7 @@
           <w:rStyle w:val="Hyperlink"/>
         </w:rPr>
       </w:pPr>
-      <w:hyperlink r:id="rId51" w:history="1">
+      <w:hyperlink r:id="rId52" w:history="1">
         <w:r>
           <w:rPr>
             <w:rStyle w:val="Hyperlink"/>
@@ -5982,6 +6818,7 @@
       <w:pPr>
         <w:rPr>
           <w:rStyle w:val="Hyperlink"/>
+          <w:b/>
           <w:color w:val="auto"/>
           <w:u w:val="none"/>
         </w:rPr>
@@ -5989,14 +6826,33 @@
       <w:r>
         <w:rPr>
           <w:rStyle w:val="Hyperlink"/>
+          <w:b/>
           <w:color w:val="auto"/>
           <w:u w:val="none"/>
         </w:rPr>
-        <w:t xml:space="preserve">Images from </w:t>
-      </w:r>
-    </w:p>
-    <w:p>
-      <w:hyperlink r:id="rId52" w:history="1">
+        <w:t>Images from</w:t>
+      </w:r>
+      <w:r>
+        <w:rPr>
+          <w:rStyle w:val="Hyperlink"/>
+          <w:b/>
+          <w:color w:val="auto"/>
+          <w:u w:val="none"/>
+        </w:rPr>
+        <w:t>:</w:t>
+      </w:r>
+      <w:r>
+        <w:rPr>
+          <w:rStyle w:val="Hyperlink"/>
+          <w:b/>
+          <w:color w:val="auto"/>
+          <w:u w:val="none"/>
+        </w:rPr>
+        <w:t xml:space="preserve"> </w:t>
+      </w:r>
+    </w:p>
+    <w:p>
+      <w:hyperlink r:id="rId53" w:history="1">
         <w:r>
           <w:rPr>
             <w:rStyle w:val="Hyperlink"/>
@@ -6009,7 +6865,7 @@
       </w:r>
     </w:p>
     <w:p>
-      <w:hyperlink r:id="rId53" w:history="1">
+      <w:hyperlink r:id="rId54" w:history="1">
         <w:r>
           <w:rPr>
             <w:rStyle w:val="Hyperlink"/>
@@ -6022,7 +6878,7 @@
       </w:r>
     </w:p>
     <w:p>
-      <w:hyperlink r:id="rId54" w:history="1">
+      <w:hyperlink r:id="rId55" w:history="1">
         <w:r>
           <w:rPr>
             <w:rStyle w:val="Hyperlink"/>
@@ -6035,7 +6891,7 @@
       </w:r>
     </w:p>
     <w:p>
-      <w:hyperlink r:id="rId55" w:history="1">
+      <w:hyperlink r:id="rId56" w:history="1">
         <w:r>
           <w:rPr>
             <w:rStyle w:val="Hyperlink"/>
@@ -6049,11 +6905,20 @@
     </w:p>
     <w:p/>
     <w:p>
-      <w:r>
+      <w:pPr>
+        <w:rPr>
+          <w:b/>
+        </w:rPr>
+      </w:pPr>
+      <w:r>
+        <w:rPr>
+          <w:b/>
+        </w:rPr>
         <w:t>Graphing Tools:</w:t>
       </w:r>
     </w:p>
     <w:p>
+      <w:proofErr w:type="spellStart"/>
       <w:r>
         <w:t>High</w:t>
       </w:r>
@@ -6061,12 +6926,16 @@
         <w:t>c</w:t>
       </w:r>
       <w:r>
-        <w:t xml:space="preserve">harts </w:t>
+        <w:t>harts</w:t>
+      </w:r>
+      <w:proofErr w:type="spellEnd"/>
+      <w:r>
+        <w:t xml:space="preserve"> </w:t>
       </w:r>
       <w:r>
         <w:t>(</w:t>
       </w:r>
-      <w:hyperlink r:id="rId56" w:history="1">
+      <w:hyperlink r:id="rId57" w:history="1">
         <w:r>
           <w:rPr>
             <w:rStyle w:val="Hyperlink"/>
@@ -6078,9 +6947,34 @@
         <w:t>)</w:t>
       </w:r>
     </w:p>
+    <w:p/>
+    <w:p>
+      <w:pPr>
+        <w:rPr>
+          <w:b/>
+        </w:rPr>
+      </w:pPr>
+      <w:r>
+        <w:rPr>
+          <w:b/>
+        </w:rPr>
+        <w:t>GitHub Repository</w:t>
+      </w:r>
+    </w:p>
+    <w:p>
+      <w:hyperlink r:id="rId58" w:history="1">
+        <w:r>
+          <w:rPr>
+            <w:rStyle w:val="Hyperlink"/>
+          </w:rPr>
+          <w:t>https://github.gatech.edu/sganas3/FHIRed_Up/</w:t>
+        </w:r>
+      </w:hyperlink>
+    </w:p>
+    <w:p/>
     <w:p/>
     <w:sectPr>
-      <w:footerReference w:type="default" r:id="rId57"/>
+      <w:footerReference w:type="default" r:id="rId59"/>
       <w:pgSz w:w="12240" w:h="15840"/>
       <w:pgMar w:top="1440" w:right="1440" w:bottom="1440" w:left="1440" w:header="720" w:footer="720" w:gutter="0"/>
       <w:pgNumType w:start="1"/>
@@ -6092,7 +6986,7 @@
 </file>
 
 <file path=word/endnotes.xml><?xml version="1.0" encoding="utf-8"?>
-<w:endnotes xmlns:wpc="http://schemas.microsoft.com/office/word/2010/wordprocessingCanvas" xmlns:mc="http://schemas.openxmlformats.org/markup-compatibility/2006" xmlns:o="urn:schemas-microsoft-com:office:office" xmlns:r="http://schemas.openxmlformats.org/officeDocument/2006/relationships" xmlns:m="http://schemas.openxmlformats.org/officeDocument/2006/math" xmlns:v="urn:schemas-microsoft-com:vml" xmlns:wp14="http://schemas.microsoft.com/office/word/2010/wordprocessingDrawing" xmlns:wp="http://schemas.openxmlformats.org/drawingml/2006/wordprocessingDrawing" xmlns:w10="urn:schemas-microsoft-com:office:word" xmlns:w="http://schemas.openxmlformats.org/wordprocessingml/2006/main" xmlns:w14="http://schemas.microsoft.com/office/word/2010/wordml" xmlns:w15="http://schemas.microsoft.com/office/word/2012/wordml" xmlns:wpg="http://schemas.microsoft.com/office/word/2010/wordprocessingGroup" xmlns:wpi="http://schemas.microsoft.com/office/word/2010/wordprocessingInk" xmlns:wne="http://schemas.microsoft.com/office/word/2006/wordml" xmlns:wps="http://schemas.microsoft.com/office/word/2010/wordprocessingShape" mc:Ignorable="w14 w15 wp14">
+<w:endnotes xmlns:wpc="http://schemas.microsoft.com/office/word/2010/wordprocessingCanvas" xmlns:cx="http://schemas.microsoft.com/office/drawing/2014/chartex" xmlns:cx1="http://schemas.microsoft.com/office/drawing/2015/9/8/chartex" xmlns:cx2="http://schemas.microsoft.com/office/drawing/2015/10/21/chartex" xmlns:mc="http://schemas.openxmlformats.org/markup-compatibility/2006" xmlns:o="urn:schemas-microsoft-com:office:office" xmlns:r="http://schemas.openxmlformats.org/officeDocument/2006/relationships" xmlns:m="http://schemas.openxmlformats.org/officeDocument/2006/math" xmlns:v="urn:schemas-microsoft-com:vml" xmlns:wp14="http://schemas.microsoft.com/office/word/2010/wordprocessingDrawing" xmlns:wp="http://schemas.openxmlformats.org/drawingml/2006/wordprocessingDrawing" xmlns:w10="urn:schemas-microsoft-com:office:word" xmlns:w="http://schemas.openxmlformats.org/wordprocessingml/2006/main" xmlns:w14="http://schemas.microsoft.com/office/word/2010/wordml" xmlns:w15="http://schemas.microsoft.com/office/word/2012/wordml" xmlns:w16se="http://schemas.microsoft.com/office/word/2015/wordml/symex" xmlns:wpg="http://schemas.microsoft.com/office/word/2010/wordprocessingGroup" xmlns:wpi="http://schemas.microsoft.com/office/word/2010/wordprocessingInk" xmlns:wne="http://schemas.microsoft.com/office/word/2006/wordml" xmlns:wps="http://schemas.microsoft.com/office/word/2010/wordprocessingShape" mc:Ignorable="w14 w15 w16se wp14">
   <w:endnote w:type="separator" w:id="-1">
     <w:p>
       <w:pPr>
@@ -6117,7 +7011,7 @@
 </file>
 
 <file path=word/footer1.xml><?xml version="1.0" encoding="utf-8"?>
-<w:ftr xmlns:wpc="http://schemas.microsoft.com/office/word/2010/wordprocessingCanvas" xmlns:mc="http://schemas.openxmlformats.org/markup-compatibility/2006" xmlns:o="urn:schemas-microsoft-com:office:office" xmlns:r="http://schemas.openxmlformats.org/officeDocument/2006/relationships" xmlns:m="http://schemas.openxmlformats.org/officeDocument/2006/math" xmlns:v="urn:schemas-microsoft-com:vml" xmlns:wp14="http://schemas.microsoft.com/office/word/2010/wordprocessingDrawing" xmlns:wp="http://schemas.openxmlformats.org/drawingml/2006/wordprocessingDrawing" xmlns:w10="urn:schemas-microsoft-com:office:word" xmlns:w="http://schemas.openxmlformats.org/wordprocessingml/2006/main" xmlns:w14="http://schemas.microsoft.com/office/word/2010/wordml" xmlns:w15="http://schemas.microsoft.com/office/word/2012/wordml" xmlns:wpg="http://schemas.microsoft.com/office/word/2010/wordprocessingGroup" xmlns:wpi="http://schemas.microsoft.com/office/word/2010/wordprocessingInk" xmlns:wne="http://schemas.microsoft.com/office/word/2006/wordml" xmlns:wps="http://schemas.microsoft.com/office/word/2010/wordprocessingShape" mc:Ignorable="w14 w15 wp14">
+<w:ftr xmlns:wpc="http://schemas.microsoft.com/office/word/2010/wordprocessingCanvas" xmlns:cx="http://schemas.microsoft.com/office/drawing/2014/chartex" xmlns:cx1="http://schemas.microsoft.com/office/drawing/2015/9/8/chartex" xmlns:cx2="http://schemas.microsoft.com/office/drawing/2015/10/21/chartex" xmlns:mc="http://schemas.openxmlformats.org/markup-compatibility/2006" xmlns:o="urn:schemas-microsoft-com:office:office" xmlns:r="http://schemas.openxmlformats.org/officeDocument/2006/relationships" xmlns:m="http://schemas.openxmlformats.org/officeDocument/2006/math" xmlns:v="urn:schemas-microsoft-com:vml" xmlns:wp14="http://schemas.microsoft.com/office/word/2010/wordprocessingDrawing" xmlns:wp="http://schemas.openxmlformats.org/drawingml/2006/wordprocessingDrawing" xmlns:w10="urn:schemas-microsoft-com:office:word" xmlns:w="http://schemas.openxmlformats.org/wordprocessingml/2006/main" xmlns:w14="http://schemas.microsoft.com/office/word/2010/wordml" xmlns:w15="http://schemas.microsoft.com/office/word/2012/wordml" xmlns:w16se="http://schemas.microsoft.com/office/word/2015/wordml/symex" xmlns:wpg="http://schemas.microsoft.com/office/word/2010/wordprocessingGroup" xmlns:wpi="http://schemas.microsoft.com/office/word/2010/wordprocessingInk" xmlns:wne="http://schemas.microsoft.com/office/word/2006/wordml" xmlns:wps="http://schemas.microsoft.com/office/word/2010/wordprocessingShape" mc:Ignorable="w14 w15 w16se wp14">
   <w:p>
     <w:pPr>
       <w:pStyle w:val="Footer"/>
@@ -6136,7 +7030,7 @@
 </file>
 
 <file path=word/footer2.xml><?xml version="1.0" encoding="utf-8"?>
-<w:ftr xmlns:wpc="http://schemas.microsoft.com/office/word/2010/wordprocessingCanvas" xmlns:mc="http://schemas.openxmlformats.org/markup-compatibility/2006" xmlns:o="urn:schemas-microsoft-com:office:office" xmlns:r="http://schemas.openxmlformats.org/officeDocument/2006/relationships" xmlns:m="http://schemas.openxmlformats.org/officeDocument/2006/math" xmlns:v="urn:schemas-microsoft-com:vml" xmlns:wp14="http://schemas.microsoft.com/office/word/2010/wordprocessingDrawing" xmlns:wp="http://schemas.openxmlformats.org/drawingml/2006/wordprocessingDrawing" xmlns:w10="urn:schemas-microsoft-com:office:word" xmlns:w="http://schemas.openxmlformats.org/wordprocessingml/2006/main" xmlns:w14="http://schemas.microsoft.com/office/word/2010/wordml" xmlns:w15="http://schemas.microsoft.com/office/word/2012/wordml" xmlns:wpg="http://schemas.microsoft.com/office/word/2010/wordprocessingGroup" xmlns:wpi="http://schemas.microsoft.com/office/word/2010/wordprocessingInk" xmlns:wne="http://schemas.microsoft.com/office/word/2006/wordml" xmlns:wps="http://schemas.microsoft.com/office/word/2010/wordprocessingShape" mc:Ignorable="w14 w15 wp14">
+<w:ftr xmlns:wpc="http://schemas.microsoft.com/office/word/2010/wordprocessingCanvas" xmlns:cx="http://schemas.microsoft.com/office/drawing/2014/chartex" xmlns:cx1="http://schemas.microsoft.com/office/drawing/2015/9/8/chartex" xmlns:cx2="http://schemas.microsoft.com/office/drawing/2015/10/21/chartex" xmlns:mc="http://schemas.openxmlformats.org/markup-compatibility/2006" xmlns:o="urn:schemas-microsoft-com:office:office" xmlns:r="http://schemas.openxmlformats.org/officeDocument/2006/relationships" xmlns:m="http://schemas.openxmlformats.org/officeDocument/2006/math" xmlns:v="urn:schemas-microsoft-com:vml" xmlns:wp14="http://schemas.microsoft.com/office/word/2010/wordprocessingDrawing" xmlns:wp="http://schemas.openxmlformats.org/drawingml/2006/wordprocessingDrawing" xmlns:w10="urn:schemas-microsoft-com:office:word" xmlns:w="http://schemas.openxmlformats.org/wordprocessingml/2006/main" xmlns:w14="http://schemas.microsoft.com/office/word/2010/wordml" xmlns:w15="http://schemas.microsoft.com/office/word/2012/wordml" xmlns:w16se="http://schemas.microsoft.com/office/word/2015/wordml/symex" xmlns:wpg="http://schemas.microsoft.com/office/word/2010/wordprocessingGroup" xmlns:wpi="http://schemas.microsoft.com/office/word/2010/wordprocessingInk" xmlns:wne="http://schemas.microsoft.com/office/word/2006/wordml" xmlns:wps="http://schemas.microsoft.com/office/word/2010/wordprocessingShape" mc:Ignorable="w14 w15 w16se wp14">
   <w:sdt>
     <w:sdtPr>
       <w:id w:val="-1681427510"/>
@@ -6173,7 +7067,7 @@
           <w:rPr>
             <w:noProof/>
           </w:rPr>
-          <w:t>5</w:t>
+          <w:t>15</w:t>
         </w:r>
         <w:r>
           <w:rPr>
@@ -6203,7 +7097,7 @@
 </file>
 
 <file path=word/footnotes.xml><?xml version="1.0" encoding="utf-8"?>
-<w:footnotes xmlns:wpc="http://schemas.microsoft.com/office/word/2010/wordprocessingCanvas" xmlns:mc="http://schemas.openxmlformats.org/markup-compatibility/2006" xmlns:o="urn:schemas-microsoft-com:office:office" xmlns:r="http://schemas.openxmlformats.org/officeDocument/2006/relationships" xmlns:m="http://schemas.openxmlformats.org/officeDocument/2006/math" xmlns:v="urn:schemas-microsoft-com:vml" xmlns:wp14="http://schemas.microsoft.com/office/word/2010/wordprocessingDrawing" xmlns:wp="http://schemas.openxmlformats.org/drawingml/2006/wordprocessingDrawing" xmlns:w10="urn:schemas-microsoft-com:office:word" xmlns:w="http://schemas.openxmlformats.org/wordprocessingml/2006/main" xmlns:w14="http://schemas.microsoft.com/office/word/2010/wordml" xmlns:w15="http://schemas.microsoft.com/office/word/2012/wordml" xmlns:wpg="http://schemas.microsoft.com/office/word/2010/wordprocessingGroup" xmlns:wpi="http://schemas.microsoft.com/office/word/2010/wordprocessingInk" xmlns:wne="http://schemas.microsoft.com/office/word/2006/wordml" xmlns:wps="http://schemas.microsoft.com/office/word/2010/wordprocessingShape" mc:Ignorable="w14 w15 wp14">
+<w:footnotes xmlns:wpc="http://schemas.microsoft.com/office/word/2010/wordprocessingCanvas" xmlns:cx="http://schemas.microsoft.com/office/drawing/2014/chartex" xmlns:cx1="http://schemas.microsoft.com/office/drawing/2015/9/8/chartex" xmlns:cx2="http://schemas.microsoft.com/office/drawing/2015/10/21/chartex" xmlns:mc="http://schemas.openxmlformats.org/markup-compatibility/2006" xmlns:o="urn:schemas-microsoft-com:office:office" xmlns:r="http://schemas.openxmlformats.org/officeDocument/2006/relationships" xmlns:m="http://schemas.openxmlformats.org/officeDocument/2006/math" xmlns:v="urn:schemas-microsoft-com:vml" xmlns:wp14="http://schemas.microsoft.com/office/word/2010/wordprocessingDrawing" xmlns:wp="http://schemas.openxmlformats.org/drawingml/2006/wordprocessingDrawing" xmlns:w10="urn:schemas-microsoft-com:office:word" xmlns:w="http://schemas.openxmlformats.org/wordprocessingml/2006/main" xmlns:w14="http://schemas.microsoft.com/office/word/2010/wordml" xmlns:w15="http://schemas.microsoft.com/office/word/2012/wordml" xmlns:w16se="http://schemas.microsoft.com/office/word/2015/wordml/symex" xmlns:wpg="http://schemas.microsoft.com/office/word/2010/wordprocessingGroup" xmlns:wpi="http://schemas.microsoft.com/office/word/2010/wordprocessingInk" xmlns:wne="http://schemas.microsoft.com/office/word/2006/wordml" xmlns:wps="http://schemas.microsoft.com/office/word/2010/wordprocessingShape" mc:Ignorable="w14 w15 w16se wp14">
   <w:footnote w:type="separator" w:id="-1">
     <w:p>
       <w:pPr>
@@ -6228,7 +7122,7 @@
 </file>
 
 <file path=word/numbering.xml><?xml version="1.0" encoding="utf-8"?>
-<w:numbering xmlns:wpc="http://schemas.microsoft.com/office/word/2010/wordprocessingCanvas" xmlns:mc="http://schemas.openxmlformats.org/markup-compatibility/2006" xmlns:o="urn:schemas-microsoft-com:office:office" xmlns:r="http://schemas.openxmlformats.org/officeDocument/2006/relationships" xmlns:m="http://schemas.openxmlformats.org/officeDocument/2006/math" xmlns:v="urn:schemas-microsoft-com:vml" xmlns:wp14="http://schemas.microsoft.com/office/word/2010/wordprocessingDrawing" xmlns:wp="http://schemas.openxmlformats.org/drawingml/2006/wordprocessingDrawing" xmlns:w10="urn:schemas-microsoft-com:office:word" xmlns:w="http://schemas.openxmlformats.org/wordprocessingml/2006/main" xmlns:w14="http://schemas.microsoft.com/office/word/2010/wordml" xmlns:w15="http://schemas.microsoft.com/office/word/2012/wordml" xmlns:wpg="http://schemas.microsoft.com/office/word/2010/wordprocessingGroup" xmlns:wpi="http://schemas.microsoft.com/office/word/2010/wordprocessingInk" xmlns:wne="http://schemas.microsoft.com/office/word/2006/wordml" xmlns:wps="http://schemas.microsoft.com/office/word/2010/wordprocessingShape" mc:Ignorable="w14 w15 wp14">
+<w:numbering xmlns:wpc="http://schemas.microsoft.com/office/word/2010/wordprocessingCanvas" xmlns:cx="http://schemas.microsoft.com/office/drawing/2014/chartex" xmlns:cx1="http://schemas.microsoft.com/office/drawing/2015/9/8/chartex" xmlns:cx2="http://schemas.microsoft.com/office/drawing/2015/10/21/chartex" xmlns:mc="http://schemas.openxmlformats.org/markup-compatibility/2006" xmlns:o="urn:schemas-microsoft-com:office:office" xmlns:r="http://schemas.openxmlformats.org/officeDocument/2006/relationships" xmlns:m="http://schemas.openxmlformats.org/officeDocument/2006/math" xmlns:v="urn:schemas-microsoft-com:vml" xmlns:wp14="http://schemas.microsoft.com/office/word/2010/wordprocessingDrawing" xmlns:wp="http://schemas.openxmlformats.org/drawingml/2006/wordprocessingDrawing" xmlns:w10="urn:schemas-microsoft-com:office:word" xmlns:w="http://schemas.openxmlformats.org/wordprocessingml/2006/main" xmlns:w14="http://schemas.microsoft.com/office/word/2010/wordml" xmlns:w15="http://schemas.microsoft.com/office/word/2012/wordml" xmlns:w16se="http://schemas.microsoft.com/office/word/2015/wordml/symex" xmlns:wpg="http://schemas.microsoft.com/office/word/2010/wordprocessingGroup" xmlns:wpi="http://schemas.microsoft.com/office/word/2010/wordprocessingInk" xmlns:wne="http://schemas.microsoft.com/office/word/2006/wordml" xmlns:wps="http://schemas.microsoft.com/office/word/2010/wordprocessingShape" mc:Ignorable="w14 w15 w16se wp14">
   <w:abstractNum w:abstractNumId="0" w15:restartNumberingAfterBreak="0">
     <w:nsid w:val="0F2C32BB"/>
     <w:multiLevelType w:val="hybridMultilevel"/>
@@ -7849,7 +8743,7 @@
 </file>
 
 <file path=word/styles.xml><?xml version="1.0" encoding="utf-8"?>
-<w:styles xmlns:mc="http://schemas.openxmlformats.org/markup-compatibility/2006" xmlns:r="http://schemas.openxmlformats.org/officeDocument/2006/relationships" xmlns:w="http://schemas.openxmlformats.org/wordprocessingml/2006/main" xmlns:w14="http://schemas.microsoft.com/office/word/2010/wordml" xmlns:w15="http://schemas.microsoft.com/office/word/2012/wordml" mc:Ignorable="w14 w15">
+<w:styles xmlns:mc="http://schemas.openxmlformats.org/markup-compatibility/2006" xmlns:r="http://schemas.openxmlformats.org/officeDocument/2006/relationships" xmlns:w="http://schemas.openxmlformats.org/wordprocessingml/2006/main" xmlns:w14="http://schemas.microsoft.com/office/word/2010/wordml" xmlns:w15="http://schemas.microsoft.com/office/word/2012/wordml" xmlns:w16se="http://schemas.microsoft.com/office/word/2015/wordml/symex" mc:Ignorable="w14 w15 w16se">
   <w:docDefaults>
     <w:rPrDefault>
       <w:rPr>
@@ -7865,7 +8759,7 @@
       </w:pPr>
     </w:pPrDefault>
   </w:docDefaults>
-  <w:latentStyles w:defLockedState="0" w:defUIPriority="99" w:defSemiHidden="0" w:defUnhideWhenUsed="0" w:defQFormat="0" w:count="371">
+  <w:latentStyles w:defLockedState="0" w:defUIPriority="99" w:defSemiHidden="0" w:defUnhideWhenUsed="0" w:defQFormat="0" w:count="372">
     <w:lsdException w:name="Normal" w:uiPriority="0" w:qFormat="1"/>
     <w:lsdException w:name="heading 1" w:uiPriority="9" w:qFormat="1"/>
     <w:lsdException w:name="heading 2" w:semiHidden="1" w:uiPriority="9" w:unhideWhenUsed="1" w:qFormat="1"/>
@@ -7971,7 +8865,6 @@
     <w:lsdException w:name="HTML Sample" w:semiHidden="1" w:unhideWhenUsed="1"/>
     <w:lsdException w:name="HTML Typewriter" w:semiHidden="1" w:unhideWhenUsed="1"/>
     <w:lsdException w:name="HTML Variable" w:semiHidden="1" w:unhideWhenUsed="1"/>
-    <w:lsdException w:name="Normal Table" w:semiHidden="1" w:unhideWhenUsed="1"/>
     <w:lsdException w:name="annotation subject" w:semiHidden="1" w:unhideWhenUsed="1"/>
     <w:lsdException w:name="No List" w:semiHidden="1" w:unhideWhenUsed="1"/>
     <w:lsdException w:name="Outline List 1" w:semiHidden="1" w:unhideWhenUsed="1"/>
@@ -8018,10 +8911,8 @@
     <w:lsdException w:name="Table Subtle 2" w:semiHidden="1" w:unhideWhenUsed="1"/>
     <w:lsdException w:name="Table Web 1" w:semiHidden="1" w:unhideWhenUsed="1"/>
     <w:lsdException w:name="Table Web 2" w:semiHidden="1" w:unhideWhenUsed="1"/>
-    <w:lsdException w:name="Table Web 3" w:semiHidden="1" w:unhideWhenUsed="1"/>
     <w:lsdException w:name="Balloon Text" w:semiHidden="1" w:unhideWhenUsed="1"/>
     <w:lsdException w:name="Table Grid" w:uiPriority="59"/>
-    <w:lsdException w:name="Table Theme" w:semiHidden="1" w:unhideWhenUsed="1"/>
     <w:lsdException w:name="Placeholder Text" w:semiHidden="1"/>
     <w:lsdException w:name="No Spacing" w:uiPriority="1" w:qFormat="1"/>
     <w:lsdException w:name="Light Shading" w:uiPriority="60"/>
@@ -8237,6 +9128,7 @@
     <w:lsdException w:name="List Table 5 Dark Accent 6" w:uiPriority="50"/>
     <w:lsdException w:name="List Table 6 Colorful Accent 6" w:uiPriority="51"/>
     <w:lsdException w:name="List Table 7 Colorful Accent 6" w:uiPriority="52"/>
+    <w:lsdException w:name="Mention" w:semiHidden="1" w:unhideWhenUsed="1"/>
   </w:latentStyles>
   <w:style w:type="paragraph" w:default="1" w:styleId="Normal">
     <w:name w:val="Normal"/>
@@ -8653,6 +9545,25 @@
       <w:u w:val="single"/>
     </w:rPr>
   </w:style>
+  <w:style w:type="paragraph" w:styleId="Caption">
+    <w:name w:val="caption"/>
+    <w:basedOn w:val="Normal"/>
+    <w:next w:val="Normal"/>
+    <w:uiPriority w:val="35"/>
+    <w:unhideWhenUsed/>
+    <w:qFormat/>
+    <w:rsid w:val="009B7499"/>
+    <w:pPr>
+      <w:spacing w:line="240" w:lineRule="auto"/>
+    </w:pPr>
+    <w:rPr>
+      <w:i/>
+      <w:iCs/>
+      <w:color w:val="1F497D" w:themeColor="text2"/>
+      <w:sz w:val="18"/>
+      <w:szCs w:val="18"/>
+    </w:rPr>
+  </w:style>
 </w:styles>
 </file>
 
@@ -8946,7 +9857,7 @@
 </file>
 
 <file path=customXml/itemProps1.xml><?xml version="1.0" encoding="utf-8"?>
-<ds:datastoreItem xmlns:ds="http://schemas.openxmlformats.org/officeDocument/2006/customXml" ds:itemID="{10BED185-5424-44CB-AF70-60D057D44A39}">
+<ds:datastoreItem xmlns:ds="http://schemas.openxmlformats.org/officeDocument/2006/customXml" ds:itemID="{04EA0B39-0643-4BCA-A3F0-DBA703C416F7}">
   <ds:schemaRefs>
     <ds:schemaRef ds:uri="http://schemas.openxmlformats.org/officeDocument/2006/bibliography"/>
   </ds:schemaRefs>

</xml_diff>